<commit_message>
update interface specific file
</commit_message>
<xml_diff>
--- a/document/接口.docx
+++ b/document/接口.docx
@@ -1,6 +1,6 @@
 
 <file path=word/document.xml><?xml version="1.0" encoding="utf-8"?>
-<w:document xmlns:ve="http://schemas.openxmlformats.org/markup-compatibility/2006" xmlns:o="urn:schemas-microsoft-com:office:office" xmlns:r="http://schemas.openxmlformats.org/officeDocument/2006/relationships" xmlns:m="http://schemas.openxmlformats.org/officeDocument/2006/math" xmlns:v="urn:schemas-microsoft-com:vml" xmlns:wp="http://schemas.openxmlformats.org/drawingml/2006/wordprocessingDrawing" xmlns:w10="urn:schemas-microsoft-com:office:word" xmlns:w="http://schemas.openxmlformats.org/wordprocessingml/2006/main" xmlns:wne="http://schemas.microsoft.com/office/word/2006/wordml">
+<w:document xmlns:wpc="http://schemas.microsoft.com/office/word/2010/wordprocessingCanvas" xmlns:mc="http://schemas.openxmlformats.org/markup-compatibility/2006" xmlns:o="urn:schemas-microsoft-com:office:office" xmlns:r="http://schemas.openxmlformats.org/officeDocument/2006/relationships" xmlns:m="http://schemas.openxmlformats.org/officeDocument/2006/math" xmlns:v="urn:schemas-microsoft-com:vml" xmlns:wp14="http://schemas.microsoft.com/office/word/2010/wordprocessingDrawing" xmlns:wp="http://schemas.openxmlformats.org/drawingml/2006/wordprocessingDrawing" xmlns:w10="urn:schemas-microsoft-com:office:word" xmlns:w="http://schemas.openxmlformats.org/wordprocessingml/2006/main" xmlns:w14="http://schemas.microsoft.com/office/word/2010/wordml" xmlns:w15="http://schemas.microsoft.com/office/word/2012/wordml" xmlns:wpg="http://schemas.microsoft.com/office/word/2010/wordprocessingGroup" xmlns:wpi="http://schemas.microsoft.com/office/word/2010/wordprocessingInk" xmlns:wne="http://schemas.microsoft.com/office/word/2006/wordml" xmlns:wps="http://schemas.microsoft.com/office/word/2010/wordprocessingShape" mc:Ignorable="w14 w15 wp14">
   <w:body>
     <w:p>
       <w:pPr>
@@ -196,9 +196,6 @@
           <w:numId w:val="5"/>
         </w:numPr>
         <w:ind w:firstLineChars="0"/>
-        <w:rPr>
-          <w:rFonts w:hint="eastAsia"/>
-        </w:rPr>
       </w:pPr>
       <w:r>
         <w:t>GetReceivingSheets(</w:t>
@@ -218,6 +215,19 @@
       <w:r>
         <w:t>)</w:t>
       </w:r>
+      <w:r>
+        <w:t>(</w:t>
+      </w:r>
+      <w:r>
+        <w:rPr>
+          <w:rFonts w:hint="eastAsia"/>
+          <w:color w:val="FF0000"/>
+        </w:rPr>
+        <w:t>ASN</w:t>
+      </w:r>
+      <w:r>
+        <w:t>)</w:t>
+      </w:r>
     </w:p>
     <w:p>
       <w:pPr>
@@ -227,9 +237,6 @@
           <w:numId w:val="5"/>
         </w:numPr>
         <w:ind w:firstLineChars="0"/>
-        <w:rPr>
-          <w:rFonts w:hint="eastAsia"/>
-        </w:rPr>
       </w:pPr>
       <w:r>
         <w:rPr>
@@ -237,6 +244,21 @@
         </w:rPr>
         <w:t>入库单号</w:t>
       </w:r>
+      <w:r>
+        <w:rPr>
+          <w:rFonts w:hint="eastAsia"/>
+        </w:rPr>
+        <w:t>(</w:t>
+      </w:r>
+      <w:r>
+        <w:t>Code</w:t>
+      </w:r>
+      <w:r>
+        <w:rPr>
+          <w:rFonts w:hint="eastAsia"/>
+        </w:rPr>
+        <w:t>)</w:t>
+      </w:r>
     </w:p>
     <w:p>
       <w:pPr>
@@ -246,9 +268,6 @@
           <w:numId w:val="5"/>
         </w:numPr>
         <w:ind w:firstLineChars="0"/>
-        <w:rPr>
-          <w:rFonts w:hint="eastAsia"/>
-        </w:rPr>
       </w:pPr>
       <w:r>
         <w:rPr>
@@ -256,6 +275,21 @@
         </w:rPr>
         <w:t>项目编码</w:t>
       </w:r>
+      <w:r>
+        <w:rPr>
+          <w:rFonts w:hint="eastAsia"/>
+        </w:rPr>
+        <w:t>(</w:t>
+      </w:r>
+      <w:r>
+        <w:t>Project_Code</w:t>
+      </w:r>
+      <w:r>
+        <w:rPr>
+          <w:rFonts w:hint="eastAsia"/>
+        </w:rPr>
+        <w:t>)</w:t>
+      </w:r>
     </w:p>
     <w:p>
       <w:pPr>
@@ -265,9 +299,6 @@
           <w:numId w:val="5"/>
         </w:numPr>
         <w:ind w:firstLineChars="0"/>
-        <w:rPr>
-          <w:rFonts w:hint="eastAsia"/>
-        </w:rPr>
       </w:pPr>
       <w:r>
         <w:rPr>
@@ -275,6 +306,21 @@
         </w:rPr>
         <w:t>订单日期</w:t>
       </w:r>
+      <w:r>
+        <w:rPr>
+          <w:rFonts w:hint="eastAsia"/>
+        </w:rPr>
+        <w:t>(</w:t>
+      </w:r>
+      <w:r>
+        <w:t>Order_Date</w:t>
+      </w:r>
+      <w:r>
+        <w:rPr>
+          <w:rFonts w:hint="eastAsia"/>
+        </w:rPr>
+        <w:t>)</w:t>
+      </w:r>
     </w:p>
     <w:p>
       <w:pPr>
@@ -284,9 +330,6 @@
           <w:numId w:val="5"/>
         </w:numPr>
         <w:ind w:firstLineChars="0"/>
-        <w:rPr>
-          <w:rFonts w:hint="eastAsia"/>
-        </w:rPr>
       </w:pPr>
       <w:r>
         <w:rPr>
@@ -294,6 +337,21 @@
         </w:rPr>
         <w:t>供应商名称</w:t>
       </w:r>
+      <w:r>
+        <w:rPr>
+          <w:rFonts w:hint="eastAsia"/>
+        </w:rPr>
+        <w:t>(</w:t>
+      </w:r>
+      <w:r>
+        <w:t>Vendor_name</w:t>
+      </w:r>
+      <w:r>
+        <w:rPr>
+          <w:rFonts w:hint="eastAsia"/>
+        </w:rPr>
+        <w:t>)</w:t>
+      </w:r>
     </w:p>
     <w:p>
       <w:pPr>
@@ -303,9 +361,6 @@
           <w:numId w:val="5"/>
         </w:numPr>
         <w:ind w:firstLineChars="0"/>
-        <w:rPr>
-          <w:rFonts w:hint="eastAsia"/>
-        </w:rPr>
       </w:pPr>
       <w:r>
         <w:rPr>
@@ -313,6 +368,21 @@
         </w:rPr>
         <w:t>需求申购人</w:t>
       </w:r>
+      <w:r>
+        <w:rPr>
+          <w:rFonts w:hint="eastAsia"/>
+        </w:rPr>
+        <w:t>(</w:t>
+      </w:r>
+      <w:r>
+        <w:t>Apply_Person</w:t>
+      </w:r>
+      <w:r>
+        <w:rPr>
+          <w:rFonts w:hint="eastAsia"/>
+        </w:rPr>
+        <w:t>)</w:t>
+      </w:r>
     </w:p>
     <w:p>
       <w:pPr>
@@ -322,9 +392,6 @@
           <w:numId w:val="5"/>
         </w:numPr>
         <w:ind w:firstLineChars="0"/>
-        <w:rPr>
-          <w:rFonts w:hint="eastAsia"/>
-        </w:rPr>
       </w:pPr>
       <w:r>
         <w:rPr>
@@ -332,10 +399,1599 @@
         </w:rPr>
         <w:t>采购单号</w:t>
       </w:r>
+      <w:r>
+        <w:rPr>
+          <w:rFonts w:hint="eastAsia"/>
+        </w:rPr>
+        <w:t>(</w:t>
+      </w:r>
+      <w:r>
+        <w:rPr>
+          <w:rFonts w:ascii="Times New Roman" w:hAnsi="Times New Roman"/>
+          <w:sz w:val="18"/>
+          <w:szCs w:val="18"/>
+        </w:rPr>
+        <w:t>RELATED_BILL1</w:t>
+      </w:r>
+      <w:r>
+        <w:rPr>
+          <w:rFonts w:hint="eastAsia"/>
+        </w:rPr>
+        <w:t>)</w:t>
+      </w:r>
+    </w:p>
+    <w:p>
+      <w:pPr>
+        <w:pStyle w:val="a5"/>
+        <w:numPr>
+          <w:ilvl w:val="0"/>
+          <w:numId w:val="5"/>
+        </w:numPr>
+        <w:ind w:firstLineChars="0"/>
+      </w:pPr>
+      <w:r>
+        <w:t>GetGoodsList</w:t>
+      </w:r>
+      <w:r>
+        <w:t>ByCode</w:t>
+      </w:r>
+      <w:r>
+        <w:t>(</w:t>
+      </w:r>
+      <w:r>
+        <w:rPr>
+          <w:rFonts w:hint="eastAsia"/>
+        </w:rPr>
+        <w:t>根据入库单号</w:t>
+      </w:r>
+      <w:r>
+        <w:t>获得货物列表</w:t>
+      </w:r>
+      <w:r>
+        <w:t>)</w:t>
+      </w:r>
+      <w:r>
+        <w:t>(</w:t>
+      </w:r>
+      <w:r>
+        <w:t xml:space="preserve"> WMS_DETAILS_Collection</w:t>
+      </w:r>
+      <w:r>
+        <w:t>)</w:t>
+      </w:r>
+    </w:p>
+    <w:p>
+      <w:pPr>
+        <w:pStyle w:val="a5"/>
+        <w:numPr>
+          <w:ilvl w:val="1"/>
+          <w:numId w:val="5"/>
+        </w:numPr>
+        <w:ind w:firstLineChars="0"/>
+      </w:pPr>
+      <w:r>
+        <w:rPr>
+          <w:rFonts w:hint="eastAsia"/>
+        </w:rPr>
+        <w:t>(ERP</w:t>
+      </w:r>
+      <w:r>
+        <w:t>/</w:t>
+      </w:r>
+      <w:r>
+        <w:t>套</w:t>
+      </w:r>
+      <w:r>
+        <w:rPr>
+          <w:rFonts w:hint="eastAsia"/>
+        </w:rPr>
+        <w:t>)</w:t>
+      </w:r>
+      <w:r>
+        <w:rPr>
+          <w:rFonts w:hint="eastAsia"/>
+        </w:rPr>
+        <w:t>编码</w:t>
+      </w:r>
+      <w:r>
+        <w:rPr>
+          <w:rFonts w:hint="eastAsia"/>
+        </w:rPr>
+        <w:t>+</w:t>
+      </w:r>
+      <w:r>
+        <w:rPr>
+          <w:rFonts w:hint="eastAsia"/>
+        </w:rPr>
+        <w:t>箱子数量</w:t>
+      </w:r>
+      <w:r>
+        <w:rPr>
+          <w:rFonts w:hint="eastAsia"/>
+        </w:rPr>
+        <w:t>(</w:t>
+      </w:r>
+      <w:r>
+        <w:t>WMS_DETAILS_Collection</w:t>
+      </w:r>
+      <w:r>
+        <w:t xml:space="preserve">: Bom_Code, </w:t>
+      </w:r>
+      <w:r>
+        <w:t>ITEM_ERP_CODE</w:t>
+      </w:r>
+      <w:r>
+        <w:t xml:space="preserve"> +</w:t>
+      </w:r>
+      <w:r>
+        <w:t xml:space="preserve"> WMS_DETAIL_Collection</w:t>
+      </w:r>
+      <w:r>
+        <w:t xml:space="preserve">.size </w:t>
+      </w:r>
+      <w:r>
+        <w:rPr>
+          <w:rFonts w:hint="eastAsia"/>
+        </w:rPr>
+        <w:t>)</w:t>
+      </w:r>
+    </w:p>
+    <w:p>
+      <w:pPr>
+        <w:pStyle w:val="a5"/>
+        <w:numPr>
+          <w:ilvl w:val="1"/>
+          <w:numId w:val="5"/>
+        </w:numPr>
+        <w:ind w:firstLineChars="0"/>
+      </w:pPr>
+      <w:r>
+        <w:rPr>
+          <w:rFonts w:hint="eastAsia"/>
+        </w:rPr>
+        <w:t>是否套设备</w:t>
+      </w:r>
+      <w:r>
+        <w:rPr>
+          <w:rFonts w:hint="eastAsia"/>
+        </w:rPr>
+        <w:t>(</w:t>
+      </w:r>
+      <w:r>
+        <w:t>Is_Bom</w:t>
+      </w:r>
+      <w:r>
+        <w:rPr>
+          <w:rFonts w:hint="eastAsia"/>
+        </w:rPr>
+        <w:t>)</w:t>
+      </w:r>
+    </w:p>
+    <w:p>
+      <w:pPr>
+        <w:pStyle w:val="a5"/>
+        <w:numPr>
+          <w:ilvl w:val="1"/>
+          <w:numId w:val="5"/>
+        </w:numPr>
+        <w:ind w:firstLineChars="0"/>
+      </w:pPr>
+      <w:r>
+        <w:t>描述</w:t>
+      </w:r>
+      <w:r>
+        <w:rPr>
+          <w:rFonts w:hint="eastAsia"/>
+        </w:rPr>
+        <w:t>(</w:t>
+      </w:r>
+      <w:r>
+        <w:t>SALE_BOM_NAME</w:t>
+      </w:r>
+      <w:r>
+        <w:t>\</w:t>
+      </w:r>
+      <w:r>
+        <w:t>ITEM_NAME</w:t>
+      </w:r>
+      <w:r>
+        <w:rPr>
+          <w:rFonts w:hint="eastAsia"/>
+        </w:rPr>
+        <w:t>)</w:t>
+      </w:r>
+    </w:p>
+    <w:p>
+      <w:pPr>
+        <w:pStyle w:val="a5"/>
+        <w:numPr>
+          <w:ilvl w:val="1"/>
+          <w:numId w:val="5"/>
+        </w:numPr>
+        <w:ind w:firstLineChars="0"/>
+      </w:pPr>
+      <w:r>
+        <w:t>入库数量</w:t>
+      </w:r>
+      <w:r>
+        <w:rPr>
+          <w:rFonts w:hint="eastAsia"/>
+        </w:rPr>
+        <w:t>(</w:t>
+      </w:r>
+      <w:r>
+        <w:t>Sum(</w:t>
+      </w:r>
+      <w:r>
+        <w:t>WMS_DETAIL_Item</w:t>
+      </w:r>
+      <w:r>
+        <w:t>.</w:t>
+      </w:r>
+      <w:r>
+        <w:t xml:space="preserve"> EXPECTED_QUANTITY</w:t>
+      </w:r>
+      <w:r>
+        <w:rPr>
+          <w:rFonts w:hint="eastAsia"/>
+        </w:rPr>
+        <w:t>)</w:t>
+      </w:r>
+      <w:r>
+        <w:t>)</w:t>
+      </w:r>
+    </w:p>
+    <w:p>
+      <w:pPr>
+        <w:pStyle w:val="a5"/>
+        <w:numPr>
+          <w:ilvl w:val="1"/>
+          <w:numId w:val="5"/>
+        </w:numPr>
+        <w:ind w:firstLineChars="0"/>
+      </w:pPr>
+      <w:r>
+        <w:t>计量单位</w:t>
+      </w:r>
+      <w:r>
+        <w:rPr>
+          <w:rFonts w:hint="eastAsia"/>
+        </w:rPr>
+        <w:t>(</w:t>
+      </w:r>
+      <w:r>
+        <w:t>Bom:</w:t>
+      </w:r>
+      <w:r>
+        <w:t xml:space="preserve"> SALE_BOM_UNIT</w:t>
+      </w:r>
+      <w:r>
+        <w:t>\ERP:</w:t>
+      </w:r>
+      <w:r>
+        <w:t xml:space="preserve"> ITEM_ERP_UNIT</w:t>
+      </w:r>
+      <w:r>
+        <w:rPr>
+          <w:rFonts w:hint="eastAsia"/>
+        </w:rPr>
+        <w:t>)</w:t>
+      </w:r>
+    </w:p>
+    <w:p>
+      <w:pPr>
+        <w:pStyle w:val="a5"/>
+        <w:numPr>
+          <w:ilvl w:val="0"/>
+          <w:numId w:val="5"/>
+        </w:numPr>
+        <w:ind w:firstLineChars="0"/>
+      </w:pPr>
+      <w:r>
+        <w:t>GetCodeByCNum(</w:t>
+      </w:r>
+      <w:r>
+        <w:rPr>
+          <w:rFonts w:hint="eastAsia"/>
+        </w:rPr>
+        <w:t>根据自定义箱号获得入库单号</w:t>
+      </w:r>
+      <w:r>
+        <w:t>)</w:t>
+      </w:r>
+      <w:r>
+        <w:t xml:space="preserve"> </w:t>
+      </w:r>
+    </w:p>
+    <w:p>
+      <w:pPr>
+        <w:pStyle w:val="a5"/>
+        <w:numPr>
+          <w:ilvl w:val="0"/>
+          <w:numId w:val="5"/>
+        </w:numPr>
+        <w:ind w:firstLineChars="0"/>
+      </w:pPr>
+      <w:r>
+        <w:rPr>
+          <w:rFonts w:hint="eastAsia"/>
+        </w:rPr>
+        <w:t>Bind</w:t>
+      </w:r>
+      <w:r>
+        <w:t>LocationAndGoods(</w:t>
+      </w:r>
+      <w:r>
+        <w:rPr>
+          <w:rFonts w:hint="eastAsia"/>
+        </w:rPr>
+        <w:t>绑定货位与货物</w:t>
+      </w:r>
+      <w:r>
+        <w:t>)</w:t>
+      </w:r>
+      <w:r>
+        <w:rPr>
+          <w:rFonts w:hint="eastAsia"/>
+        </w:rPr>
+        <w:t>，</w:t>
+      </w:r>
+      <w:r>
+        <w:t>批量绑定</w:t>
+      </w:r>
+      <w:r>
+        <w:t xml:space="preserve"> </w:t>
+      </w:r>
+    </w:p>
+    <w:p>
+      <w:pPr>
+        <w:pStyle w:val="a5"/>
+        <w:numPr>
+          <w:ilvl w:val="0"/>
+          <w:numId w:val="5"/>
+        </w:numPr>
+        <w:ind w:firstLineChars="0"/>
+      </w:pPr>
+      <w:r>
+        <w:rPr>
+          <w:rFonts w:hint="eastAsia"/>
+        </w:rPr>
+        <w:t>Get</w:t>
+      </w:r>
+      <w:r>
+        <w:t>ApplySheets(</w:t>
+      </w:r>
+      <w:r>
+        <w:rPr>
+          <w:rFonts w:hint="eastAsia"/>
+        </w:rPr>
+        <w:t>获取申领单列表</w:t>
+      </w:r>
+      <w:r>
+        <w:t>)</w:t>
+      </w:r>
+      <w:r>
+        <w:rPr>
+          <w:rFonts w:hint="eastAsia"/>
+        </w:rPr>
+        <w:t>（</w:t>
+      </w:r>
+      <w:r>
+        <w:rPr>
+          <w:rFonts w:hint="eastAsia"/>
+        </w:rPr>
+        <w:t>POS</w:t>
+      </w:r>
+      <w:r>
+        <w:rPr>
+          <w:rFonts w:hint="eastAsia"/>
+        </w:rPr>
+        <w:t>）</w:t>
+      </w:r>
+    </w:p>
+    <w:p>
+      <w:pPr>
+        <w:pStyle w:val="a5"/>
+        <w:numPr>
+          <w:ilvl w:val="1"/>
+          <w:numId w:val="5"/>
+        </w:numPr>
+        <w:ind w:firstLineChars="0"/>
+      </w:pPr>
+      <w:r>
+        <w:t>申领单号</w:t>
+      </w:r>
+      <w:r>
+        <w:rPr>
+          <w:rFonts w:hint="eastAsia"/>
+        </w:rPr>
+        <w:t>(</w:t>
+      </w:r>
+      <w:r>
+        <w:t>APPLY_DOC_CODE</w:t>
+      </w:r>
+      <w:r>
+        <w:rPr>
+          <w:rFonts w:hint="eastAsia"/>
+        </w:rPr>
+        <w:t>)</w:t>
+      </w:r>
+    </w:p>
+    <w:p>
+      <w:pPr>
+        <w:pStyle w:val="a5"/>
+        <w:numPr>
+          <w:ilvl w:val="1"/>
+          <w:numId w:val="5"/>
+        </w:numPr>
+        <w:ind w:firstLineChars="0"/>
+      </w:pPr>
+      <w:r>
+        <w:t>申领人</w:t>
+      </w:r>
+      <w:r>
+        <w:rPr>
+          <w:rFonts w:hint="eastAsia"/>
+        </w:rPr>
+        <w:t>(</w:t>
+      </w:r>
+      <w:r>
+        <w:t>APPLY_PERSON</w:t>
+      </w:r>
+      <w:r>
+        <w:rPr>
+          <w:rFonts w:hint="eastAsia"/>
+        </w:rPr>
+        <w:t>)</w:t>
+      </w:r>
+    </w:p>
+    <w:p>
+      <w:pPr>
+        <w:pStyle w:val="a5"/>
+        <w:numPr>
+          <w:ilvl w:val="1"/>
+          <w:numId w:val="5"/>
+        </w:numPr>
+        <w:ind w:firstLineChars="0"/>
+      </w:pPr>
+      <w:r>
+        <w:t>申领单位</w:t>
+      </w:r>
+      <w:r>
+        <w:rPr>
+          <w:rFonts w:hint="eastAsia"/>
+        </w:rPr>
+        <w:t>（</w:t>
+      </w:r>
+      <w:r>
+        <w:t>APPLY_UNIT</w:t>
+      </w:r>
+      <w:r>
+        <w:rPr>
+          <w:rFonts w:hint="eastAsia"/>
+        </w:rPr>
+        <w:t>）</w:t>
+      </w:r>
+    </w:p>
+    <w:p>
+      <w:pPr>
+        <w:pStyle w:val="a5"/>
+        <w:numPr>
+          <w:ilvl w:val="1"/>
+          <w:numId w:val="5"/>
+        </w:numPr>
+        <w:ind w:firstLineChars="0"/>
+      </w:pPr>
+      <w:r>
+        <w:t>申领</w:t>
+      </w:r>
+      <w:r>
+        <w:rPr>
+          <w:rFonts w:hint="eastAsia"/>
+        </w:rPr>
+        <w:t>项目号</w:t>
+      </w:r>
+      <w:r>
+        <w:rPr>
+          <w:rFonts w:hint="eastAsia"/>
+        </w:rPr>
+        <w:t>(</w:t>
+      </w:r>
+      <w:r>
+        <w:t>PROJECT_CODE</w:t>
+      </w:r>
+      <w:r>
+        <w:rPr>
+          <w:rFonts w:hint="eastAsia"/>
+        </w:rPr>
+        <w:t>)</w:t>
+      </w:r>
+    </w:p>
+    <w:p>
+      <w:pPr>
+        <w:pStyle w:val="a5"/>
+        <w:numPr>
+          <w:ilvl w:val="1"/>
+          <w:numId w:val="5"/>
+        </w:numPr>
+        <w:ind w:firstLineChars="0"/>
+      </w:pPr>
+      <w:r>
+        <w:t>申领时间</w:t>
+      </w:r>
+      <w:r>
+        <w:rPr>
+          <w:rFonts w:hint="eastAsia"/>
+        </w:rPr>
+        <w:t>(</w:t>
+      </w:r>
+      <w:r>
+        <w:t>APPLY_DATE</w:t>
+      </w:r>
+      <w:r>
+        <w:rPr>
+          <w:rFonts w:hint="eastAsia"/>
+        </w:rPr>
+        <w:t>)</w:t>
+      </w:r>
+    </w:p>
+    <w:p>
+      <w:pPr>
+        <w:pStyle w:val="a5"/>
+        <w:numPr>
+          <w:ilvl w:val="1"/>
+          <w:numId w:val="5"/>
+        </w:numPr>
+        <w:ind w:firstLineChars="0"/>
+      </w:pPr>
+      <w:r>
+        <w:t>领取人</w:t>
+      </w:r>
+      <w:r>
+        <w:rPr>
+          <w:rFonts w:hint="eastAsia"/>
+        </w:rPr>
+        <w:t>(</w:t>
+      </w:r>
+      <w:r>
+        <w:t>RECEIVER</w:t>
+      </w:r>
+      <w:r>
+        <w:rPr>
+          <w:rFonts w:hint="eastAsia"/>
+        </w:rPr>
+        <w:t>)</w:t>
+      </w:r>
+    </w:p>
+    <w:p>
+      <w:pPr>
+        <w:pStyle w:val="a5"/>
+        <w:numPr>
+          <w:ilvl w:val="0"/>
+          <w:numId w:val="5"/>
+        </w:numPr>
+        <w:ind w:firstLineChars="0"/>
+        <w:rPr>
+          <w:rFonts w:hint="eastAsia"/>
+        </w:rPr>
+      </w:pPr>
+      <w:r>
+        <w:rPr>
+          <w:rFonts w:hint="eastAsia"/>
+        </w:rPr>
+        <w:t>GetGoods</w:t>
+      </w:r>
+      <w:r>
+        <w:t>ListByApplyCode(</w:t>
+      </w:r>
+      <w:r>
+        <w:t>在</w:t>
+      </w:r>
+      <w:r>
+        <w:t>POS</w:t>
+      </w:r>
+      <w:r>
+        <w:t>中根据申领单号获得</w:t>
+      </w:r>
+      <w:r>
+        <w:t>DetailsCollection</w:t>
+      </w:r>
+      <w:r>
+        <w:t>中所有</w:t>
+      </w:r>
+      <w:r>
+        <w:t>item)</w:t>
+      </w:r>
+    </w:p>
+    <w:p>
+      <w:pPr>
+        <w:pStyle w:val="a5"/>
+        <w:numPr>
+          <w:ilvl w:val="1"/>
+          <w:numId w:val="5"/>
+        </w:numPr>
+        <w:ind w:firstLineChars="0"/>
+      </w:pPr>
+      <w:r>
+        <w:rPr>
+          <w:rFonts w:hint="eastAsia"/>
+        </w:rPr>
+        <w:t>(ERP</w:t>
+      </w:r>
+      <w:r>
+        <w:t>/</w:t>
+      </w:r>
+      <w:r>
+        <w:t>套</w:t>
+      </w:r>
+      <w:r>
+        <w:rPr>
+          <w:rFonts w:hint="eastAsia"/>
+        </w:rPr>
+        <w:t>)</w:t>
+      </w:r>
+      <w:r>
+        <w:rPr>
+          <w:rFonts w:hint="eastAsia"/>
+        </w:rPr>
+        <w:t>编码</w:t>
+      </w:r>
+      <w:r>
+        <w:rPr>
+          <w:rFonts w:hint="eastAsia"/>
+        </w:rPr>
+        <w:t>+</w:t>
+      </w:r>
+      <w:r>
+        <w:rPr>
+          <w:rFonts w:hint="eastAsia"/>
+        </w:rPr>
+        <w:t>箱子数量</w:t>
+      </w:r>
+      <w:r>
+        <w:rPr>
+          <w:rFonts w:hint="eastAsia"/>
+        </w:rPr>
+        <w:t>(</w:t>
+      </w:r>
+      <w:r>
+        <w:t>ITEM_ERP_CODE</w:t>
+      </w:r>
+      <w:r>
+        <w:rPr>
+          <w:rFonts w:hint="eastAsia"/>
+        </w:rPr>
+        <w:t>/</w:t>
+      </w:r>
+      <w:r>
+        <w:t>SALE_BOM_CODE</w:t>
+      </w:r>
+      <w:r>
+        <w:t xml:space="preserve">+ </w:t>
+      </w:r>
+      <w:r>
+        <w:t>EXPECTED_QUANTITY</w:t>
+      </w:r>
+      <w:r>
+        <w:rPr>
+          <w:rFonts w:hint="eastAsia"/>
+        </w:rPr>
+        <w:t>)</w:t>
+      </w:r>
+    </w:p>
+    <w:p>
+      <w:pPr>
+        <w:pStyle w:val="a5"/>
+        <w:numPr>
+          <w:ilvl w:val="1"/>
+          <w:numId w:val="5"/>
+        </w:numPr>
+        <w:ind w:firstLineChars="0"/>
+      </w:pPr>
+      <w:r>
+        <w:lastRenderedPageBreak/>
+        <w:t>是否套设备</w:t>
+      </w:r>
+      <w:r>
+        <w:rPr>
+          <w:rFonts w:hint="eastAsia"/>
+        </w:rPr>
+        <w:t>(</w:t>
+      </w:r>
+      <w:r>
+        <w:t>IS_BOM</w:t>
+      </w:r>
+      <w:r>
+        <w:rPr>
+          <w:rFonts w:hint="eastAsia"/>
+        </w:rPr>
+        <w:t>)</w:t>
+      </w:r>
+    </w:p>
+    <w:p>
+      <w:pPr>
+        <w:pStyle w:val="a5"/>
+        <w:numPr>
+          <w:ilvl w:val="1"/>
+          <w:numId w:val="5"/>
+        </w:numPr>
+        <w:ind w:firstLineChars="0"/>
+      </w:pPr>
+      <w:r>
+        <w:rPr>
+          <w:rFonts w:hint="eastAsia"/>
+        </w:rPr>
+        <w:t>描述</w:t>
+      </w:r>
+      <w:r>
+        <w:rPr>
+          <w:rFonts w:hint="eastAsia"/>
+        </w:rPr>
+        <w:t>(</w:t>
+      </w:r>
+      <w:r>
+        <w:t>套</w:t>
+      </w:r>
+      <w:r>
+        <w:rPr>
+          <w:rFonts w:hint="eastAsia"/>
+        </w:rPr>
+        <w:t>：</w:t>
+      </w:r>
+      <w:r>
+        <w:t>根据</w:t>
+      </w:r>
+      <w:r>
+        <w:t>SaleBomCode</w:t>
+      </w:r>
+      <w:r>
+        <w:t>在入库单中</w:t>
+      </w:r>
+      <w:r>
+        <w:t>SALE_BOMS_Item</w:t>
+      </w:r>
+      <w:r>
+        <w:t>下找</w:t>
+      </w:r>
+      <w:r>
+        <w:t>SaleBomCode</w:t>
+      </w:r>
+      <w:r>
+        <w:rPr>
+          <w:rFonts w:hint="eastAsia"/>
+        </w:rPr>
+        <w:t>，返回</w:t>
+      </w:r>
+      <w:r>
+        <w:t>SALE_BOM_NAME</w:t>
+      </w:r>
+      <w:r>
+        <w:rPr>
+          <w:rFonts w:hint="eastAsia"/>
+        </w:rPr>
+        <w:t>；</w:t>
+      </w:r>
+      <w:r>
+        <w:t>ERP</w:t>
+      </w:r>
+      <w:r>
+        <w:rPr>
+          <w:rFonts w:hint="eastAsia"/>
+        </w:rPr>
+        <w:t>：</w:t>
+      </w:r>
+      <w:r>
+        <w:t>根据</w:t>
+      </w:r>
+      <w:r>
+        <w:t>ITEM_ERP_CODE</w:t>
+      </w:r>
+      <w:r>
+        <w:t>在</w:t>
+      </w:r>
+      <w:r>
+        <w:t>WMS_DETAIL_Item</w:t>
+      </w:r>
+      <w:r>
+        <w:t>下找</w:t>
+      </w:r>
+      <w:r>
+        <w:t>ITEM_ERP_CODE</w:t>
+      </w:r>
+      <w:r>
+        <w:rPr>
+          <w:rFonts w:hint="eastAsia"/>
+        </w:rPr>
+        <w:t>，</w:t>
+      </w:r>
+      <w:r>
+        <w:t>返回</w:t>
+      </w:r>
+      <w:r>
+        <w:t>ITEM_NAME</w:t>
+      </w:r>
+      <w:r>
+        <w:rPr>
+          <w:rFonts w:hint="eastAsia"/>
+        </w:rPr>
+        <w:t>)</w:t>
+      </w:r>
+    </w:p>
+    <w:p>
+      <w:pPr>
+        <w:pStyle w:val="a5"/>
+        <w:numPr>
+          <w:ilvl w:val="1"/>
+          <w:numId w:val="5"/>
+        </w:numPr>
+        <w:ind w:firstLineChars="0"/>
+      </w:pPr>
+      <w:r>
+        <w:t>单位</w:t>
+      </w:r>
+      <w:r>
+        <w:rPr>
+          <w:rFonts w:hint="eastAsia"/>
+        </w:rPr>
+        <w:t>(</w:t>
+      </w:r>
+      <w:r>
+        <w:rPr>
+          <w:rFonts w:hint="eastAsia"/>
+        </w:rPr>
+        <w:t>同上，套：返回</w:t>
+      </w:r>
+      <w:r>
+        <w:t>SALE_BOM_UNIT</w:t>
+      </w:r>
+      <w:r>
+        <w:rPr>
+          <w:rFonts w:hint="eastAsia"/>
+        </w:rPr>
+        <w:t>，</w:t>
+      </w:r>
+      <w:r>
+        <w:t>ERP:</w:t>
+      </w:r>
+      <w:r>
+        <w:t>返回</w:t>
+      </w:r>
+      <w:r>
+        <w:t>ITEM_ERP_UNIT</w:t>
+      </w:r>
+      <w:r>
+        <w:rPr>
+          <w:rFonts w:hint="eastAsia"/>
+        </w:rPr>
+        <w:t>)</w:t>
+      </w:r>
+    </w:p>
+    <w:p>
+      <w:pPr>
+        <w:pStyle w:val="a5"/>
+        <w:numPr>
+          <w:ilvl w:val="0"/>
+          <w:numId w:val="5"/>
+        </w:numPr>
+        <w:ind w:firstLineChars="0"/>
+      </w:pPr>
+      <w:r>
+        <w:t>ConfirmR</w:t>
+      </w:r>
+      <w:r>
+        <w:t>etrieval</w:t>
+      </w:r>
+      <w:r>
+        <w:rPr>
+          <w:rFonts w:hint="eastAsia"/>
+        </w:rPr>
+        <w:t>(</w:t>
+      </w:r>
+      <w:r>
+        <w:rPr>
+          <w:rFonts w:hint="eastAsia"/>
+        </w:rPr>
+        <w:t>确认出库</w:t>
+      </w:r>
+      <w:r>
+        <w:rPr>
+          <w:rFonts w:hint="eastAsia"/>
+        </w:rPr>
+        <w:t>)</w:t>
+      </w:r>
+      <w:r>
+        <w:t xml:space="preserve"> </w:t>
+      </w:r>
+      <w:r>
+        <w:t>传递所有出库的箱子的自定义箱号</w:t>
+      </w:r>
+      <w:r>
+        <w:rPr>
+          <w:rFonts w:hint="eastAsia"/>
+        </w:rPr>
+        <w:t>。</w:t>
+      </w:r>
+      <w:r>
+        <w:t>更改状态</w:t>
+      </w:r>
+      <w:r>
+        <w:rPr>
+          <w:rFonts w:hint="eastAsia"/>
+        </w:rPr>
+        <w:t>，</w:t>
+      </w:r>
+      <w:r>
+        <w:t>把申领单中所有货物的货位设为空</w:t>
+      </w:r>
+    </w:p>
+    <w:p>
+      <w:pPr>
+        <w:pStyle w:val="a5"/>
+        <w:numPr>
+          <w:ilvl w:val="0"/>
+          <w:numId w:val="5"/>
+        </w:numPr>
+        <w:ind w:firstLineChars="0"/>
+      </w:pPr>
+      <w:r>
+        <w:rPr>
+          <w:rFonts w:hint="eastAsia"/>
+        </w:rPr>
+        <w:t>Confirm</w:t>
+      </w:r>
+      <w:r>
+        <w:t>Receiving(</w:t>
+      </w:r>
+      <w:r>
+        <w:rPr>
+          <w:rFonts w:hint="eastAsia"/>
+        </w:rPr>
+        <w:t>确认入库</w:t>
+      </w:r>
+      <w:r>
+        <w:t>)</w:t>
+      </w:r>
+      <w:r>
+        <w:t>更改状态</w:t>
+      </w:r>
+    </w:p>
+    <w:p>
+      <w:pPr>
+        <w:pStyle w:val="a5"/>
+        <w:numPr>
+          <w:ilvl w:val="0"/>
+          <w:numId w:val="5"/>
+        </w:numPr>
+        <w:ind w:firstLineChars="0"/>
+      </w:pPr>
+      <w:r>
+        <w:rPr>
+          <w:rFonts w:hint="eastAsia"/>
+        </w:rPr>
+        <w:t>Get</w:t>
+      </w:r>
+      <w:r>
+        <w:t>GoodByCNum(</w:t>
+      </w:r>
+      <w:r>
+        <w:t>根据自定义箱号获得货物信息</w:t>
+      </w:r>
+      <w:r>
+        <w:t>)(</w:t>
+      </w:r>
+      <w:r>
+        <w:t xml:space="preserve"> </w:t>
+      </w:r>
+      <w:r>
+        <w:t>WMS_DETAIL_Item</w:t>
+      </w:r>
+      <w:r>
+        <w:t>)</w:t>
+      </w:r>
+    </w:p>
+    <w:p>
+      <w:pPr>
+        <w:pStyle w:val="a5"/>
+        <w:numPr>
+          <w:ilvl w:val="1"/>
+          <w:numId w:val="5"/>
+        </w:numPr>
+        <w:ind w:firstLineChars="0"/>
+      </w:pPr>
+      <w:r>
+        <w:rPr>
+          <w:rFonts w:hint="eastAsia"/>
+        </w:rPr>
+        <w:t>ERP/</w:t>
+      </w:r>
+      <w:r>
+        <w:rPr>
+          <w:rFonts w:hint="eastAsia"/>
+        </w:rPr>
+        <w:t>套</w:t>
+      </w:r>
+      <w:r>
+        <w:rPr>
+          <w:rFonts w:hint="eastAsia"/>
+        </w:rPr>
+        <w:t xml:space="preserve"> </w:t>
+      </w:r>
+      <w:r>
+        <w:rPr>
+          <w:rFonts w:hint="eastAsia"/>
+        </w:rPr>
+        <w:t>编码</w:t>
+      </w:r>
+      <w:r>
+        <w:rPr>
+          <w:rFonts w:hint="eastAsia"/>
+        </w:rPr>
+        <w:t>(</w:t>
+      </w:r>
+      <w:r>
+        <w:t>Sale_Bom_Code/</w:t>
+      </w:r>
+      <w:r>
+        <w:rPr>
+          <w:color w:val="FF0000"/>
+        </w:rPr>
+        <w:t>ITEM_ERP_CODE</w:t>
+      </w:r>
+      <w:r>
+        <w:rPr>
+          <w:rFonts w:hint="eastAsia"/>
+          <w:color w:val="FF0000"/>
+        </w:rPr>
+        <w:t>)</w:t>
+      </w:r>
+    </w:p>
+    <w:p>
+      <w:pPr>
+        <w:pStyle w:val="a5"/>
+        <w:numPr>
+          <w:ilvl w:val="1"/>
+          <w:numId w:val="5"/>
+        </w:numPr>
+        <w:ind w:firstLineChars="0"/>
+      </w:pPr>
+      <w:r>
+        <w:t>描述</w:t>
+      </w:r>
+      <w:r>
+        <w:rPr>
+          <w:rFonts w:hint="eastAsia"/>
+        </w:rPr>
+        <w:t>(</w:t>
+      </w:r>
+      <w:r>
+        <w:t>ERP:</w:t>
+      </w:r>
+      <w:r>
+        <w:t>返回</w:t>
+      </w:r>
+      <w:r>
+        <w:t>Item_Name</w:t>
+      </w:r>
+      <w:r>
+        <w:rPr>
+          <w:rFonts w:hint="eastAsia"/>
+        </w:rPr>
+        <w:t>，</w:t>
+      </w:r>
+      <w:r>
+        <w:t>套</w:t>
+      </w:r>
+      <w:r>
+        <w:rPr>
+          <w:rFonts w:hint="eastAsia"/>
+        </w:rPr>
+        <w:t>：</w:t>
+      </w:r>
+      <w:r>
+        <w:t>根据</w:t>
+      </w:r>
+      <w:r>
+        <w:t>SaleBomCode</w:t>
+      </w:r>
+      <w:r>
+        <w:t>在入库单中</w:t>
+      </w:r>
+      <w:r>
+        <w:t>SALE_BOMS_Item</w:t>
+      </w:r>
+      <w:r>
+        <w:t>下找</w:t>
+      </w:r>
+      <w:r>
+        <w:t>SaleBomCode</w:t>
+      </w:r>
+      <w:r>
+        <w:rPr>
+          <w:rFonts w:hint="eastAsia"/>
+        </w:rPr>
+        <w:t>，返回</w:t>
+      </w:r>
+      <w:r>
+        <w:t>SALE_BOM_NAME</w:t>
+      </w:r>
+      <w:r>
+        <w:rPr>
+          <w:rFonts w:hint="eastAsia"/>
+        </w:rPr>
+        <w:t>)</w:t>
+      </w:r>
+    </w:p>
+    <w:p>
+      <w:pPr>
+        <w:pStyle w:val="a5"/>
+        <w:numPr>
+          <w:ilvl w:val="1"/>
+          <w:numId w:val="5"/>
+        </w:numPr>
+        <w:ind w:firstLineChars="0"/>
+      </w:pPr>
+      <w:r>
+        <w:t>是否套设备</w:t>
+      </w:r>
+      <w:r>
+        <w:rPr>
+          <w:rFonts w:hint="eastAsia"/>
+        </w:rPr>
+        <w:t>(</w:t>
+      </w:r>
+      <w:r>
+        <w:rPr>
+          <w:rFonts w:ascii="Times New Roman" w:hAnsi="Times New Roman" w:hint="eastAsia"/>
+          <w:sz w:val="18"/>
+          <w:szCs w:val="18"/>
+        </w:rPr>
+        <w:t>IS_BOM</w:t>
+      </w:r>
+      <w:r>
+        <w:rPr>
+          <w:rFonts w:hint="eastAsia"/>
+        </w:rPr>
+        <w:t>)</w:t>
+      </w:r>
+    </w:p>
+    <w:p>
+      <w:pPr>
+        <w:pStyle w:val="a5"/>
+        <w:numPr>
+          <w:ilvl w:val="0"/>
+          <w:numId w:val="5"/>
+        </w:numPr>
+        <w:ind w:firstLineChars="0"/>
+      </w:pPr>
+      <w:r>
+        <w:rPr>
+          <w:rFonts w:hint="eastAsia"/>
+        </w:rPr>
+        <w:t>GetLocationList</w:t>
+      </w:r>
+      <w:r>
+        <w:t>ByItemErpCode</w:t>
+      </w:r>
+      <w:r>
+        <w:rPr>
+          <w:rFonts w:hint="eastAsia"/>
+        </w:rPr>
+        <w:t>(</w:t>
+      </w:r>
+      <w:r>
+        <w:rPr>
+          <w:rFonts w:hint="eastAsia"/>
+        </w:rPr>
+        <w:t>根据</w:t>
+      </w:r>
+      <w:r>
+        <w:rPr>
+          <w:rFonts w:hint="eastAsia"/>
+        </w:rPr>
+        <w:t>ItemERPCode</w:t>
+      </w:r>
+      <w:r>
+        <w:rPr>
+          <w:rFonts w:hint="eastAsia"/>
+        </w:rPr>
+        <w:t>获得货位列表</w:t>
+      </w:r>
+      <w:r>
+        <w:rPr>
+          <w:rFonts w:hint="eastAsia"/>
+        </w:rPr>
+        <w:t>)</w:t>
+      </w:r>
+    </w:p>
+    <w:p>
+      <w:pPr>
+        <w:pStyle w:val="a5"/>
+        <w:numPr>
+          <w:ilvl w:val="1"/>
+          <w:numId w:val="5"/>
+        </w:numPr>
+        <w:ind w:firstLineChars="0"/>
+      </w:pPr>
+      <w:r>
+        <w:t>在</w:t>
+      </w:r>
+      <w:r>
+        <w:t>Wms_Detail</w:t>
+      </w:r>
+      <w:r>
+        <w:t>中找到对应</w:t>
+      </w:r>
+      <w:r>
+        <w:t>ItemERPCode</w:t>
+      </w:r>
+      <w:r>
+        <w:t>的</w:t>
+      </w:r>
+      <w:r>
+        <w:t>Allocation</w:t>
+      </w:r>
+      <w:r>
+        <w:rPr>
+          <w:rFonts w:hint="eastAsia"/>
+        </w:rPr>
+        <w:t>(</w:t>
+      </w:r>
+      <w:r>
+        <w:rPr>
+          <w:rFonts w:hint="eastAsia"/>
+        </w:rPr>
+        <w:t>去重复</w:t>
+      </w:r>
+      <w:r>
+        <w:rPr>
+          <w:rFonts w:hint="eastAsia"/>
+        </w:rPr>
+        <w:t>)</w:t>
+      </w:r>
+    </w:p>
+    <w:p>
+      <w:pPr>
+        <w:pStyle w:val="a5"/>
+        <w:numPr>
+          <w:ilvl w:val="0"/>
+          <w:numId w:val="5"/>
+        </w:numPr>
+        <w:ind w:firstLineChars="0"/>
+        <w:rPr>
+          <w:color w:val="FF0000"/>
+        </w:rPr>
+      </w:pPr>
+      <w:r>
+        <w:rPr>
+          <w:color w:val="FF0000"/>
+        </w:rPr>
+        <w:t>ConfirmInventory(</w:t>
+      </w:r>
+      <w:r>
+        <w:rPr>
+          <w:rFonts w:hint="eastAsia"/>
+          <w:color w:val="FF0000"/>
+        </w:rPr>
+        <w:t>上传盘点结果</w:t>
+      </w:r>
+      <w:r>
+        <w:rPr>
+          <w:color w:val="FF0000"/>
+        </w:rPr>
+        <w:t>)</w:t>
+      </w:r>
+      <w:r>
+        <w:rPr>
+          <w:color w:val="FF0000"/>
+        </w:rPr>
+        <w:t>(Check)</w:t>
+      </w:r>
+    </w:p>
+    <w:p>
+      <w:pPr>
+        <w:pStyle w:val="a5"/>
+        <w:numPr>
+          <w:ilvl w:val="0"/>
+          <w:numId w:val="5"/>
+        </w:numPr>
+        <w:ind w:firstLineChars="0"/>
+      </w:pPr>
+      <w:r>
+        <w:rPr>
+          <w:rFonts w:hint="eastAsia"/>
+        </w:rPr>
+        <w:t>GetGoodsByAllocation(</w:t>
+      </w:r>
+      <w:r>
+        <w:rPr>
+          <w:rFonts w:hint="eastAsia"/>
+        </w:rPr>
+        <w:t>根据货位获得货物列表</w:t>
+      </w:r>
+      <w:r>
+        <w:rPr>
+          <w:rFonts w:hint="eastAsia"/>
+        </w:rPr>
+        <w:t>)</w:t>
+      </w:r>
+    </w:p>
+    <w:p>
+      <w:pPr>
+        <w:pStyle w:val="a5"/>
+        <w:numPr>
+          <w:ilvl w:val="1"/>
+          <w:numId w:val="5"/>
+        </w:numPr>
+        <w:ind w:firstLineChars="0"/>
+      </w:pPr>
+      <w:r>
+        <w:t>(ERP/</w:t>
+      </w:r>
+      <w:r>
+        <w:t>套</w:t>
+      </w:r>
+      <w:r>
+        <w:t>)</w:t>
+      </w:r>
+      <w:r>
+        <w:t>编码</w:t>
+      </w:r>
+      <w:r>
+        <w:rPr>
+          <w:rFonts w:hint="eastAsia"/>
+        </w:rPr>
+        <w:t>+</w:t>
+      </w:r>
+      <w:r>
+        <w:t>数量</w:t>
+      </w:r>
+      <w:r>
+        <w:rPr>
+          <w:rFonts w:hint="eastAsia"/>
+        </w:rPr>
+        <w:t>(</w:t>
+      </w:r>
+      <w:r>
+        <w:t>ITEM_ERP_CODE</w:t>
+      </w:r>
+      <w:r>
+        <w:rPr>
+          <w:rFonts w:hint="eastAsia"/>
+        </w:rPr>
+        <w:t>/</w:t>
+      </w:r>
+      <w:r>
+        <w:t>SALE_BOM_CODE</w:t>
+      </w:r>
+      <w:r>
+        <w:t xml:space="preserve">+ </w:t>
+      </w:r>
+      <w:r>
+        <w:t>EXPECTED_QUANTITY</w:t>
+      </w:r>
+      <w:r>
+        <w:rPr>
+          <w:rFonts w:hint="eastAsia"/>
+        </w:rPr>
+        <w:t>)</w:t>
+      </w:r>
+    </w:p>
+    <w:p>
+      <w:pPr>
+        <w:pStyle w:val="a5"/>
+        <w:numPr>
+          <w:ilvl w:val="1"/>
+          <w:numId w:val="5"/>
+        </w:numPr>
+        <w:ind w:firstLineChars="0"/>
+      </w:pPr>
+      <w:r>
+        <w:t>是否套设备</w:t>
+      </w:r>
+      <w:r>
+        <w:rPr>
+          <w:rFonts w:hint="eastAsia"/>
+        </w:rPr>
+        <w:t>(</w:t>
+      </w:r>
+      <w:r>
+        <w:t>Is_Bom</w:t>
+      </w:r>
+      <w:r>
+        <w:rPr>
+          <w:rFonts w:hint="eastAsia"/>
+        </w:rPr>
+        <w:t>)</w:t>
+      </w:r>
+    </w:p>
+    <w:p>
+      <w:pPr>
+        <w:pStyle w:val="a5"/>
+        <w:numPr>
+          <w:ilvl w:val="1"/>
+          <w:numId w:val="5"/>
+        </w:numPr>
+        <w:ind w:firstLineChars="0"/>
+      </w:pPr>
+      <w:r>
+        <w:t>描述</w:t>
+      </w:r>
+      <w:r>
+        <w:rPr>
+          <w:rFonts w:hint="eastAsia"/>
+        </w:rPr>
+        <w:t>(</w:t>
+      </w:r>
+      <w:r>
+        <w:t>ERP:</w:t>
+      </w:r>
+      <w:r>
+        <w:t>返回</w:t>
+      </w:r>
+      <w:r>
+        <w:t>Item_Name</w:t>
+      </w:r>
+      <w:r>
+        <w:rPr>
+          <w:rFonts w:hint="eastAsia"/>
+        </w:rPr>
+        <w:t>，</w:t>
+      </w:r>
+      <w:r>
+        <w:t>套</w:t>
+      </w:r>
+      <w:r>
+        <w:rPr>
+          <w:rFonts w:hint="eastAsia"/>
+        </w:rPr>
+        <w:t>：</w:t>
+      </w:r>
+      <w:r>
+        <w:t>根据</w:t>
+      </w:r>
+      <w:r>
+        <w:t>SaleBomCode</w:t>
+      </w:r>
+      <w:r>
+        <w:t>在入库单中</w:t>
+      </w:r>
+      <w:r>
+        <w:t>SALE_BOMS_Item</w:t>
+      </w:r>
+      <w:r>
+        <w:t>下找</w:t>
+      </w:r>
+      <w:r>
+        <w:t>SaleBomCode</w:t>
+      </w:r>
+      <w:r>
+        <w:rPr>
+          <w:rFonts w:hint="eastAsia"/>
+        </w:rPr>
+        <w:t>，返回</w:t>
+      </w:r>
+      <w:r>
+        <w:t>SALE_BOM_NAME</w:t>
+      </w:r>
+      <w:r>
+        <w:rPr>
+          <w:rFonts w:hint="eastAsia"/>
+        </w:rPr>
+        <w:t>)</w:t>
+      </w:r>
+    </w:p>
+    <w:p>
+      <w:pPr>
+        <w:pStyle w:val="a5"/>
+        <w:numPr>
+          <w:ilvl w:val="1"/>
+          <w:numId w:val="5"/>
+        </w:numPr>
+        <w:ind w:firstLineChars="0"/>
+      </w:pPr>
+      <w:r>
+        <w:t>单位</w:t>
+      </w:r>
+      <w:r>
+        <w:rPr>
+          <w:rFonts w:hint="eastAsia"/>
+        </w:rPr>
+        <w:t>(</w:t>
+      </w:r>
+      <w:r>
+        <w:rPr>
+          <w:rFonts w:hint="eastAsia"/>
+        </w:rPr>
+        <w:t>同上，套：返回</w:t>
+      </w:r>
+      <w:r>
+        <w:t>SALE_BOM_UNIT</w:t>
+      </w:r>
+      <w:r>
+        <w:rPr>
+          <w:rFonts w:hint="eastAsia"/>
+        </w:rPr>
+        <w:t>，</w:t>
+      </w:r>
+      <w:r>
+        <w:t>ERP:</w:t>
+      </w:r>
+      <w:r>
+        <w:t>返回</w:t>
+      </w:r>
+      <w:r>
+        <w:t>ITEM_ERP_UNIT</w:t>
+      </w:r>
+      <w:r>
+        <w:rPr>
+          <w:rFonts w:hint="eastAsia"/>
+        </w:rPr>
+        <w:t>)</w:t>
+      </w:r>
+    </w:p>
+    <w:p>
+      <w:pPr>
+        <w:pStyle w:val="a5"/>
+        <w:numPr>
+          <w:ilvl w:val="0"/>
+          <w:numId w:val="5"/>
+        </w:numPr>
+        <w:ind w:firstLineChars="0"/>
+      </w:pPr>
+      <w:r>
+        <w:rPr>
+          <w:rFonts w:hint="eastAsia"/>
+        </w:rPr>
+        <w:t>Get</w:t>
+      </w:r>
+      <w:r>
+        <w:t xml:space="preserve"> </w:t>
+      </w:r>
+      <w:r>
+        <w:t>APPLY_DOC_CODE</w:t>
+      </w:r>
+      <w:r>
+        <w:t>ByCNum(</w:t>
+      </w:r>
+      <w:r>
+        <w:t>根据自定义箱号获得出库单号</w:t>
+      </w:r>
+      <w:r>
+        <w:t>)</w:t>
+      </w:r>
     </w:p>
     <w:p>
       <w:pPr>
         <w:ind w:left="780"/>
+        <w:rPr>
+          <w:rFonts w:hint="eastAsia"/>
+        </w:rPr>
+      </w:pPr>
+      <w:r>
+        <w:t>在</w:t>
+      </w:r>
+      <w:r>
+        <w:t>Wms_Detail</w:t>
+      </w:r>
+      <w:r>
+        <w:t>中根据箱号</w:t>
+      </w:r>
+      <w:r>
+        <w:t>找到</w:t>
+      </w:r>
+      <w:r>
+        <w:rPr>
+          <w:rFonts w:hint="eastAsia"/>
+        </w:rPr>
+        <w:t>申领单号</w:t>
+      </w:r>
+    </w:p>
+    <w:p>
+      <w:pPr>
+        <w:ind w:left="780"/>
+        <w:rPr>
+          <w:rFonts w:hint="eastAsia"/>
+        </w:rPr>
       </w:pPr>
     </w:p>
     <w:p>
@@ -346,300 +2002,136 @@
           <w:numId w:val="5"/>
         </w:numPr>
         <w:ind w:firstLineChars="0"/>
-      </w:pPr>
-      <w:r>
-        <w:t>GetRSInfo</w:t>
-      </w:r>
-      <w:r>
-        <w:rPr>
-          <w:rFonts w:hint="eastAsia"/>
-        </w:rPr>
-        <w:t>(</w:t>
-      </w:r>
-      <w:r>
-        <w:rPr>
-          <w:rFonts w:hint="eastAsia"/>
-        </w:rPr>
-        <w:t>获得入库单信息</w:t>
-      </w:r>
-      <w:r>
-        <w:rPr>
-          <w:rFonts w:hint="eastAsia"/>
-        </w:rPr>
-        <w:t>、信息中包括推荐货位</w:t>
-      </w:r>
-      <w:r>
-        <w:rPr>
-          <w:rFonts w:hint="eastAsia"/>
-        </w:rPr>
-        <w:t>)</w:t>
-      </w:r>
-    </w:p>
-    <w:p>
-      <w:pPr>
-        <w:pStyle w:val="a5"/>
-        <w:numPr>
-          <w:ilvl w:val="0"/>
-          <w:numId w:val="5"/>
-        </w:numPr>
-        <w:ind w:firstLineChars="0"/>
-      </w:pPr>
-      <w:r>
-        <w:rPr>
-          <w:rFonts w:hint="eastAsia"/>
-        </w:rPr>
-        <w:t>Bind</w:t>
-      </w:r>
-      <w:r>
-        <w:t>LocationAndGoods(</w:t>
-      </w:r>
-      <w:r>
-        <w:rPr>
-          <w:rFonts w:hint="eastAsia"/>
-        </w:rPr>
-        <w:t>绑定货位与货物</w:t>
-      </w:r>
-      <w:r>
-        <w:t>)</w:t>
-      </w:r>
-    </w:p>
-    <w:p>
-      <w:pPr>
-        <w:pStyle w:val="a5"/>
-        <w:numPr>
-          <w:ilvl w:val="0"/>
-          <w:numId w:val="5"/>
-        </w:numPr>
-        <w:ind w:firstLineChars="0"/>
-      </w:pPr>
-      <w:r>
-        <w:rPr>
-          <w:rFonts w:hint="eastAsia"/>
-        </w:rPr>
-        <w:t>Confirm</w:t>
-      </w:r>
-      <w:r>
-        <w:t>Receiving(</w:t>
-      </w:r>
-      <w:r>
-        <w:rPr>
-          <w:rFonts w:hint="eastAsia"/>
-        </w:rPr>
-        <w:t>确认入库</w:t>
-      </w:r>
-      <w:r>
-        <w:t>)</w:t>
-      </w:r>
-    </w:p>
-    <w:p>
-      <w:pPr>
-        <w:pStyle w:val="a5"/>
-        <w:numPr>
-          <w:ilvl w:val="0"/>
-          <w:numId w:val="5"/>
-        </w:numPr>
-        <w:ind w:firstLineChars="0"/>
-      </w:pPr>
-      <w:r>
-        <w:rPr>
-          <w:rFonts w:hint="eastAsia"/>
-        </w:rPr>
-        <w:t>GetLocationList(</w:t>
-      </w:r>
-      <w:r>
-        <w:rPr>
-          <w:rFonts w:hint="eastAsia"/>
-        </w:rPr>
-        <w:t>获得货位列表</w:t>
-      </w:r>
-      <w:r>
-        <w:rPr>
-          <w:rFonts w:hint="eastAsia"/>
-        </w:rPr>
-        <w:t>)</w:t>
-      </w:r>
-    </w:p>
-    <w:p>
-      <w:pPr>
-        <w:pStyle w:val="a5"/>
-        <w:numPr>
-          <w:ilvl w:val="0"/>
-          <w:numId w:val="5"/>
-        </w:numPr>
-        <w:ind w:firstLineChars="0"/>
-      </w:pPr>
-      <w:r>
-        <w:t>GetGoodsList(</w:t>
-      </w:r>
-      <w:r>
-        <w:t>获得货物列表</w:t>
-      </w:r>
-      <w:r>
-        <w:t>)</w:t>
-      </w:r>
-    </w:p>
-    <w:p>
-      <w:pPr>
-        <w:pStyle w:val="a5"/>
-        <w:numPr>
-          <w:ilvl w:val="0"/>
-          <w:numId w:val="5"/>
-        </w:numPr>
-        <w:ind w:firstLineChars="0"/>
-      </w:pPr>
-      <w:r>
-        <w:t>ConfirmInventory(</w:t>
-      </w:r>
-      <w:r>
-        <w:rPr>
-          <w:rFonts w:hint="eastAsia"/>
-        </w:rPr>
-        <w:t>上传</w:t>
-      </w:r>
-      <w:r>
-        <w:rPr>
-          <w:rFonts w:hint="eastAsia"/>
-        </w:rPr>
-        <w:t>盘点</w:t>
-      </w:r>
-      <w:r>
-        <w:rPr>
-          <w:rFonts w:hint="eastAsia"/>
-        </w:rPr>
-        <w:t>结果</w:t>
-      </w:r>
-      <w:r>
-        <w:t>)</w:t>
-      </w:r>
-    </w:p>
-    <w:p>
-      <w:pPr>
-        <w:pStyle w:val="a5"/>
-        <w:numPr>
-          <w:ilvl w:val="0"/>
-          <w:numId w:val="5"/>
-        </w:numPr>
-        <w:ind w:firstLineChars="0"/>
-      </w:pPr>
-      <w:r>
-        <w:rPr>
-          <w:rFonts w:hint="eastAsia"/>
-        </w:rPr>
-        <w:t>Get</w:t>
-      </w:r>
-      <w:r>
-        <w:t>ApplySheets(</w:t>
-      </w:r>
-      <w:r>
-        <w:rPr>
-          <w:rFonts w:hint="eastAsia"/>
-        </w:rPr>
-        <w:t>获取申领单列表</w:t>
-      </w:r>
-      <w:r>
-        <w:t>)</w:t>
-      </w:r>
-    </w:p>
-    <w:p>
-      <w:pPr>
-        <w:pStyle w:val="a5"/>
-        <w:numPr>
-          <w:ilvl w:val="0"/>
-          <w:numId w:val="5"/>
-        </w:numPr>
-        <w:ind w:firstLineChars="0"/>
-      </w:pPr>
-      <w:r>
-        <w:t>GetASInfo(</w:t>
-      </w:r>
-      <w:r>
-        <w:t>获得申领单信息</w:t>
-      </w:r>
-      <w:r>
-        <w:t>)</w:t>
-      </w:r>
-    </w:p>
-    <w:p>
-      <w:pPr>
-        <w:pStyle w:val="a5"/>
-        <w:numPr>
-          <w:ilvl w:val="0"/>
-          <w:numId w:val="5"/>
-        </w:numPr>
-        <w:ind w:firstLineChars="0"/>
-      </w:pPr>
-      <w:r>
-        <w:t>ConfirmR</w:t>
-      </w:r>
-      <w:r>
-        <w:t>etrieval</w:t>
-      </w:r>
-      <w:r>
-        <w:rPr>
-          <w:rFonts w:hint="eastAsia"/>
-        </w:rPr>
-        <w:t>(</w:t>
-      </w:r>
-      <w:r>
-        <w:rPr>
-          <w:rFonts w:hint="eastAsia"/>
-        </w:rPr>
-        <w:t>确认出库</w:t>
-      </w:r>
-      <w:r>
-        <w:rPr>
-          <w:rFonts w:hint="eastAsia"/>
-        </w:rPr>
-        <w:t>)</w:t>
-      </w:r>
-    </w:p>
-    <w:p>
-      <w:pPr>
-        <w:pStyle w:val="a5"/>
-        <w:numPr>
-          <w:ilvl w:val="0"/>
-          <w:numId w:val="5"/>
-        </w:numPr>
-        <w:ind w:firstLineChars="0"/>
-      </w:pPr>
-      <w:r>
-        <w:t>ConfirmApply(</w:t>
-      </w:r>
-      <w:r>
-        <w:rPr>
-          <w:rFonts w:hint="eastAsia"/>
-        </w:rPr>
-        <w:t>确认申领成功</w:t>
-      </w:r>
-      <w:r>
-        <w:t>)</w:t>
-      </w:r>
-    </w:p>
-    <w:p>
-      <w:pPr>
-        <w:pStyle w:val="a5"/>
-        <w:numPr>
-          <w:ilvl w:val="0"/>
-          <w:numId w:val="5"/>
-        </w:numPr>
-        <w:ind w:firstLineChars="0"/>
-      </w:pPr>
-      <w:r>
+        <w:rPr>
+          <w:rFonts w:hint="eastAsia"/>
+          <w:color w:val="FF0000"/>
+        </w:rPr>
+      </w:pPr>
+      <w:r>
+        <w:rPr>
+          <w:color w:val="FF0000"/>
+        </w:rPr>
         <w:t>ConfirmArrive(</w:t>
       </w:r>
       <w:r>
+        <w:rPr>
+          <w:color w:val="FF0000"/>
+        </w:rPr>
         <w:t>确认货物抵达指定地点</w:t>
+      </w:r>
+      <w:r>
+        <w:rPr>
+          <w:color w:val="FF0000"/>
+        </w:rPr>
+        <w:t>)</w:t>
+      </w:r>
+      <w:r>
+        <w:rPr>
+          <w:color w:val="FF0000"/>
+        </w:rPr>
+        <w:t>(TransPort</w:t>
+      </w:r>
+      <w:r>
+        <w:rPr>
+          <w:color w:val="FF0000"/>
+        </w:rPr>
+        <w:t>表中更新相应数据</w:t>
+      </w:r>
+      <w:r>
+        <w:rPr>
+          <w:color w:val="FF0000"/>
+        </w:rPr>
+        <w:t>)</w:t>
       </w:r>
       <w:bookmarkStart w:id="0" w:name="_GoBack"/>
       <w:bookmarkEnd w:id="0"/>
-      <w:r>
-        <w:t>)</w:t>
+    </w:p>
+    <w:p>
+      <w:r>
+        <w:br w:type="page"/>
+      </w:r>
+    </w:p>
+    <w:p>
+      <w:pPr>
+        <w:pStyle w:val="a7"/>
+        <w:rPr>
+          <w:rFonts w:hint="eastAsia"/>
+        </w:rPr>
+      </w:pPr>
+      <w:r>
+        <w:lastRenderedPageBreak/>
+        <w:t>数据库</w:t>
+      </w:r>
+    </w:p>
+    <w:p>
+      <w:pPr>
+        <w:pStyle w:val="1"/>
+      </w:pPr>
+      <w:r>
+        <w:t>WMS_DETAIL_ITEM</w:t>
       </w:r>
     </w:p>
     <w:p>
       <w:pPr>
         <w:ind w:left="360"/>
       </w:pPr>
+      <w:r>
+        <w:tab/>
+      </w:r>
+      <w:r>
+        <w:t>自定义箱号</w:t>
+      </w:r>
+    </w:p>
+    <w:p>
+      <w:pPr>
+        <w:ind w:left="360"/>
+        <w:rPr>
+          <w:rFonts w:hint="eastAsia"/>
+        </w:rPr>
+      </w:pPr>
+      <w:r>
+        <w:rPr>
+          <w:rFonts w:hint="eastAsia"/>
+        </w:rPr>
+        <w:t>申领单号</w:t>
+      </w:r>
+    </w:p>
+    <w:p>
+      <w:pPr>
+        <w:pStyle w:val="1"/>
+      </w:pPr>
+      <w:r>
+        <w:t>ASN</w:t>
+      </w:r>
+    </w:p>
+    <w:p>
+      <w:r>
+        <w:tab/>
+      </w:r>
+      <w:r>
+        <w:t>是否入库</w:t>
+      </w:r>
+    </w:p>
+    <w:p>
+      <w:pPr>
+        <w:pStyle w:val="1"/>
+      </w:pPr>
+      <w:r>
+        <w:t>POS</w:t>
+      </w:r>
+    </w:p>
+    <w:p>
+      <w:pPr>
+        <w:rPr>
+          <w:rFonts w:hint="eastAsia"/>
+        </w:rPr>
+      </w:pPr>
+      <w:r>
+        <w:tab/>
+      </w:r>
+      <w:r>
+        <w:t>是否出库</w:t>
+      </w:r>
     </w:p>
     <w:sectPr>
       <w:pgSz w:w="11906" w:h="16838"/>
@@ -652,15 +2144,15 @@
 </file>
 
 <file path=word/endnotes.xml><?xml version="1.0" encoding="utf-8"?>
-<w:endnotes xmlns:ve="http://schemas.openxmlformats.org/markup-compatibility/2006" xmlns:o="urn:schemas-microsoft-com:office:office" xmlns:r="http://schemas.openxmlformats.org/officeDocument/2006/relationships" xmlns:m="http://schemas.openxmlformats.org/officeDocument/2006/math" xmlns:v="urn:schemas-microsoft-com:vml" xmlns:wp="http://schemas.openxmlformats.org/drawingml/2006/wordprocessingDrawing" xmlns:w10="urn:schemas-microsoft-com:office:word" xmlns:w="http://schemas.openxmlformats.org/wordprocessingml/2006/main" xmlns:wne="http://schemas.microsoft.com/office/word/2006/wordml">
-  <w:endnote w:type="separator" w:id="0">
+<w:endnotes xmlns:wpc="http://schemas.microsoft.com/office/word/2010/wordprocessingCanvas" xmlns:mc="http://schemas.openxmlformats.org/markup-compatibility/2006" xmlns:o="urn:schemas-microsoft-com:office:office" xmlns:r="http://schemas.openxmlformats.org/officeDocument/2006/relationships" xmlns:m="http://schemas.openxmlformats.org/officeDocument/2006/math" xmlns:v="urn:schemas-microsoft-com:vml" xmlns:wp14="http://schemas.microsoft.com/office/word/2010/wordprocessingDrawing" xmlns:wp="http://schemas.openxmlformats.org/drawingml/2006/wordprocessingDrawing" xmlns:w10="urn:schemas-microsoft-com:office:word" xmlns:w="http://schemas.openxmlformats.org/wordprocessingml/2006/main" xmlns:w14="http://schemas.microsoft.com/office/word/2010/wordml" xmlns:w15="http://schemas.microsoft.com/office/word/2012/wordml" xmlns:wpg="http://schemas.microsoft.com/office/word/2010/wordprocessingGroup" xmlns:wpi="http://schemas.microsoft.com/office/word/2010/wordprocessingInk" xmlns:wne="http://schemas.microsoft.com/office/word/2006/wordml" xmlns:wps="http://schemas.microsoft.com/office/word/2010/wordprocessingShape" mc:Ignorable="w14 w15 wp14">
+  <w:endnote w:type="separator" w:id="-1">
     <w:p>
       <w:r>
         <w:separator/>
       </w:r>
     </w:p>
   </w:endnote>
-  <w:endnote w:type="continuationSeparator" w:id="1">
+  <w:endnote w:type="continuationSeparator" w:id="0">
     <w:p>
       <w:r>
         <w:continuationSeparator/>
@@ -671,15 +2163,15 @@
 </file>
 
 <file path=word/footnotes.xml><?xml version="1.0" encoding="utf-8"?>
-<w:footnotes xmlns:ve="http://schemas.openxmlformats.org/markup-compatibility/2006" xmlns:o="urn:schemas-microsoft-com:office:office" xmlns:r="http://schemas.openxmlformats.org/officeDocument/2006/relationships" xmlns:m="http://schemas.openxmlformats.org/officeDocument/2006/math" xmlns:v="urn:schemas-microsoft-com:vml" xmlns:wp="http://schemas.openxmlformats.org/drawingml/2006/wordprocessingDrawing" xmlns:w10="urn:schemas-microsoft-com:office:word" xmlns:w="http://schemas.openxmlformats.org/wordprocessingml/2006/main" xmlns:wne="http://schemas.microsoft.com/office/word/2006/wordml">
-  <w:footnote w:type="separator" w:id="0">
+<w:footnotes xmlns:wpc="http://schemas.microsoft.com/office/word/2010/wordprocessingCanvas" xmlns:mc="http://schemas.openxmlformats.org/markup-compatibility/2006" xmlns:o="urn:schemas-microsoft-com:office:office" xmlns:r="http://schemas.openxmlformats.org/officeDocument/2006/relationships" xmlns:m="http://schemas.openxmlformats.org/officeDocument/2006/math" xmlns:v="urn:schemas-microsoft-com:vml" xmlns:wp14="http://schemas.microsoft.com/office/word/2010/wordprocessingDrawing" xmlns:wp="http://schemas.openxmlformats.org/drawingml/2006/wordprocessingDrawing" xmlns:w10="urn:schemas-microsoft-com:office:word" xmlns:w="http://schemas.openxmlformats.org/wordprocessingml/2006/main" xmlns:w14="http://schemas.microsoft.com/office/word/2010/wordml" xmlns:w15="http://schemas.microsoft.com/office/word/2012/wordml" xmlns:wpg="http://schemas.microsoft.com/office/word/2010/wordprocessingGroup" xmlns:wpi="http://schemas.microsoft.com/office/word/2010/wordprocessingInk" xmlns:wne="http://schemas.microsoft.com/office/word/2006/wordml" xmlns:wps="http://schemas.microsoft.com/office/word/2010/wordprocessingShape" mc:Ignorable="w14 w15 wp14">
+  <w:footnote w:type="separator" w:id="-1">
     <w:p>
       <w:r>
         <w:separator/>
       </w:r>
     </w:p>
   </w:footnote>
-  <w:footnote w:type="continuationSeparator" w:id="1">
+  <w:footnote w:type="continuationSeparator" w:id="0">
     <w:p>
       <w:r>
         <w:continuationSeparator/>
@@ -690,8 +2182,8 @@
 </file>
 
 <file path=word/numbering.xml><?xml version="1.0" encoding="utf-8"?>
-<w:numbering xmlns:ve="http://schemas.openxmlformats.org/markup-compatibility/2006" xmlns:o="urn:schemas-microsoft-com:office:office" xmlns:r="http://schemas.openxmlformats.org/officeDocument/2006/relationships" xmlns:m="http://schemas.openxmlformats.org/officeDocument/2006/math" xmlns:v="urn:schemas-microsoft-com:vml" xmlns:wp="http://schemas.openxmlformats.org/drawingml/2006/wordprocessingDrawing" xmlns:w10="urn:schemas-microsoft-com:office:word" xmlns:w="http://schemas.openxmlformats.org/wordprocessingml/2006/main" xmlns:wne="http://schemas.microsoft.com/office/word/2006/wordml">
-  <w:abstractNum w:abstractNumId="0">
+<w:numbering xmlns:wpc="http://schemas.microsoft.com/office/word/2010/wordprocessingCanvas" xmlns:mc="http://schemas.openxmlformats.org/markup-compatibility/2006" xmlns:o="urn:schemas-microsoft-com:office:office" xmlns:r="http://schemas.openxmlformats.org/officeDocument/2006/relationships" xmlns:m="http://schemas.openxmlformats.org/officeDocument/2006/math" xmlns:v="urn:schemas-microsoft-com:vml" xmlns:wp14="http://schemas.microsoft.com/office/word/2010/wordprocessingDrawing" xmlns:wp="http://schemas.openxmlformats.org/drawingml/2006/wordprocessingDrawing" xmlns:w10="urn:schemas-microsoft-com:office:word" xmlns:w="http://schemas.openxmlformats.org/wordprocessingml/2006/main" xmlns:w14="http://schemas.microsoft.com/office/word/2010/wordml" xmlns:w15="http://schemas.microsoft.com/office/word/2012/wordml" xmlns:wpg="http://schemas.microsoft.com/office/word/2010/wordprocessingGroup" xmlns:wpi="http://schemas.microsoft.com/office/word/2010/wordprocessingInk" xmlns:wne="http://schemas.microsoft.com/office/word/2006/wordml" xmlns:wps="http://schemas.microsoft.com/office/word/2010/wordprocessingShape" mc:Ignorable="w14 w15 wp14">
+  <w:abstractNum w:abstractNumId="0" w15:restartNumberingAfterBreak="0">
     <w:nsid w:val="017B08E3"/>
     <w:multiLevelType w:val="hybridMultilevel"/>
     <w:tmpl w:val="3E4E9C34"/>
@@ -780,7 +2272,7 @@
       </w:pPr>
     </w:lvl>
   </w:abstractNum>
-  <w:abstractNum w:abstractNumId="1">
+  <w:abstractNum w:abstractNumId="1" w15:restartNumberingAfterBreak="0">
     <w:nsid w:val="3ABF7CB5"/>
     <w:multiLevelType w:val="hybridMultilevel"/>
     <w:tmpl w:val="16B0B31C"/>
@@ -893,7 +2385,7 @@
       </w:rPr>
     </w:lvl>
   </w:abstractNum>
-  <w:abstractNum w:abstractNumId="2">
+  <w:abstractNum w:abstractNumId="2" w15:restartNumberingAfterBreak="0">
     <w:nsid w:val="438B788D"/>
     <w:multiLevelType w:val="hybridMultilevel"/>
     <w:tmpl w:val="24AC6552"/>
@@ -1006,7 +2498,7 @@
       </w:rPr>
     </w:lvl>
   </w:abstractNum>
-  <w:abstractNum w:abstractNumId="3">
+  <w:abstractNum w:abstractNumId="3" w15:restartNumberingAfterBreak="0">
     <w:nsid w:val="464C2603"/>
     <w:multiLevelType w:val="hybridMultilevel"/>
     <w:tmpl w:val="D00012A8"/>
@@ -1095,7 +2587,7 @@
       </w:pPr>
     </w:lvl>
   </w:abstractNum>
-  <w:abstractNum w:abstractNumId="4">
+  <w:abstractNum w:abstractNumId="4" w15:restartNumberingAfterBreak="0">
     <w:nsid w:val="466727F0"/>
     <w:multiLevelType w:val="hybridMultilevel"/>
     <w:tmpl w:val="0F3CDF3E"/>
@@ -1203,7 +2695,7 @@
 </file>
 
 <file path=word/styles.xml><?xml version="1.0" encoding="utf-8"?>
-<w:styles xmlns:r="http://schemas.openxmlformats.org/officeDocument/2006/relationships" xmlns:w="http://schemas.openxmlformats.org/wordprocessingml/2006/main">
+<w:styles xmlns:mc="http://schemas.openxmlformats.org/markup-compatibility/2006" xmlns:r="http://schemas.openxmlformats.org/officeDocument/2006/relationships" xmlns:w="http://schemas.openxmlformats.org/wordprocessingml/2006/main" xmlns:w14="http://schemas.microsoft.com/office/word/2010/wordml" xmlns:w15="http://schemas.microsoft.com/office/word/2012/wordml" mc:Ignorable="w14 w15">
   <w:docDefaults>
     <w:rPrDefault>
       <w:rPr>
@@ -1216,144 +2708,378 @@
     </w:rPrDefault>
     <w:pPrDefault/>
   </w:docDefaults>
-  <w:latentStyles w:defLockedState="0" w:defUIPriority="99" w:defSemiHidden="1" w:defUnhideWhenUsed="1" w:defQFormat="0" w:count="267">
-    <w:lsdException w:name="Normal" w:semiHidden="0" w:uiPriority="0" w:unhideWhenUsed="0" w:qFormat="1"/>
-    <w:lsdException w:name="heading 1" w:semiHidden="0" w:uiPriority="9" w:unhideWhenUsed="0" w:qFormat="1"/>
-    <w:lsdException w:name="heading 2" w:uiPriority="9" w:qFormat="1"/>
-    <w:lsdException w:name="heading 3" w:uiPriority="9" w:qFormat="1"/>
-    <w:lsdException w:name="heading 4" w:uiPriority="9" w:qFormat="1"/>
-    <w:lsdException w:name="heading 5" w:uiPriority="9" w:qFormat="1"/>
-    <w:lsdException w:name="heading 6" w:uiPriority="9" w:qFormat="1"/>
-    <w:lsdException w:name="heading 7" w:uiPriority="9" w:qFormat="1"/>
-    <w:lsdException w:name="heading 8" w:uiPriority="9" w:qFormat="1"/>
-    <w:lsdException w:name="heading 9" w:uiPriority="9" w:qFormat="1"/>
-    <w:lsdException w:name="toc 1" w:uiPriority="39"/>
-    <w:lsdException w:name="toc 2" w:uiPriority="39"/>
-    <w:lsdException w:name="toc 3" w:uiPriority="39"/>
-    <w:lsdException w:name="toc 4" w:uiPriority="39"/>
-    <w:lsdException w:name="toc 5" w:uiPriority="39"/>
-    <w:lsdException w:name="toc 6" w:uiPriority="39"/>
-    <w:lsdException w:name="toc 7" w:uiPriority="39"/>
-    <w:lsdException w:name="toc 8" w:uiPriority="39"/>
-    <w:lsdException w:name="toc 9" w:uiPriority="39"/>
-    <w:lsdException w:name="caption" w:uiPriority="35" w:qFormat="1"/>
-    <w:lsdException w:name="Title" w:semiHidden="0" w:uiPriority="10" w:unhideWhenUsed="0" w:qFormat="1"/>
-    <w:lsdException w:name="Default Paragraph Font" w:uiPriority="1"/>
-    <w:lsdException w:name="Subtitle" w:semiHidden="0" w:uiPriority="11" w:unhideWhenUsed="0" w:qFormat="1"/>
-    <w:lsdException w:name="Strong" w:semiHidden="0" w:uiPriority="22" w:unhideWhenUsed="0" w:qFormat="1"/>
-    <w:lsdException w:name="Emphasis" w:semiHidden="0" w:uiPriority="20" w:unhideWhenUsed="0" w:qFormat="1"/>
-    <w:lsdException w:name="Table Grid" w:semiHidden="0" w:uiPriority="39" w:unhideWhenUsed="0"/>
-    <w:lsdException w:name="Placeholder Text" w:unhideWhenUsed="0"/>
-    <w:lsdException w:name="No Spacing" w:semiHidden="0" w:uiPriority="1" w:unhideWhenUsed="0" w:qFormat="1"/>
-    <w:lsdException w:name="Light Shading" w:semiHidden="0" w:uiPriority="60" w:unhideWhenUsed="0"/>
-    <w:lsdException w:name="Light List" w:semiHidden="0" w:uiPriority="61" w:unhideWhenUsed="0"/>
-    <w:lsdException w:name="Light Grid" w:semiHidden="0" w:uiPriority="62" w:unhideWhenUsed="0"/>
-    <w:lsdException w:name="Medium Shading 1" w:semiHidden="0" w:uiPriority="63" w:unhideWhenUsed="0"/>
-    <w:lsdException w:name="Medium Shading 2" w:semiHidden="0" w:uiPriority="64" w:unhideWhenUsed="0"/>
-    <w:lsdException w:name="Medium List 1" w:semiHidden="0" w:uiPriority="65" w:unhideWhenUsed="0"/>
-    <w:lsdException w:name="Medium List 2" w:semiHidden="0" w:uiPriority="66" w:unhideWhenUsed="0"/>
-    <w:lsdException w:name="Medium Grid 1" w:semiHidden="0" w:uiPriority="67" w:unhideWhenUsed="0"/>
-    <w:lsdException w:name="Medium Grid 2" w:semiHidden="0" w:uiPriority="68" w:unhideWhenUsed="0"/>
-    <w:lsdException w:name="Medium Grid 3" w:semiHidden="0" w:uiPriority="69" w:unhideWhenUsed="0"/>
-    <w:lsdException w:name="Dark List" w:semiHidden="0" w:uiPriority="70" w:unhideWhenUsed="0"/>
-    <w:lsdException w:name="Colorful Shading" w:semiHidden="0" w:uiPriority="71" w:unhideWhenUsed="0"/>
-    <w:lsdException w:name="Colorful List" w:semiHidden="0" w:uiPriority="72" w:unhideWhenUsed="0"/>
-    <w:lsdException w:name="Colorful Grid" w:semiHidden="0" w:uiPriority="73" w:unhideWhenUsed="0"/>
-    <w:lsdException w:name="Light Shading Accent 1" w:semiHidden="0" w:uiPriority="60" w:unhideWhenUsed="0"/>
-    <w:lsdException w:name="Light List Accent 1" w:semiHidden="0" w:uiPriority="61" w:unhideWhenUsed="0"/>
-    <w:lsdException w:name="Light Grid Accent 1" w:semiHidden="0" w:uiPriority="62" w:unhideWhenUsed="0"/>
-    <w:lsdException w:name="Medium Shading 1 Accent 1" w:semiHidden="0" w:uiPriority="63" w:unhideWhenUsed="0"/>
-    <w:lsdException w:name="Medium Shading 2 Accent 1" w:semiHidden="0" w:uiPriority="64" w:unhideWhenUsed="0"/>
-    <w:lsdException w:name="Medium List 1 Accent 1" w:semiHidden="0" w:uiPriority="65" w:unhideWhenUsed="0"/>
-    <w:lsdException w:name="Revision" w:unhideWhenUsed="0"/>
-    <w:lsdException w:name="List Paragraph" w:semiHidden="0" w:uiPriority="34" w:unhideWhenUsed="0" w:qFormat="1"/>
-    <w:lsdException w:name="Quote" w:semiHidden="0" w:uiPriority="29" w:unhideWhenUsed="0" w:qFormat="1"/>
-    <w:lsdException w:name="Intense Quote" w:semiHidden="0" w:uiPriority="30" w:unhideWhenUsed="0" w:qFormat="1"/>
-    <w:lsdException w:name="Medium List 2 Accent 1" w:semiHidden="0" w:uiPriority="66" w:unhideWhenUsed="0"/>
-    <w:lsdException w:name="Medium Grid 1 Accent 1" w:semiHidden="0" w:uiPriority="67" w:unhideWhenUsed="0"/>
-    <w:lsdException w:name="Medium Grid 2 Accent 1" w:semiHidden="0" w:uiPriority="68" w:unhideWhenUsed="0"/>
-    <w:lsdException w:name="Medium Grid 3 Accent 1" w:semiHidden="0" w:uiPriority="69" w:unhideWhenUsed="0"/>
-    <w:lsdException w:name="Dark List Accent 1" w:semiHidden="0" w:uiPriority="70" w:unhideWhenUsed="0"/>
-    <w:lsdException w:name="Colorful Shading Accent 1" w:semiHidden="0" w:uiPriority="71" w:unhideWhenUsed="0"/>
-    <w:lsdException w:name="Colorful List Accent 1" w:semiHidden="0" w:uiPriority="72" w:unhideWhenUsed="0"/>
-    <w:lsdException w:name="Colorful Grid Accent 1" w:semiHidden="0" w:uiPriority="73" w:unhideWhenUsed="0"/>
-    <w:lsdException w:name="Light Shading Accent 2" w:semiHidden="0" w:uiPriority="60" w:unhideWhenUsed="0"/>
-    <w:lsdException w:name="Light List Accent 2" w:semiHidden="0" w:uiPriority="61" w:unhideWhenUsed="0"/>
-    <w:lsdException w:name="Light Grid Accent 2" w:semiHidden="0" w:uiPriority="62" w:unhideWhenUsed="0"/>
-    <w:lsdException w:name="Medium Shading 1 Accent 2" w:semiHidden="0" w:uiPriority="63" w:unhideWhenUsed="0"/>
-    <w:lsdException w:name="Medium Shading 2 Accent 2" w:semiHidden="0" w:uiPriority="64" w:unhideWhenUsed="0"/>
-    <w:lsdException w:name="Medium List 1 Accent 2" w:semiHidden="0" w:uiPriority="65" w:unhideWhenUsed="0"/>
-    <w:lsdException w:name="Medium List 2 Accent 2" w:semiHidden="0" w:uiPriority="66" w:unhideWhenUsed="0"/>
-    <w:lsdException w:name="Medium Grid 1 Accent 2" w:semiHidden="0" w:uiPriority="67" w:unhideWhenUsed="0"/>
-    <w:lsdException w:name="Medium Grid 2 Accent 2" w:semiHidden="0" w:uiPriority="68" w:unhideWhenUsed="0"/>
-    <w:lsdException w:name="Medium Grid 3 Accent 2" w:semiHidden="0" w:uiPriority="69" w:unhideWhenUsed="0"/>
-    <w:lsdException w:name="Dark List Accent 2" w:semiHidden="0" w:uiPriority="70" w:unhideWhenUsed="0"/>
-    <w:lsdException w:name="Colorful Shading Accent 2" w:semiHidden="0" w:uiPriority="71" w:unhideWhenUsed="0"/>
-    <w:lsdException w:name="Colorful List Accent 2" w:semiHidden="0" w:uiPriority="72" w:unhideWhenUsed="0"/>
-    <w:lsdException w:name="Colorful Grid Accent 2" w:semiHidden="0" w:uiPriority="73" w:unhideWhenUsed="0"/>
-    <w:lsdException w:name="Light Shading Accent 3" w:semiHidden="0" w:uiPriority="60" w:unhideWhenUsed="0"/>
-    <w:lsdException w:name="Light List Accent 3" w:semiHidden="0" w:uiPriority="61" w:unhideWhenUsed="0"/>
-    <w:lsdException w:name="Light Grid Accent 3" w:semiHidden="0" w:uiPriority="62" w:unhideWhenUsed="0"/>
-    <w:lsdException w:name="Medium Shading 1 Accent 3" w:semiHidden="0" w:uiPriority="63" w:unhideWhenUsed="0"/>
-    <w:lsdException w:name="Medium Shading 2 Accent 3" w:semiHidden="0" w:uiPriority="64" w:unhideWhenUsed="0"/>
-    <w:lsdException w:name="Medium List 1 Accent 3" w:semiHidden="0" w:uiPriority="65" w:unhideWhenUsed="0"/>
-    <w:lsdException w:name="Medium List 2 Accent 3" w:semiHidden="0" w:uiPriority="66" w:unhideWhenUsed="0"/>
-    <w:lsdException w:name="Medium Grid 1 Accent 3" w:semiHidden="0" w:uiPriority="67" w:unhideWhenUsed="0"/>
-    <w:lsdException w:name="Medium Grid 2 Accent 3" w:semiHidden="0" w:uiPriority="68" w:unhideWhenUsed="0"/>
-    <w:lsdException w:name="Medium Grid 3 Accent 3" w:semiHidden="0" w:uiPriority="69" w:unhideWhenUsed="0"/>
-    <w:lsdException w:name="Dark List Accent 3" w:semiHidden="0" w:uiPriority="70" w:unhideWhenUsed="0"/>
-    <w:lsdException w:name="Colorful Shading Accent 3" w:semiHidden="0" w:uiPriority="71" w:unhideWhenUsed="0"/>
-    <w:lsdException w:name="Colorful List Accent 3" w:semiHidden="0" w:uiPriority="72" w:unhideWhenUsed="0"/>
-    <w:lsdException w:name="Colorful Grid Accent 3" w:semiHidden="0" w:uiPriority="73" w:unhideWhenUsed="0"/>
-    <w:lsdException w:name="Light Shading Accent 4" w:semiHidden="0" w:uiPriority="60" w:unhideWhenUsed="0"/>
-    <w:lsdException w:name="Light List Accent 4" w:semiHidden="0" w:uiPriority="61" w:unhideWhenUsed="0"/>
-    <w:lsdException w:name="Light Grid Accent 4" w:semiHidden="0" w:uiPriority="62" w:unhideWhenUsed="0"/>
-    <w:lsdException w:name="Medium Shading 1 Accent 4" w:semiHidden="0" w:uiPriority="63" w:unhideWhenUsed="0"/>
-    <w:lsdException w:name="Medium Shading 2 Accent 4" w:semiHidden="0" w:uiPriority="64" w:unhideWhenUsed="0"/>
-    <w:lsdException w:name="Medium List 1 Accent 4" w:semiHidden="0" w:uiPriority="65" w:unhideWhenUsed="0"/>
-    <w:lsdException w:name="Medium List 2 Accent 4" w:semiHidden="0" w:uiPriority="66" w:unhideWhenUsed="0"/>
-    <w:lsdException w:name="Medium Grid 1 Accent 4" w:semiHidden="0" w:uiPriority="67" w:unhideWhenUsed="0"/>
-    <w:lsdException w:name="Medium Grid 2 Accent 4" w:semiHidden="0" w:uiPriority="68" w:unhideWhenUsed="0"/>
-    <w:lsdException w:name="Medium Grid 3 Accent 4" w:semiHidden="0" w:uiPriority="69" w:unhideWhenUsed="0"/>
-    <w:lsdException w:name="Dark List Accent 4" w:semiHidden="0" w:uiPriority="70" w:unhideWhenUsed="0"/>
-    <w:lsdException w:name="Colorful Shading Accent 4" w:semiHidden="0" w:uiPriority="71" w:unhideWhenUsed="0"/>
-    <w:lsdException w:name="Colorful List Accent 4" w:semiHidden="0" w:uiPriority="72" w:unhideWhenUsed="0"/>
-    <w:lsdException w:name="Colorful Grid Accent 4" w:semiHidden="0" w:uiPriority="73" w:unhideWhenUsed="0"/>
-    <w:lsdException w:name="Light Shading Accent 5" w:semiHidden="0" w:uiPriority="60" w:unhideWhenUsed="0"/>
-    <w:lsdException w:name="Light List Accent 5" w:semiHidden="0" w:uiPriority="61" w:unhideWhenUsed="0"/>
-    <w:lsdException w:name="Light Grid Accent 5" w:semiHidden="0" w:uiPriority="62" w:unhideWhenUsed="0"/>
-    <w:lsdException w:name="Medium Shading 1 Accent 5" w:semiHidden="0" w:uiPriority="63" w:unhideWhenUsed="0"/>
-    <w:lsdException w:name="Medium Shading 2 Accent 5" w:semiHidden="0" w:uiPriority="64" w:unhideWhenUsed="0"/>
-    <w:lsdException w:name="Medium List 1 Accent 5" w:semiHidden="0" w:uiPriority="65" w:unhideWhenUsed="0"/>
-    <w:lsdException w:name="Medium List 2 Accent 5" w:semiHidden="0" w:uiPriority="66" w:unhideWhenUsed="0"/>
-    <w:lsdException w:name="Medium Grid 1 Accent 5" w:semiHidden="0" w:uiPriority="67" w:unhideWhenUsed="0"/>
-    <w:lsdException w:name="Medium Grid 2 Accent 5" w:semiHidden="0" w:uiPriority="68" w:unhideWhenUsed="0"/>
-    <w:lsdException w:name="Medium Grid 3 Accent 5" w:semiHidden="0" w:uiPriority="69" w:unhideWhenUsed="0"/>
-    <w:lsdException w:name="Dark List Accent 5" w:semiHidden="0" w:uiPriority="70" w:unhideWhenUsed="0"/>
-    <w:lsdException w:name="Colorful Shading Accent 5" w:semiHidden="0" w:uiPriority="71" w:unhideWhenUsed="0"/>
-    <w:lsdException w:name="Colorful List Accent 5" w:semiHidden="0" w:uiPriority="72" w:unhideWhenUsed="0"/>
-    <w:lsdException w:name="Colorful Grid Accent 5" w:semiHidden="0" w:uiPriority="73" w:unhideWhenUsed="0"/>
-    <w:lsdException w:name="Light Shading Accent 6" w:semiHidden="0" w:uiPriority="60" w:unhideWhenUsed="0"/>
-    <w:lsdException w:name="Light List Accent 6" w:semiHidden="0" w:uiPriority="61" w:unhideWhenUsed="0"/>
-    <w:lsdException w:name="Light Grid Accent 6" w:semiHidden="0" w:uiPriority="62" w:unhideWhenUsed="0"/>
-    <w:lsdException w:name="Medium Shading 1 Accent 6" w:semiHidden="0" w:uiPriority="63" w:unhideWhenUsed="0"/>
-    <w:lsdException w:name="Medium Shading 2 Accent 6" w:semiHidden="0" w:uiPriority="64" w:unhideWhenUsed="0"/>
-    <w:lsdException w:name="Medium List 1 Accent 6" w:semiHidden="0" w:uiPriority="65" w:unhideWhenUsed="0"/>
-    <w:lsdException w:name="Medium List 2 Accent 6" w:semiHidden="0" w:uiPriority="66" w:unhideWhenUsed="0"/>
-    <w:lsdException w:name="Medium Grid 1 Accent 6" w:semiHidden="0" w:uiPriority="67" w:unhideWhenUsed="0"/>
-    <w:lsdException w:name="Medium Grid 2 Accent 6" w:semiHidden="0" w:uiPriority="68" w:unhideWhenUsed="0"/>
-    <w:lsdException w:name="Medium Grid 3 Accent 6" w:semiHidden="0" w:uiPriority="69" w:unhideWhenUsed="0"/>
-    <w:lsdException w:name="Dark List Accent 6" w:semiHidden="0" w:uiPriority="70" w:unhideWhenUsed="0"/>
-    <w:lsdException w:name="Colorful Shading Accent 6" w:semiHidden="0" w:uiPriority="71" w:unhideWhenUsed="0"/>
-    <w:lsdException w:name="Colorful List Accent 6" w:semiHidden="0" w:uiPriority="72" w:unhideWhenUsed="0"/>
-    <w:lsdException w:name="Colorful Grid Accent 6" w:semiHidden="0" w:uiPriority="73" w:unhideWhenUsed="0"/>
-    <w:lsdException w:name="Subtle Emphasis" w:semiHidden="0" w:uiPriority="19" w:unhideWhenUsed="0" w:qFormat="1"/>
-    <w:lsdException w:name="Intense Emphasis" w:semiHidden="0" w:uiPriority="21" w:unhideWhenUsed="0" w:qFormat="1"/>
-    <w:lsdException w:name="Subtle Reference" w:semiHidden="0" w:uiPriority="31" w:unhideWhenUsed="0" w:qFormat="1"/>
-    <w:lsdException w:name="Intense Reference" w:semiHidden="0" w:uiPriority="32" w:unhideWhenUsed="0" w:qFormat="1"/>
-    <w:lsdException w:name="Book Title" w:semiHidden="0" w:uiPriority="33" w:unhideWhenUsed="0" w:qFormat="1"/>
-    <w:lsdException w:name="Bibliography" w:uiPriority="37"/>
-    <w:lsdException w:name="TOC Heading" w:uiPriority="39" w:qFormat="1"/>
+  <w:latentStyles w:defLockedState="0" w:defUIPriority="99" w:defSemiHidden="0" w:defUnhideWhenUsed="0" w:defQFormat="0" w:count="371">
+    <w:lsdException w:name="Normal" w:uiPriority="0" w:qFormat="1"/>
+    <w:lsdException w:name="heading 1" w:uiPriority="9" w:qFormat="1"/>
+    <w:lsdException w:name="heading 2" w:semiHidden="1" w:uiPriority="9" w:unhideWhenUsed="1" w:qFormat="1"/>
+    <w:lsdException w:name="heading 3" w:semiHidden="1" w:uiPriority="9" w:unhideWhenUsed="1" w:qFormat="1"/>
+    <w:lsdException w:name="heading 4" w:semiHidden="1" w:uiPriority="9" w:unhideWhenUsed="1" w:qFormat="1"/>
+    <w:lsdException w:name="heading 5" w:semiHidden="1" w:uiPriority="9" w:unhideWhenUsed="1" w:qFormat="1"/>
+    <w:lsdException w:name="heading 6" w:semiHidden="1" w:uiPriority="9" w:unhideWhenUsed="1" w:qFormat="1"/>
+    <w:lsdException w:name="heading 7" w:semiHidden="1" w:uiPriority="9" w:unhideWhenUsed="1" w:qFormat="1"/>
+    <w:lsdException w:name="heading 8" w:semiHidden="1" w:uiPriority="9" w:unhideWhenUsed="1" w:qFormat="1"/>
+    <w:lsdException w:name="heading 9" w:semiHidden="1" w:uiPriority="9" w:unhideWhenUsed="1" w:qFormat="1"/>
+    <w:lsdException w:name="index 1" w:semiHidden="1" w:unhideWhenUsed="1"/>
+    <w:lsdException w:name="index 2" w:semiHidden="1" w:unhideWhenUsed="1"/>
+    <w:lsdException w:name="index 3" w:semiHidden="1" w:unhideWhenUsed="1"/>
+    <w:lsdException w:name="index 4" w:semiHidden="1" w:unhideWhenUsed="1"/>
+    <w:lsdException w:name="index 5" w:semiHidden="1" w:unhideWhenUsed="1"/>
+    <w:lsdException w:name="index 6" w:semiHidden="1" w:unhideWhenUsed="1"/>
+    <w:lsdException w:name="index 7" w:semiHidden="1" w:unhideWhenUsed="1"/>
+    <w:lsdException w:name="index 8" w:semiHidden="1" w:unhideWhenUsed="1"/>
+    <w:lsdException w:name="index 9" w:semiHidden="1" w:unhideWhenUsed="1"/>
+    <w:lsdException w:name="toc 1" w:semiHidden="1" w:uiPriority="39" w:unhideWhenUsed="1"/>
+    <w:lsdException w:name="toc 2" w:semiHidden="1" w:uiPriority="39" w:unhideWhenUsed="1"/>
+    <w:lsdException w:name="toc 3" w:semiHidden="1" w:uiPriority="39" w:unhideWhenUsed="1"/>
+    <w:lsdException w:name="toc 4" w:semiHidden="1" w:uiPriority="39" w:unhideWhenUsed="1"/>
+    <w:lsdException w:name="toc 5" w:semiHidden="1" w:uiPriority="39" w:unhideWhenUsed="1"/>
+    <w:lsdException w:name="toc 6" w:semiHidden="1" w:uiPriority="39" w:unhideWhenUsed="1"/>
+    <w:lsdException w:name="toc 7" w:semiHidden="1" w:uiPriority="39" w:unhideWhenUsed="1"/>
+    <w:lsdException w:name="toc 8" w:semiHidden="1" w:uiPriority="39" w:unhideWhenUsed="1"/>
+    <w:lsdException w:name="toc 9" w:semiHidden="1" w:uiPriority="39" w:unhideWhenUsed="1"/>
+    <w:lsdException w:name="Normal Indent" w:semiHidden="1" w:unhideWhenUsed="1"/>
+    <w:lsdException w:name="footnote text" w:semiHidden="1" w:unhideWhenUsed="1"/>
+    <w:lsdException w:name="annotation text" w:semiHidden="1" w:unhideWhenUsed="1"/>
+    <w:lsdException w:name="header" w:semiHidden="1" w:unhideWhenUsed="1"/>
+    <w:lsdException w:name="footer" w:semiHidden="1" w:unhideWhenUsed="1"/>
+    <w:lsdException w:name="index heading" w:semiHidden="1" w:unhideWhenUsed="1"/>
+    <w:lsdException w:name="caption" w:semiHidden="1" w:uiPriority="35" w:unhideWhenUsed="1" w:qFormat="1"/>
+    <w:lsdException w:name="table of figures" w:semiHidden="1" w:unhideWhenUsed="1"/>
+    <w:lsdException w:name="envelope address" w:semiHidden="1" w:unhideWhenUsed="1"/>
+    <w:lsdException w:name="envelope return" w:semiHidden="1" w:unhideWhenUsed="1"/>
+    <w:lsdException w:name="footnote reference" w:semiHidden="1" w:unhideWhenUsed="1"/>
+    <w:lsdException w:name="annotation reference" w:semiHidden="1" w:unhideWhenUsed="1"/>
+    <w:lsdException w:name="line number" w:semiHidden="1" w:unhideWhenUsed="1"/>
+    <w:lsdException w:name="page number" w:semiHidden="1" w:unhideWhenUsed="1"/>
+    <w:lsdException w:name="endnote reference" w:semiHidden="1" w:unhideWhenUsed="1"/>
+    <w:lsdException w:name="endnote text" w:semiHidden="1" w:unhideWhenUsed="1"/>
+    <w:lsdException w:name="table of authorities" w:semiHidden="1" w:unhideWhenUsed="1"/>
+    <w:lsdException w:name="macro" w:semiHidden="1" w:unhideWhenUsed="1"/>
+    <w:lsdException w:name="toa heading" w:semiHidden="1" w:unhideWhenUsed="1"/>
+    <w:lsdException w:name="List" w:semiHidden="1" w:unhideWhenUsed="1"/>
+    <w:lsdException w:name="List Bullet" w:semiHidden="1" w:unhideWhenUsed="1"/>
+    <w:lsdException w:name="List Number" w:semiHidden="1" w:unhideWhenUsed="1"/>
+    <w:lsdException w:name="List 2" w:semiHidden="1" w:unhideWhenUsed="1"/>
+    <w:lsdException w:name="List 3" w:semiHidden="1" w:unhideWhenUsed="1"/>
+    <w:lsdException w:name="List 4" w:semiHidden="1" w:unhideWhenUsed="1"/>
+    <w:lsdException w:name="List 5" w:semiHidden="1" w:unhideWhenUsed="1"/>
+    <w:lsdException w:name="List Bullet 2" w:semiHidden="1" w:unhideWhenUsed="1"/>
+    <w:lsdException w:name="List Bullet 3" w:semiHidden="1" w:unhideWhenUsed="1"/>
+    <w:lsdException w:name="List Bullet 4" w:semiHidden="1" w:unhideWhenUsed="1"/>
+    <w:lsdException w:name="List Bullet 5" w:semiHidden="1" w:unhideWhenUsed="1"/>
+    <w:lsdException w:name="List Number 2" w:semiHidden="1" w:unhideWhenUsed="1"/>
+    <w:lsdException w:name="List Number 3" w:semiHidden="1" w:unhideWhenUsed="1"/>
+    <w:lsdException w:name="List Number 4" w:semiHidden="1" w:unhideWhenUsed="1"/>
+    <w:lsdException w:name="List Number 5" w:semiHidden="1" w:unhideWhenUsed="1"/>
+    <w:lsdException w:name="Title" w:uiPriority="10" w:qFormat="1"/>
+    <w:lsdException w:name="Closing" w:semiHidden="1" w:unhideWhenUsed="1"/>
+    <w:lsdException w:name="Signature" w:semiHidden="1" w:unhideWhenUsed="1"/>
+    <w:lsdException w:name="Default Paragraph Font" w:semiHidden="1" w:uiPriority="1" w:unhideWhenUsed="1"/>
+    <w:lsdException w:name="Body Text" w:semiHidden="1" w:unhideWhenUsed="1"/>
+    <w:lsdException w:name="Body Text Indent" w:semiHidden="1" w:unhideWhenUsed="1"/>
+    <w:lsdException w:name="List Continue" w:semiHidden="1" w:unhideWhenUsed="1"/>
+    <w:lsdException w:name="List Continue 2" w:semiHidden="1" w:unhideWhenUsed="1"/>
+    <w:lsdException w:name="List Continue 3" w:semiHidden="1" w:unhideWhenUsed="1"/>
+    <w:lsdException w:name="List Continue 4" w:semiHidden="1" w:unhideWhenUsed="1"/>
+    <w:lsdException w:name="List Continue 5" w:semiHidden="1" w:unhideWhenUsed="1"/>
+    <w:lsdException w:name="Message Header" w:semiHidden="1" w:unhideWhenUsed="1"/>
+    <w:lsdException w:name="Subtitle" w:uiPriority="11" w:qFormat="1"/>
+    <w:lsdException w:name="Salutation" w:semiHidden="1" w:unhideWhenUsed="1"/>
+    <w:lsdException w:name="Date" w:semiHidden="1" w:unhideWhenUsed="1"/>
+    <w:lsdException w:name="Body Text First Indent" w:semiHidden="1" w:unhideWhenUsed="1"/>
+    <w:lsdException w:name="Body Text First Indent 2" w:semiHidden="1" w:unhideWhenUsed="1"/>
+    <w:lsdException w:name="Note Heading" w:semiHidden="1" w:unhideWhenUsed="1"/>
+    <w:lsdException w:name="Body Text 2" w:semiHidden="1" w:unhideWhenUsed="1"/>
+    <w:lsdException w:name="Body Text 3" w:semiHidden="1" w:unhideWhenUsed="1"/>
+    <w:lsdException w:name="Body Text Indent 2" w:semiHidden="1" w:unhideWhenUsed="1"/>
+    <w:lsdException w:name="Body Text Indent 3" w:semiHidden="1" w:unhideWhenUsed="1"/>
+    <w:lsdException w:name="Block Text" w:semiHidden="1" w:unhideWhenUsed="1"/>
+    <w:lsdException w:name="Hyperlink" w:semiHidden="1" w:unhideWhenUsed="1"/>
+    <w:lsdException w:name="FollowedHyperlink" w:semiHidden="1" w:unhideWhenUsed="1"/>
+    <w:lsdException w:name="Strong" w:uiPriority="22" w:qFormat="1"/>
+    <w:lsdException w:name="Emphasis" w:uiPriority="20" w:qFormat="1"/>
+    <w:lsdException w:name="Document Map" w:semiHidden="1" w:unhideWhenUsed="1"/>
+    <w:lsdException w:name="Plain Text" w:semiHidden="1" w:unhideWhenUsed="1"/>
+    <w:lsdException w:name="E-mail Signature" w:semiHidden="1" w:unhideWhenUsed="1"/>
+    <w:lsdException w:name="HTML Top of Form" w:semiHidden="1" w:unhideWhenUsed="1"/>
+    <w:lsdException w:name="HTML Bottom of Form" w:semiHidden="1" w:unhideWhenUsed="1"/>
+    <w:lsdException w:name="Normal (Web)" w:semiHidden="1" w:unhideWhenUsed="1"/>
+    <w:lsdException w:name="HTML Acronym" w:semiHidden="1" w:unhideWhenUsed="1"/>
+    <w:lsdException w:name="HTML Address" w:semiHidden="1" w:unhideWhenUsed="1"/>
+    <w:lsdException w:name="HTML Cite" w:semiHidden="1" w:unhideWhenUsed="1"/>
+    <w:lsdException w:name="HTML Code" w:semiHidden="1" w:unhideWhenUsed="1"/>
+    <w:lsdException w:name="HTML Definition" w:semiHidden="1" w:unhideWhenUsed="1"/>
+    <w:lsdException w:name="HTML Keyboard" w:semiHidden="1" w:unhideWhenUsed="1"/>
+    <w:lsdException w:name="HTML Preformatted" w:semiHidden="1" w:unhideWhenUsed="1"/>
+    <w:lsdException w:name="HTML Sample" w:semiHidden="1" w:unhideWhenUsed="1"/>
+    <w:lsdException w:name="HTML Typewriter" w:semiHidden="1" w:unhideWhenUsed="1"/>
+    <w:lsdException w:name="HTML Variable" w:semiHidden="1" w:unhideWhenUsed="1"/>
+    <w:lsdException w:name="Normal Table" w:semiHidden="1" w:unhideWhenUsed="1"/>
+    <w:lsdException w:name="annotation subject" w:semiHidden="1" w:unhideWhenUsed="1"/>
+    <w:lsdException w:name="No List" w:semiHidden="1" w:unhideWhenUsed="1"/>
+    <w:lsdException w:name="Outline List 1" w:semiHidden="1" w:unhideWhenUsed="1"/>
+    <w:lsdException w:name="Outline List 2" w:semiHidden="1" w:unhideWhenUsed="1"/>
+    <w:lsdException w:name="Outline List 3" w:semiHidden="1" w:unhideWhenUsed="1"/>
+    <w:lsdException w:name="Table Simple 1" w:semiHidden="1" w:unhideWhenUsed="1"/>
+    <w:lsdException w:name="Table Simple 2" w:semiHidden="1" w:unhideWhenUsed="1"/>
+    <w:lsdException w:name="Table Simple 3" w:semiHidden="1" w:unhideWhenUsed="1"/>
+    <w:lsdException w:name="Table Classic 1" w:semiHidden="1" w:unhideWhenUsed="1"/>
+    <w:lsdException w:name="Table Classic 2" w:semiHidden="1" w:unhideWhenUsed="1"/>
+    <w:lsdException w:name="Table Classic 3" w:semiHidden="1" w:unhideWhenUsed="1"/>
+    <w:lsdException w:name="Table Classic 4" w:semiHidden="1" w:unhideWhenUsed="1"/>
+    <w:lsdException w:name="Table Colorful 1" w:semiHidden="1" w:unhideWhenUsed="1"/>
+    <w:lsdException w:name="Table Colorful 2" w:semiHidden="1" w:unhideWhenUsed="1"/>
+    <w:lsdException w:name="Table Colorful 3" w:semiHidden="1" w:unhideWhenUsed="1"/>
+    <w:lsdException w:name="Table Columns 1" w:semiHidden="1" w:unhideWhenUsed="1"/>
+    <w:lsdException w:name="Table Columns 2" w:semiHidden="1" w:unhideWhenUsed="1"/>
+    <w:lsdException w:name="Table Columns 3" w:semiHidden="1" w:unhideWhenUsed="1"/>
+    <w:lsdException w:name="Table Columns 4" w:semiHidden="1" w:unhideWhenUsed="1"/>
+    <w:lsdException w:name="Table Columns 5" w:semiHidden="1" w:unhideWhenUsed="1"/>
+    <w:lsdException w:name="Table Grid 1" w:semiHidden="1" w:unhideWhenUsed="1"/>
+    <w:lsdException w:name="Table Grid 2" w:semiHidden="1" w:unhideWhenUsed="1"/>
+    <w:lsdException w:name="Table Grid 3" w:semiHidden="1" w:unhideWhenUsed="1"/>
+    <w:lsdException w:name="Table Grid 4" w:semiHidden="1" w:unhideWhenUsed="1"/>
+    <w:lsdException w:name="Table Grid 5" w:semiHidden="1" w:unhideWhenUsed="1"/>
+    <w:lsdException w:name="Table Grid 6" w:semiHidden="1" w:unhideWhenUsed="1"/>
+    <w:lsdException w:name="Table Grid 7" w:semiHidden="1" w:unhideWhenUsed="1"/>
+    <w:lsdException w:name="Table Grid 8" w:semiHidden="1" w:unhideWhenUsed="1"/>
+    <w:lsdException w:name="Table List 1" w:semiHidden="1" w:unhideWhenUsed="1"/>
+    <w:lsdException w:name="Table List 2" w:semiHidden="1" w:unhideWhenUsed="1"/>
+    <w:lsdException w:name="Table List 3" w:semiHidden="1" w:unhideWhenUsed="1"/>
+    <w:lsdException w:name="Table List 4" w:semiHidden="1" w:unhideWhenUsed="1"/>
+    <w:lsdException w:name="Table List 5" w:semiHidden="1" w:unhideWhenUsed="1"/>
+    <w:lsdException w:name="Table List 6" w:semiHidden="1" w:unhideWhenUsed="1"/>
+    <w:lsdException w:name="Table List 7" w:semiHidden="1" w:unhideWhenUsed="1"/>
+    <w:lsdException w:name="Table List 8" w:semiHidden="1" w:unhideWhenUsed="1"/>
+    <w:lsdException w:name="Table 3D effects 1" w:semiHidden="1" w:unhideWhenUsed="1"/>
+    <w:lsdException w:name="Table 3D effects 2" w:semiHidden="1" w:unhideWhenUsed="1"/>
+    <w:lsdException w:name="Table 3D effects 3" w:semiHidden="1" w:unhideWhenUsed="1"/>
+    <w:lsdException w:name="Table Contemporary" w:semiHidden="1" w:unhideWhenUsed="1"/>
+    <w:lsdException w:name="Table Elegant" w:semiHidden="1" w:unhideWhenUsed="1"/>
+    <w:lsdException w:name="Table Professional" w:semiHidden="1" w:unhideWhenUsed="1"/>
+    <w:lsdException w:name="Table Subtle 1" w:semiHidden="1" w:unhideWhenUsed="1"/>
+    <w:lsdException w:name="Table Subtle 2" w:semiHidden="1" w:unhideWhenUsed="1"/>
+    <w:lsdException w:name="Table Web 1" w:semiHidden="1" w:unhideWhenUsed="1"/>
+    <w:lsdException w:name="Table Web 2" w:semiHidden="1" w:unhideWhenUsed="1"/>
+    <w:lsdException w:name="Table Web 3" w:semiHidden="1" w:unhideWhenUsed="1"/>
+    <w:lsdException w:name="Balloon Text" w:semiHidden="1" w:unhideWhenUsed="1"/>
+    <w:lsdException w:name="Table Grid" w:uiPriority="39"/>
+    <w:lsdException w:name="Table Theme" w:semiHidden="1" w:unhideWhenUsed="1"/>
+    <w:lsdException w:name="Placeholder Text" w:semiHidden="1"/>
+    <w:lsdException w:name="No Spacing" w:uiPriority="1" w:qFormat="1"/>
+    <w:lsdException w:name="Light Shading" w:uiPriority="60"/>
+    <w:lsdException w:name="Light List" w:uiPriority="61"/>
+    <w:lsdException w:name="Light Grid" w:uiPriority="62"/>
+    <w:lsdException w:name="Medium Shading 1" w:uiPriority="63"/>
+    <w:lsdException w:name="Medium Shading 2" w:uiPriority="64"/>
+    <w:lsdException w:name="Medium List 1" w:uiPriority="65"/>
+    <w:lsdException w:name="Medium List 2" w:uiPriority="66"/>
+    <w:lsdException w:name="Medium Grid 1" w:uiPriority="67"/>
+    <w:lsdException w:name="Medium Grid 2" w:uiPriority="68"/>
+    <w:lsdException w:name="Medium Grid 3" w:uiPriority="69"/>
+    <w:lsdException w:name="Dark List" w:uiPriority="70"/>
+    <w:lsdException w:name="Colorful Shading" w:uiPriority="71"/>
+    <w:lsdException w:name="Colorful List" w:uiPriority="72"/>
+    <w:lsdException w:name="Colorful Grid" w:uiPriority="73"/>
+    <w:lsdException w:name="Light Shading Accent 1" w:uiPriority="60"/>
+    <w:lsdException w:name="Light List Accent 1" w:uiPriority="61"/>
+    <w:lsdException w:name="Light Grid Accent 1" w:uiPriority="62"/>
+    <w:lsdException w:name="Medium Shading 1 Accent 1" w:uiPriority="63"/>
+    <w:lsdException w:name="Medium Shading 2 Accent 1" w:uiPriority="64"/>
+    <w:lsdException w:name="Medium List 1 Accent 1" w:uiPriority="65"/>
+    <w:lsdException w:name="Revision" w:semiHidden="1"/>
+    <w:lsdException w:name="List Paragraph" w:uiPriority="34" w:qFormat="1"/>
+    <w:lsdException w:name="Quote" w:uiPriority="29" w:qFormat="1"/>
+    <w:lsdException w:name="Intense Quote" w:uiPriority="30" w:qFormat="1"/>
+    <w:lsdException w:name="Medium List 2 Accent 1" w:uiPriority="66"/>
+    <w:lsdException w:name="Medium Grid 1 Accent 1" w:uiPriority="67"/>
+    <w:lsdException w:name="Medium Grid 2 Accent 1" w:uiPriority="68"/>
+    <w:lsdException w:name="Medium Grid 3 Accent 1" w:uiPriority="69"/>
+    <w:lsdException w:name="Dark List Accent 1" w:uiPriority="70"/>
+    <w:lsdException w:name="Colorful Shading Accent 1" w:uiPriority="71"/>
+    <w:lsdException w:name="Colorful List Accent 1" w:uiPriority="72"/>
+    <w:lsdException w:name="Colorful Grid Accent 1" w:uiPriority="73"/>
+    <w:lsdException w:name="Light Shading Accent 2" w:uiPriority="60"/>
+    <w:lsdException w:name="Light List Accent 2" w:uiPriority="61"/>
+    <w:lsdException w:name="Light Grid Accent 2" w:uiPriority="62"/>
+    <w:lsdException w:name="Medium Shading 1 Accent 2" w:uiPriority="63"/>
+    <w:lsdException w:name="Medium Shading 2 Accent 2" w:uiPriority="64"/>
+    <w:lsdException w:name="Medium List 1 Accent 2" w:uiPriority="65"/>
+    <w:lsdException w:name="Medium List 2 Accent 2" w:uiPriority="66"/>
+    <w:lsdException w:name="Medium Grid 1 Accent 2" w:uiPriority="67"/>
+    <w:lsdException w:name="Medium Grid 2 Accent 2" w:uiPriority="68"/>
+    <w:lsdException w:name="Medium Grid 3 Accent 2" w:uiPriority="69"/>
+    <w:lsdException w:name="Dark List Accent 2" w:uiPriority="70"/>
+    <w:lsdException w:name="Colorful Shading Accent 2" w:uiPriority="71"/>
+    <w:lsdException w:name="Colorful List Accent 2" w:uiPriority="72"/>
+    <w:lsdException w:name="Colorful Grid Accent 2" w:uiPriority="73"/>
+    <w:lsdException w:name="Light Shading Accent 3" w:uiPriority="60"/>
+    <w:lsdException w:name="Light List Accent 3" w:uiPriority="61"/>
+    <w:lsdException w:name="Light Grid Accent 3" w:uiPriority="62"/>
+    <w:lsdException w:name="Medium Shading 1 Accent 3" w:uiPriority="63"/>
+    <w:lsdException w:name="Medium Shading 2 Accent 3" w:uiPriority="64"/>
+    <w:lsdException w:name="Medium List 1 Accent 3" w:uiPriority="65"/>
+    <w:lsdException w:name="Medium List 2 Accent 3" w:uiPriority="66"/>
+    <w:lsdException w:name="Medium Grid 1 Accent 3" w:uiPriority="67"/>
+    <w:lsdException w:name="Medium Grid 2 Accent 3" w:uiPriority="68"/>
+    <w:lsdException w:name="Medium Grid 3 Accent 3" w:uiPriority="69"/>
+    <w:lsdException w:name="Dark List Accent 3" w:uiPriority="70"/>
+    <w:lsdException w:name="Colorful Shading Accent 3" w:uiPriority="71"/>
+    <w:lsdException w:name="Colorful List Accent 3" w:uiPriority="72"/>
+    <w:lsdException w:name="Colorful Grid Accent 3" w:uiPriority="73"/>
+    <w:lsdException w:name="Light Shading Accent 4" w:uiPriority="60"/>
+    <w:lsdException w:name="Light List Accent 4" w:uiPriority="61"/>
+    <w:lsdException w:name="Light Grid Accent 4" w:uiPriority="62"/>
+    <w:lsdException w:name="Medium Shading 1 Accent 4" w:uiPriority="63"/>
+    <w:lsdException w:name="Medium Shading 2 Accent 4" w:uiPriority="64"/>
+    <w:lsdException w:name="Medium List 1 Accent 4" w:uiPriority="65"/>
+    <w:lsdException w:name="Medium List 2 Accent 4" w:uiPriority="66"/>
+    <w:lsdException w:name="Medium Grid 1 Accent 4" w:uiPriority="67"/>
+    <w:lsdException w:name="Medium Grid 2 Accent 4" w:uiPriority="68"/>
+    <w:lsdException w:name="Medium Grid 3 Accent 4" w:uiPriority="69"/>
+    <w:lsdException w:name="Dark List Accent 4" w:uiPriority="70"/>
+    <w:lsdException w:name="Colorful Shading Accent 4" w:uiPriority="71"/>
+    <w:lsdException w:name="Colorful List Accent 4" w:uiPriority="72"/>
+    <w:lsdException w:name="Colorful Grid Accent 4" w:uiPriority="73"/>
+    <w:lsdException w:name="Light Shading Accent 5" w:uiPriority="60"/>
+    <w:lsdException w:name="Light List Accent 5" w:uiPriority="61"/>
+    <w:lsdException w:name="Light Grid Accent 5" w:uiPriority="62"/>
+    <w:lsdException w:name="Medium Shading 1 Accent 5" w:uiPriority="63"/>
+    <w:lsdException w:name="Medium Shading 2 Accent 5" w:uiPriority="64"/>
+    <w:lsdException w:name="Medium List 1 Accent 5" w:uiPriority="65"/>
+    <w:lsdException w:name="Medium List 2 Accent 5" w:uiPriority="66"/>
+    <w:lsdException w:name="Medium Grid 1 Accent 5" w:uiPriority="67"/>
+    <w:lsdException w:name="Medium Grid 2 Accent 5" w:uiPriority="68"/>
+    <w:lsdException w:name="Medium Grid 3 Accent 5" w:uiPriority="69"/>
+    <w:lsdException w:name="Dark List Accent 5" w:uiPriority="70"/>
+    <w:lsdException w:name="Colorful Shading Accent 5" w:uiPriority="71"/>
+    <w:lsdException w:name="Colorful List Accent 5" w:uiPriority="72"/>
+    <w:lsdException w:name="Colorful Grid Accent 5" w:uiPriority="73"/>
+    <w:lsdException w:name="Light Shading Accent 6" w:uiPriority="60"/>
+    <w:lsdException w:name="Light List Accent 6" w:uiPriority="61"/>
+    <w:lsdException w:name="Light Grid Accent 6" w:uiPriority="62"/>
+    <w:lsdException w:name="Medium Shading 1 Accent 6" w:uiPriority="63"/>
+    <w:lsdException w:name="Medium Shading 2 Accent 6" w:uiPriority="64"/>
+    <w:lsdException w:name="Medium List 1 Accent 6" w:uiPriority="65"/>
+    <w:lsdException w:name="Medium List 2 Accent 6" w:uiPriority="66"/>
+    <w:lsdException w:name="Medium Grid 1 Accent 6" w:uiPriority="67"/>
+    <w:lsdException w:name="Medium Grid 2 Accent 6" w:uiPriority="68"/>
+    <w:lsdException w:name="Medium Grid 3 Accent 6" w:uiPriority="69"/>
+    <w:lsdException w:name="Dark List Accent 6" w:uiPriority="70"/>
+    <w:lsdException w:name="Colorful Shading Accent 6" w:uiPriority="71"/>
+    <w:lsdException w:name="Colorful List Accent 6" w:uiPriority="72"/>
+    <w:lsdException w:name="Colorful Grid Accent 6" w:uiPriority="73"/>
+    <w:lsdException w:name="Subtle Emphasis" w:uiPriority="19" w:qFormat="1"/>
+    <w:lsdException w:name="Intense Emphasis" w:uiPriority="21" w:qFormat="1"/>
+    <w:lsdException w:name="Subtle Reference" w:uiPriority="31" w:qFormat="1"/>
+    <w:lsdException w:name="Intense Reference" w:uiPriority="32" w:qFormat="1"/>
+    <w:lsdException w:name="Book Title" w:uiPriority="33" w:qFormat="1"/>
+    <w:lsdException w:name="Bibliography" w:semiHidden="1" w:uiPriority="37" w:unhideWhenUsed="1"/>
+    <w:lsdException w:name="TOC Heading" w:semiHidden="1" w:uiPriority="39" w:unhideWhenUsed="1" w:qFormat="1"/>
+    <w:lsdException w:name="Plain Table 1" w:uiPriority="41"/>
+    <w:lsdException w:name="Plain Table 2" w:uiPriority="42"/>
+    <w:lsdException w:name="Plain Table 3" w:uiPriority="43"/>
+    <w:lsdException w:name="Plain Table 4" w:uiPriority="44"/>
+    <w:lsdException w:name="Plain Table 5" w:uiPriority="45"/>
+    <w:lsdException w:name="Grid Table Light" w:uiPriority="40"/>
+    <w:lsdException w:name="Grid Table 1 Light" w:uiPriority="46"/>
+    <w:lsdException w:name="Grid Table 2" w:uiPriority="47"/>
+    <w:lsdException w:name="Grid Table 3" w:uiPriority="48"/>
+    <w:lsdException w:name="Grid Table 4" w:uiPriority="49"/>
+    <w:lsdException w:name="Grid Table 5 Dark" w:uiPriority="50"/>
+    <w:lsdException w:name="Grid Table 6 Colorful" w:uiPriority="51"/>
+    <w:lsdException w:name="Grid Table 7 Colorful" w:uiPriority="52"/>
+    <w:lsdException w:name="Grid Table 1 Light Accent 1" w:uiPriority="46"/>
+    <w:lsdException w:name="Grid Table 2 Accent 1" w:uiPriority="47"/>
+    <w:lsdException w:name="Grid Table 3 Accent 1" w:uiPriority="48"/>
+    <w:lsdException w:name="Grid Table 4 Accent 1" w:uiPriority="49"/>
+    <w:lsdException w:name="Grid Table 5 Dark Accent 1" w:uiPriority="50"/>
+    <w:lsdException w:name="Grid Table 6 Colorful Accent 1" w:uiPriority="51"/>
+    <w:lsdException w:name="Grid Table 7 Colorful Accent 1" w:uiPriority="52"/>
+    <w:lsdException w:name="Grid Table 1 Light Accent 2" w:uiPriority="46"/>
+    <w:lsdException w:name="Grid Table 2 Accent 2" w:uiPriority="47"/>
+    <w:lsdException w:name="Grid Table 3 Accent 2" w:uiPriority="48"/>
+    <w:lsdException w:name="Grid Table 4 Accent 2" w:uiPriority="49"/>
+    <w:lsdException w:name="Grid Table 5 Dark Accent 2" w:uiPriority="50"/>
+    <w:lsdException w:name="Grid Table 6 Colorful Accent 2" w:uiPriority="51"/>
+    <w:lsdException w:name="Grid Table 7 Colorful Accent 2" w:uiPriority="52"/>
+    <w:lsdException w:name="Grid Table 1 Light Accent 3" w:uiPriority="46"/>
+    <w:lsdException w:name="Grid Table 2 Accent 3" w:uiPriority="47"/>
+    <w:lsdException w:name="Grid Table 3 Accent 3" w:uiPriority="48"/>
+    <w:lsdException w:name="Grid Table 4 Accent 3" w:uiPriority="49"/>
+    <w:lsdException w:name="Grid Table 5 Dark Accent 3" w:uiPriority="50"/>
+    <w:lsdException w:name="Grid Table 6 Colorful Accent 3" w:uiPriority="51"/>
+    <w:lsdException w:name="Grid Table 7 Colorful Accent 3" w:uiPriority="52"/>
+    <w:lsdException w:name="Grid Table 1 Light Accent 4" w:uiPriority="46"/>
+    <w:lsdException w:name="Grid Table 2 Accent 4" w:uiPriority="47"/>
+    <w:lsdException w:name="Grid Table 3 Accent 4" w:uiPriority="48"/>
+    <w:lsdException w:name="Grid Table 4 Accent 4" w:uiPriority="49"/>
+    <w:lsdException w:name="Grid Table 5 Dark Accent 4" w:uiPriority="50"/>
+    <w:lsdException w:name="Grid Table 6 Colorful Accent 4" w:uiPriority="51"/>
+    <w:lsdException w:name="Grid Table 7 Colorful Accent 4" w:uiPriority="52"/>
+    <w:lsdException w:name="Grid Table 1 Light Accent 5" w:uiPriority="46"/>
+    <w:lsdException w:name="Grid Table 2 Accent 5" w:uiPriority="47"/>
+    <w:lsdException w:name="Grid Table 3 Accent 5" w:uiPriority="48"/>
+    <w:lsdException w:name="Grid Table 4 Accent 5" w:uiPriority="49"/>
+    <w:lsdException w:name="Grid Table 5 Dark Accent 5" w:uiPriority="50"/>
+    <w:lsdException w:name="Grid Table 6 Colorful Accent 5" w:uiPriority="51"/>
+    <w:lsdException w:name="Grid Table 7 Colorful Accent 5" w:uiPriority="52"/>
+    <w:lsdException w:name="Grid Table 1 Light Accent 6" w:uiPriority="46"/>
+    <w:lsdException w:name="Grid Table 2 Accent 6" w:uiPriority="47"/>
+    <w:lsdException w:name="Grid Table 3 Accent 6" w:uiPriority="48"/>
+    <w:lsdException w:name="Grid Table 4 Accent 6" w:uiPriority="49"/>
+    <w:lsdException w:name="Grid Table 5 Dark Accent 6" w:uiPriority="50"/>
+    <w:lsdException w:name="Grid Table 6 Colorful Accent 6" w:uiPriority="51"/>
+    <w:lsdException w:name="Grid Table 7 Colorful Accent 6" w:uiPriority="52"/>
+    <w:lsdException w:name="List Table 1 Light" w:uiPriority="46"/>
+    <w:lsdException w:name="List Table 2" w:uiPriority="47"/>
+    <w:lsdException w:name="List Table 3" w:uiPriority="48"/>
+    <w:lsdException w:name="List Table 4" w:uiPriority="49"/>
+    <w:lsdException w:name="List Table 5 Dark" w:uiPriority="50"/>
+    <w:lsdException w:name="List Table 6 Colorful" w:uiPriority="51"/>
+    <w:lsdException w:name="List Table 7 Colorful" w:uiPriority="52"/>
+    <w:lsdException w:name="List Table 1 Light Accent 1" w:uiPriority="46"/>
+    <w:lsdException w:name="List Table 2 Accent 1" w:uiPriority="47"/>
+    <w:lsdException w:name="List Table 3 Accent 1" w:uiPriority="48"/>
+    <w:lsdException w:name="List Table 4 Accent 1" w:uiPriority="49"/>
+    <w:lsdException w:name="List Table 5 Dark Accent 1" w:uiPriority="50"/>
+    <w:lsdException w:name="List Table 6 Colorful Accent 1" w:uiPriority="51"/>
+    <w:lsdException w:name="List Table 7 Colorful Accent 1" w:uiPriority="52"/>
+    <w:lsdException w:name="List Table 1 Light Accent 2" w:uiPriority="46"/>
+    <w:lsdException w:name="List Table 2 Accent 2" w:uiPriority="47"/>
+    <w:lsdException w:name="List Table 3 Accent 2" w:uiPriority="48"/>
+    <w:lsdException w:name="List Table 4 Accent 2" w:uiPriority="49"/>
+    <w:lsdException w:name="List Table 5 Dark Accent 2" w:uiPriority="50"/>
+    <w:lsdException w:name="List Table 6 Colorful Accent 2" w:uiPriority="51"/>
+    <w:lsdException w:name="List Table 7 Colorful Accent 2" w:uiPriority="52"/>
+    <w:lsdException w:name="List Table 1 Light Accent 3" w:uiPriority="46"/>
+    <w:lsdException w:name="List Table 2 Accent 3" w:uiPriority="47"/>
+    <w:lsdException w:name="List Table 3 Accent 3" w:uiPriority="48"/>
+    <w:lsdException w:name="List Table 4 Accent 3" w:uiPriority="49"/>
+    <w:lsdException w:name="List Table 5 Dark Accent 3" w:uiPriority="50"/>
+    <w:lsdException w:name="List Table 6 Colorful Accent 3" w:uiPriority="51"/>
+    <w:lsdException w:name="List Table 7 Colorful Accent 3" w:uiPriority="52"/>
+    <w:lsdException w:name="List Table 1 Light Accent 4" w:uiPriority="46"/>
+    <w:lsdException w:name="List Table 2 Accent 4" w:uiPriority="47"/>
+    <w:lsdException w:name="List Table 3 Accent 4" w:uiPriority="48"/>
+    <w:lsdException w:name="List Table 4 Accent 4" w:uiPriority="49"/>
+    <w:lsdException w:name="List Table 5 Dark Accent 4" w:uiPriority="50"/>
+    <w:lsdException w:name="List Table 6 Colorful Accent 4" w:uiPriority="51"/>
+    <w:lsdException w:name="List Table 7 Colorful Accent 4" w:uiPriority="52"/>
+    <w:lsdException w:name="List Table 1 Light Accent 5" w:uiPriority="46"/>
+    <w:lsdException w:name="List Table 2 Accent 5" w:uiPriority="47"/>
+    <w:lsdException w:name="List Table 3 Accent 5" w:uiPriority="48"/>
+    <w:lsdException w:name="List Table 4 Accent 5" w:uiPriority="49"/>
+    <w:lsdException w:name="List Table 5 Dark Accent 5" w:uiPriority="50"/>
+    <w:lsdException w:name="List Table 6 Colorful Accent 5" w:uiPriority="51"/>
+    <w:lsdException w:name="List Table 7 Colorful Accent 5" w:uiPriority="52"/>
+    <w:lsdException w:name="List Table 1 Light Accent 6" w:uiPriority="46"/>
+    <w:lsdException w:name="List Table 2 Accent 6" w:uiPriority="47"/>
+    <w:lsdException w:name="List Table 3 Accent 6" w:uiPriority="48"/>
+    <w:lsdException w:name="List Table 4 Accent 6" w:uiPriority="49"/>
+    <w:lsdException w:name="List Table 5 Dark Accent 6" w:uiPriority="50"/>
+    <w:lsdException w:name="List Table 6 Colorful Accent 6" w:uiPriority="51"/>
+    <w:lsdException w:name="List Table 7 Colorful Accent 6" w:uiPriority="52"/>
   </w:latentStyles>
   <w:style w:type="paragraph" w:default="1" w:styleId="a">
     <w:name w:val="Normal"/>
@@ -1397,7 +3123,6 @@
     <w:uiPriority w:val="99"/>
     <w:semiHidden/>
     <w:unhideWhenUsed/>
-    <w:qFormat/>
     <w:tblPr>
       <w:tblInd w:w="0" w:type="dxa"/>
       <w:tblCellMar>
@@ -1806,7 +3531,7 @@
   <a:extraClrSchemeLst/>
   <a:extLst>
     <a:ext uri="{05A4C25C-085E-4340-85A3-A5531E510DB2}">
-      <thm15:themeFamily xmlns:thm15="http://schemas.microsoft.com/office/thememl/2012/main" xmlns="" name="Office Theme" id="{62F939B6-93AF-4DB8-9C6B-D6C7DFDC589F}" vid="{4A3C46E8-61CC-4603-A589-7422A47A8E4A}"/>
+      <thm15:themeFamily xmlns:thm15="http://schemas.microsoft.com/office/thememl/2012/main" name="Office Theme" id="{62F939B6-93AF-4DB8-9C6B-D6C7DFDC589F}" vid="{4A3C46E8-61CC-4603-A589-7422A47A8E4A}"/>
     </a:ext>
   </a:extLst>
 </a:theme>

</xml_diff>

<commit_message>
generate server stub files and add test client file
</commit_message>
<xml_diff>
--- a/document/接口.docx
+++ b/document/接口.docx
@@ -198,7 +198,12 @@
         <w:ind w:firstLineChars="0"/>
       </w:pPr>
       <w:r>
-        <w:t>GetReceivingSheets(</w:t>
+        <w:t>GetReceivi</w:t>
+      </w:r>
+      <w:bookmarkStart w:id="0" w:name="_GoBack"/>
+      <w:bookmarkEnd w:id="0"/>
+      <w:r>
+        <w:t>ngSheets(</w:t>
       </w:r>
       <w:r>
         <w:t>获取</w:t>
@@ -971,9 +976,6 @@
           <w:numId w:val="5"/>
         </w:numPr>
         <w:ind w:firstLineChars="0"/>
-        <w:rPr>
-          <w:rFonts w:hint="eastAsia"/>
-        </w:rPr>
       </w:pPr>
       <w:r>
         <w:rPr>
@@ -1567,7 +1569,16 @@
         <w:rPr>
           <w:rFonts w:hint="eastAsia"/>
         </w:rPr>
-        <w:t>GetLocationList</w:t>
+        <w:t>Get</w:t>
+      </w:r>
+      <w:r>
+        <w:t>L</w:t>
+      </w:r>
+      <w:r>
+        <w:rPr>
+          <w:rFonts w:hint="eastAsia"/>
+        </w:rPr>
+        <w:t>ocationList</w:t>
       </w:r>
       <w:r>
         <w:t>ByItemErpCode</w:t>
@@ -1700,7 +1711,16 @@
         <w:rPr>
           <w:rFonts w:hint="eastAsia"/>
         </w:rPr>
-        <w:t>GetGoodsByAllocation(</w:t>
+        <w:t>GetGoodsBy</w:t>
+      </w:r>
+      <w:r>
+        <w:t>L</w:t>
+      </w:r>
+      <w:r>
+        <w:rPr>
+          <w:rFonts w:hint="eastAsia"/>
+        </w:rPr>
+        <w:t>ocation(</w:t>
       </w:r>
       <w:r>
         <w:rPr>
@@ -1963,9 +1983,6 @@
     <w:p>
       <w:pPr>
         <w:ind w:left="780"/>
-        <w:rPr>
-          <w:rFonts w:hint="eastAsia"/>
-        </w:rPr>
       </w:pPr>
       <w:r>
         <w:t>在</w:t>
@@ -1989,9 +2006,6 @@
     <w:p>
       <w:pPr>
         <w:ind w:left="780"/>
-        <w:rPr>
-          <w:rFonts w:hint="eastAsia"/>
-        </w:rPr>
       </w:pPr>
     </w:p>
     <w:p>
@@ -2003,7 +2017,6 @@
         </w:numPr>
         <w:ind w:firstLineChars="0"/>
         <w:rPr>
-          <w:rFonts w:hint="eastAsia"/>
           <w:color w:val="FF0000"/>
         </w:rPr>
       </w:pPr>
@@ -2043,8 +2056,6 @@
         </w:rPr>
         <w:t>)</w:t>
       </w:r>
-      <w:bookmarkStart w:id="0" w:name="_GoBack"/>
-      <w:bookmarkEnd w:id="0"/>
     </w:p>
     <w:p>
       <w:r>
@@ -2054,9 +2065,6 @@
     <w:p>
       <w:pPr>
         <w:pStyle w:val="a7"/>
-        <w:rPr>
-          <w:rFonts w:hint="eastAsia"/>
-        </w:rPr>
       </w:pPr>
       <w:r>
         <w:lastRenderedPageBreak/>
@@ -2085,9 +2093,6 @@
     <w:p>
       <w:pPr>
         <w:ind w:left="360"/>
-        <w:rPr>
-          <w:rFonts w:hint="eastAsia"/>
-        </w:rPr>
       </w:pPr>
       <w:r>
         <w:rPr>
@@ -2121,16 +2126,89 @@
       </w:r>
     </w:p>
     <w:p>
-      <w:pPr>
-        <w:rPr>
-          <w:rFonts w:hint="eastAsia"/>
-        </w:rPr>
-      </w:pPr>
       <w:r>
         <w:tab/>
       </w:r>
       <w:r>
         <w:t>是否出库</w:t>
+      </w:r>
+    </w:p>
+    <w:p>
+      <w:pPr>
+        <w:pStyle w:val="1"/>
+        <w:rPr>
+          <w:rFonts w:hint="eastAsia"/>
+        </w:rPr>
+      </w:pPr>
+      <w:r>
+        <w:rPr>
+          <w:rFonts w:hint="eastAsia"/>
+        </w:rPr>
+        <w:t>Check</w:t>
+      </w:r>
+    </w:p>
+    <w:p>
+      <w:pPr>
+        <w:rPr>
+          <w:rFonts w:hint="eastAsia"/>
+        </w:rPr>
+      </w:pPr>
+      <w:r>
+        <w:t>L</w:t>
+      </w:r>
+      <w:r>
+        <w:rPr>
+          <w:rFonts w:hint="eastAsia"/>
+        </w:rPr>
+        <w:t>ocation</w:t>
+      </w:r>
+      <w:r>
+        <w:rPr>
+          <w:rFonts w:hint="eastAsia"/>
+        </w:rPr>
+        <w:t>、</w:t>
+      </w:r>
+      <w:r>
+        <w:rPr>
+          <w:rFonts w:hint="eastAsia"/>
+        </w:rPr>
+        <w:t>MaterialCode</w:t>
+      </w:r>
+      <w:r>
+        <w:rPr>
+          <w:rFonts w:hint="eastAsia"/>
+        </w:rPr>
+        <w:t>、</w:t>
+      </w:r>
+      <w:r>
+        <w:rPr>
+          <w:rFonts w:hint="eastAsia"/>
+        </w:rPr>
+        <w:t>ExpectedNum</w:t>
+      </w:r>
+      <w:r>
+        <w:rPr>
+          <w:rFonts w:hint="eastAsia"/>
+        </w:rPr>
+        <w:t>、</w:t>
+      </w:r>
+      <w:r>
+        <w:rPr>
+          <w:rFonts w:hint="eastAsia"/>
+        </w:rPr>
+        <w:t>RealNum</w:t>
+      </w:r>
+      <w:r>
+        <w:rPr>
+          <w:rFonts w:hint="eastAsia"/>
+        </w:rPr>
+        <w:t>、</w:t>
+      </w:r>
+      <w:r>
+        <w:rPr>
+          <w:rFonts w:hint="eastAsia"/>
+        </w:rPr>
+        <w:t>Time</w:t>
       </w:r>
     </w:p>
     <w:sectPr>

</xml_diff>

<commit_message>
implement part of the interfaces
</commit_message>
<xml_diff>
--- a/document/接口.docx
+++ b/document/接口.docx
@@ -198,12 +198,7 @@
         <w:ind w:firstLineChars="0"/>
       </w:pPr>
       <w:r>
-        <w:t>GetReceivi</w:t>
-      </w:r>
-      <w:bookmarkStart w:id="0" w:name="_GoBack"/>
-      <w:bookmarkEnd w:id="0"/>
-      <w:r>
-        <w:t>ngSheets(</w:t>
+        <w:t>GetReceivingSheets(</w:t>
       </w:r>
       <w:r>
         <w:t>获取</w:t>
@@ -2119,6 +2114,18 @@
     </w:p>
     <w:p>
       <w:pPr>
+        <w:rPr>
+          <w:rFonts w:hint="eastAsia"/>
+        </w:rPr>
+      </w:pPr>
+      <w:r>
+        <w:t>Apply_Person</w:t>
+      </w:r>
+      <w:bookmarkStart w:id="0" w:name="_GoBack"/>
+      <w:bookmarkEnd w:id="0"/>
+    </w:p>
+    <w:p>
+      <w:pPr>
         <w:pStyle w:val="1"/>
       </w:pPr>
       <w:r>
@@ -2136,9 +2143,6 @@
     <w:p>
       <w:pPr>
         <w:pStyle w:val="1"/>
-        <w:rPr>
-          <w:rFonts w:hint="eastAsia"/>
-        </w:rPr>
       </w:pPr>
       <w:r>
         <w:rPr>
@@ -2148,11 +2152,6 @@
       </w:r>
     </w:p>
     <w:p>
-      <w:pPr>
-        <w:rPr>
-          <w:rFonts w:hint="eastAsia"/>
-        </w:rPr>
-      </w:pPr>
       <w:r>
         <w:t>L</w:t>
       </w:r>

</xml_diff>

<commit_message>
adjust the implementation according to the new interfaces
</commit_message>
<xml_diff>
--- a/document/接口.docx
+++ b/document/接口.docx
@@ -1,6 +1,6 @@
 
 <file path=word/document.xml><?xml version="1.0" encoding="utf-8"?>
-<w:document xmlns:ve="http://schemas.openxmlformats.org/markup-compatibility/2006" xmlns:o="urn:schemas-microsoft-com:office:office" xmlns:r="http://schemas.openxmlformats.org/officeDocument/2006/relationships" xmlns:m="http://schemas.openxmlformats.org/officeDocument/2006/math" xmlns:v="urn:schemas-microsoft-com:vml" xmlns:wp="http://schemas.openxmlformats.org/drawingml/2006/wordprocessingDrawing" xmlns:w10="urn:schemas-microsoft-com:office:word" xmlns:w="http://schemas.openxmlformats.org/wordprocessingml/2006/main" xmlns:wne="http://schemas.microsoft.com/office/word/2006/wordml">
+<w:document xmlns:wpc="http://schemas.microsoft.com/office/word/2010/wordprocessingCanvas" xmlns:mc="http://schemas.openxmlformats.org/markup-compatibility/2006" xmlns:o="urn:schemas-microsoft-com:office:office" xmlns:r="http://schemas.openxmlformats.org/officeDocument/2006/relationships" xmlns:m="http://schemas.openxmlformats.org/officeDocument/2006/math" xmlns:v="urn:schemas-microsoft-com:vml" xmlns:wp14="http://schemas.microsoft.com/office/word/2010/wordprocessingDrawing" xmlns:wp="http://schemas.openxmlformats.org/drawingml/2006/wordprocessingDrawing" xmlns:w10="urn:schemas-microsoft-com:office:word" xmlns:w="http://schemas.openxmlformats.org/wordprocessingml/2006/main" xmlns:w14="http://schemas.microsoft.com/office/word/2010/wordml" xmlns:w15="http://schemas.microsoft.com/office/word/2012/wordml" xmlns:wpg="http://schemas.microsoft.com/office/word/2010/wordprocessingGroup" xmlns:wpi="http://schemas.microsoft.com/office/word/2010/wordprocessingInk" xmlns:wne="http://schemas.microsoft.com/office/word/2006/wordml" xmlns:wps="http://schemas.microsoft.com/office/word/2010/wordprocessingShape" mc:Ignorable="w14 w15 wp14">
   <w:body>
     <w:p>
       <w:pPr>
@@ -649,9 +649,6 @@
           <w:numId w:val="5"/>
         </w:numPr>
         <w:ind w:firstLineChars="0"/>
-        <w:rPr>
-          <w:rFonts w:hint="eastAsia"/>
-        </w:rPr>
       </w:pPr>
       <w:r>
         <w:t>计量单位</w:t>
@@ -1242,69 +1239,57 @@
         </w:numPr>
         <w:ind w:firstLineChars="0"/>
         <w:rPr>
-          <w:rFonts w:hint="eastAsia"/>
-        </w:rPr>
-      </w:pPr>
-      <w:r>
-        <w:t>单位</w:t>
-      </w:r>
-      <w:r>
-        <w:rPr>
-          <w:rFonts w:hint="eastAsia"/>
-        </w:rPr>
-        <w:t>(</w:t>
-      </w:r>
-      <w:r>
-        <w:rPr>
-          <w:rFonts w:hint="eastAsia"/>
-        </w:rPr>
-        <w:t>同上，套：返回</w:t>
-      </w:r>
-      <w:r>
-        <w:t>SALE_BOM_UNIT</w:t>
-      </w:r>
-      <w:r>
-        <w:rPr>
-          <w:rFonts w:hint="eastAsia"/>
-        </w:rPr>
-        <w:t>，</w:t>
-      </w:r>
-      <w:r>
-        <w:t>ERP:</w:t>
-      </w:r>
-      <w:r>
-        <w:t>返回</w:t>
-      </w:r>
-      <w:r>
-        <w:t>ITEM_ERP_UNIT</w:t>
-      </w:r>
-      <w:r>
-        <w:rPr>
-          <w:rFonts w:hint="eastAsia"/>
-        </w:rPr>
-        <w:t>)</w:t>
-      </w:r>
-    </w:p>
-    <w:p>
-      <w:pPr>
-        <w:pStyle w:val="a5"/>
-        <w:numPr>
-          <w:ilvl w:val="1"/>
-          <w:numId w:val="5"/>
-        </w:numPr>
-        <w:ind w:firstLineChars="0"/>
-        <w:rPr>
           <w:color w:val="000000" w:themeColor="text1"/>
           <w:highlight w:val="yellow"/>
         </w:rPr>
       </w:pPr>
       <w:r>
-        <w:rPr>
-          <w:rFonts w:hint="eastAsia"/>
+        <w:t>单位</w:t>
+      </w:r>
+      <w:r>
+        <w:rPr>
+          <w:rFonts w:hint="eastAsia"/>
+        </w:rPr>
+        <w:t>(</w:t>
+      </w:r>
+      <w:r>
+        <w:rPr>
+          <w:rFonts w:hint="eastAsia"/>
+        </w:rPr>
+        <w:t>同上，套：返回</w:t>
+      </w:r>
+      <w:r>
+        <w:t>SALE_BOM_UNIT</w:t>
+      </w:r>
+      <w:r>
+        <w:rPr>
+          <w:rFonts w:hint="eastAsia"/>
+        </w:rPr>
+        <w:t>，</w:t>
+      </w:r>
+      <w:r>
+        <w:t>ERP:</w:t>
+      </w:r>
+      <w:r>
+        <w:t>返回</w:t>
+      </w:r>
+      <w:r>
+        <w:t>ITEM_ERP_UNIT</w:t>
+      </w:r>
+      <w:r>
+        <w:rPr>
+          <w:rFonts w:hint="eastAsia"/>
+        </w:rPr>
+        <w:t>)</w:t>
+      </w:r>
+      <w:bookmarkStart w:id="0" w:name="_GoBack"/>
+      <w:bookmarkEnd w:id="0"/>
+      <w:r>
+        <w:rPr>
           <w:color w:val="000000" w:themeColor="text1"/>
           <w:highlight w:val="yellow"/>
         </w:rPr>
-        <w:t>货箱列表：原始箱号列表</w:t>
+        <w:t xml:space="preserve"> </w:t>
       </w:r>
     </w:p>
     <w:p>
@@ -1316,7 +1301,6 @@
         </w:numPr>
         <w:ind w:firstLineChars="0"/>
         <w:rPr>
-          <w:rFonts w:hint="eastAsia"/>
           <w:color w:val="FF0000"/>
           <w:highlight w:val="yellow"/>
         </w:rPr>
@@ -1579,9 +1563,6 @@
           <w:numId w:val="5"/>
         </w:numPr>
         <w:ind w:firstLineChars="0"/>
-        <w:rPr>
-          <w:rFonts w:hint="eastAsia"/>
-        </w:rPr>
       </w:pPr>
       <w:r>
         <w:t>是否套设备</w:t>
@@ -1617,7 +1598,6 @@
         <w:ind w:firstLineChars="0"/>
         <w:jc w:val="left"/>
         <w:rPr>
-          <w:rFonts w:hint="eastAsia"/>
           <w:highlight w:val="yellow"/>
         </w:rPr>
       </w:pPr>
@@ -1645,7 +1625,6 @@
         </w:numPr>
         <w:ind w:firstLineChars="0"/>
         <w:rPr>
-          <w:rFonts w:hint="eastAsia"/>
           <w:highlight w:val="yellow"/>
         </w:rPr>
       </w:pPr>
@@ -1666,7 +1645,6 @@
         </w:numPr>
         <w:ind w:firstLineChars="0"/>
         <w:rPr>
-          <w:rFonts w:hint="eastAsia"/>
           <w:highlight w:val="yellow"/>
         </w:rPr>
       </w:pPr>
@@ -1764,9 +1742,6 @@
           <w:numId w:val="5"/>
         </w:numPr>
         <w:ind w:firstLineChars="0"/>
-        <w:rPr>
-          <w:rFonts w:hint="eastAsia"/>
-        </w:rPr>
       </w:pPr>
       <w:r>
         <w:t>在</w:t>
@@ -1841,7 +1816,6 @@
         </w:numPr>
         <w:ind w:firstLineChars="0"/>
         <w:rPr>
-          <w:rFonts w:hint="eastAsia"/>
           <w:color w:val="FF0000"/>
         </w:rPr>
       </w:pPr>
@@ -2217,7 +2191,6 @@
         </w:numPr>
         <w:ind w:firstLineChars="0"/>
         <w:rPr>
-          <w:rFonts w:hint="eastAsia"/>
           <w:color w:val="FF0000"/>
         </w:rPr>
       </w:pPr>
@@ -2372,8 +2345,6 @@
         </w:rPr>
         <w:t>MaterialCode</w:t>
       </w:r>
-      <w:bookmarkStart w:id="0" w:name="_GoBack"/>
-      <w:bookmarkEnd w:id="0"/>
       <w:r>
         <w:rPr>
           <w:rFonts w:hint="eastAsia"/>
@@ -2410,15 +2381,15 @@
 </file>
 
 <file path=word/endnotes.xml><?xml version="1.0" encoding="utf-8"?>
-<w:endnotes xmlns:ve="http://schemas.openxmlformats.org/markup-compatibility/2006" xmlns:o="urn:schemas-microsoft-com:office:office" xmlns:r="http://schemas.openxmlformats.org/officeDocument/2006/relationships" xmlns:m="http://schemas.openxmlformats.org/officeDocument/2006/math" xmlns:v="urn:schemas-microsoft-com:vml" xmlns:wp="http://schemas.openxmlformats.org/drawingml/2006/wordprocessingDrawing" xmlns:w10="urn:schemas-microsoft-com:office:word" xmlns:w="http://schemas.openxmlformats.org/wordprocessingml/2006/main" xmlns:wne="http://schemas.microsoft.com/office/word/2006/wordml">
-  <w:endnote w:type="separator" w:id="0">
+<w:endnotes xmlns:wpc="http://schemas.microsoft.com/office/word/2010/wordprocessingCanvas" xmlns:mc="http://schemas.openxmlformats.org/markup-compatibility/2006" xmlns:o="urn:schemas-microsoft-com:office:office" xmlns:r="http://schemas.openxmlformats.org/officeDocument/2006/relationships" xmlns:m="http://schemas.openxmlformats.org/officeDocument/2006/math" xmlns:v="urn:schemas-microsoft-com:vml" xmlns:wp14="http://schemas.microsoft.com/office/word/2010/wordprocessingDrawing" xmlns:wp="http://schemas.openxmlformats.org/drawingml/2006/wordprocessingDrawing" xmlns:w10="urn:schemas-microsoft-com:office:word" xmlns:w="http://schemas.openxmlformats.org/wordprocessingml/2006/main" xmlns:w14="http://schemas.microsoft.com/office/word/2010/wordml" xmlns:w15="http://schemas.microsoft.com/office/word/2012/wordml" xmlns:wpg="http://schemas.microsoft.com/office/word/2010/wordprocessingGroup" xmlns:wpi="http://schemas.microsoft.com/office/word/2010/wordprocessingInk" xmlns:wne="http://schemas.microsoft.com/office/word/2006/wordml" xmlns:wps="http://schemas.microsoft.com/office/word/2010/wordprocessingShape" mc:Ignorable="w14 w15 wp14">
+  <w:endnote w:type="separator" w:id="-1">
     <w:p>
       <w:r>
         <w:separator/>
       </w:r>
     </w:p>
   </w:endnote>
-  <w:endnote w:type="continuationSeparator" w:id="1">
+  <w:endnote w:type="continuationSeparator" w:id="0">
     <w:p>
       <w:r>
         <w:continuationSeparator/>
@@ -2429,15 +2400,15 @@
 </file>
 
 <file path=word/footnotes.xml><?xml version="1.0" encoding="utf-8"?>
-<w:footnotes xmlns:ve="http://schemas.openxmlformats.org/markup-compatibility/2006" xmlns:o="urn:schemas-microsoft-com:office:office" xmlns:r="http://schemas.openxmlformats.org/officeDocument/2006/relationships" xmlns:m="http://schemas.openxmlformats.org/officeDocument/2006/math" xmlns:v="urn:schemas-microsoft-com:vml" xmlns:wp="http://schemas.openxmlformats.org/drawingml/2006/wordprocessingDrawing" xmlns:w10="urn:schemas-microsoft-com:office:word" xmlns:w="http://schemas.openxmlformats.org/wordprocessingml/2006/main" xmlns:wne="http://schemas.microsoft.com/office/word/2006/wordml">
-  <w:footnote w:type="separator" w:id="0">
+<w:footnotes xmlns:wpc="http://schemas.microsoft.com/office/word/2010/wordprocessingCanvas" xmlns:mc="http://schemas.openxmlformats.org/markup-compatibility/2006" xmlns:o="urn:schemas-microsoft-com:office:office" xmlns:r="http://schemas.openxmlformats.org/officeDocument/2006/relationships" xmlns:m="http://schemas.openxmlformats.org/officeDocument/2006/math" xmlns:v="urn:schemas-microsoft-com:vml" xmlns:wp14="http://schemas.microsoft.com/office/word/2010/wordprocessingDrawing" xmlns:wp="http://schemas.openxmlformats.org/drawingml/2006/wordprocessingDrawing" xmlns:w10="urn:schemas-microsoft-com:office:word" xmlns:w="http://schemas.openxmlformats.org/wordprocessingml/2006/main" xmlns:w14="http://schemas.microsoft.com/office/word/2010/wordml" xmlns:w15="http://schemas.microsoft.com/office/word/2012/wordml" xmlns:wpg="http://schemas.microsoft.com/office/word/2010/wordprocessingGroup" xmlns:wpi="http://schemas.microsoft.com/office/word/2010/wordprocessingInk" xmlns:wne="http://schemas.microsoft.com/office/word/2006/wordml" xmlns:wps="http://schemas.microsoft.com/office/word/2010/wordprocessingShape" mc:Ignorable="w14 w15 wp14">
+  <w:footnote w:type="separator" w:id="-1">
     <w:p>
       <w:r>
         <w:separator/>
       </w:r>
     </w:p>
   </w:footnote>
-  <w:footnote w:type="continuationSeparator" w:id="1">
+  <w:footnote w:type="continuationSeparator" w:id="0">
     <w:p>
       <w:r>
         <w:continuationSeparator/>
@@ -2448,8 +2419,8 @@
 </file>
 
 <file path=word/numbering.xml><?xml version="1.0" encoding="utf-8"?>
-<w:numbering xmlns:ve="http://schemas.openxmlformats.org/markup-compatibility/2006" xmlns:o="urn:schemas-microsoft-com:office:office" xmlns:r="http://schemas.openxmlformats.org/officeDocument/2006/relationships" xmlns:m="http://schemas.openxmlformats.org/officeDocument/2006/math" xmlns:v="urn:schemas-microsoft-com:vml" xmlns:wp="http://schemas.openxmlformats.org/drawingml/2006/wordprocessingDrawing" xmlns:w10="urn:schemas-microsoft-com:office:word" xmlns:w="http://schemas.openxmlformats.org/wordprocessingml/2006/main" xmlns:wne="http://schemas.microsoft.com/office/word/2006/wordml">
-  <w:abstractNum w:abstractNumId="0">
+<w:numbering xmlns:wpc="http://schemas.microsoft.com/office/word/2010/wordprocessingCanvas" xmlns:mc="http://schemas.openxmlformats.org/markup-compatibility/2006" xmlns:o="urn:schemas-microsoft-com:office:office" xmlns:r="http://schemas.openxmlformats.org/officeDocument/2006/relationships" xmlns:m="http://schemas.openxmlformats.org/officeDocument/2006/math" xmlns:v="urn:schemas-microsoft-com:vml" xmlns:wp14="http://schemas.microsoft.com/office/word/2010/wordprocessingDrawing" xmlns:wp="http://schemas.openxmlformats.org/drawingml/2006/wordprocessingDrawing" xmlns:w10="urn:schemas-microsoft-com:office:word" xmlns:w="http://schemas.openxmlformats.org/wordprocessingml/2006/main" xmlns:w14="http://schemas.microsoft.com/office/word/2010/wordml" xmlns:w15="http://schemas.microsoft.com/office/word/2012/wordml" xmlns:wpg="http://schemas.microsoft.com/office/word/2010/wordprocessingGroup" xmlns:wpi="http://schemas.microsoft.com/office/word/2010/wordprocessingInk" xmlns:wne="http://schemas.microsoft.com/office/word/2006/wordml" xmlns:wps="http://schemas.microsoft.com/office/word/2010/wordprocessingShape" mc:Ignorable="w14 w15 wp14">
+  <w:abstractNum w:abstractNumId="0" w15:restartNumberingAfterBreak="0">
     <w:nsid w:val="017B08E3"/>
     <w:multiLevelType w:val="hybridMultilevel"/>
     <w:tmpl w:val="3E4E9C34"/>
@@ -2538,7 +2509,7 @@
       </w:pPr>
     </w:lvl>
   </w:abstractNum>
-  <w:abstractNum w:abstractNumId="1">
+  <w:abstractNum w:abstractNumId="1" w15:restartNumberingAfterBreak="0">
     <w:nsid w:val="3ABF7CB5"/>
     <w:multiLevelType w:val="hybridMultilevel"/>
     <w:tmpl w:val="16B0B31C"/>
@@ -2651,7 +2622,7 @@
       </w:rPr>
     </w:lvl>
   </w:abstractNum>
-  <w:abstractNum w:abstractNumId="2">
+  <w:abstractNum w:abstractNumId="2" w15:restartNumberingAfterBreak="0">
     <w:nsid w:val="438B788D"/>
     <w:multiLevelType w:val="hybridMultilevel"/>
     <w:tmpl w:val="24AC6552"/>
@@ -2764,7 +2735,7 @@
       </w:rPr>
     </w:lvl>
   </w:abstractNum>
-  <w:abstractNum w:abstractNumId="3">
+  <w:abstractNum w:abstractNumId="3" w15:restartNumberingAfterBreak="0">
     <w:nsid w:val="464C2603"/>
     <w:multiLevelType w:val="hybridMultilevel"/>
     <w:tmpl w:val="D00012A8"/>
@@ -2853,7 +2824,7 @@
       </w:pPr>
     </w:lvl>
   </w:abstractNum>
-  <w:abstractNum w:abstractNumId="4">
+  <w:abstractNum w:abstractNumId="4" w15:restartNumberingAfterBreak="0">
     <w:nsid w:val="466727F0"/>
     <w:multiLevelType w:val="hybridMultilevel"/>
     <w:tmpl w:val="0F3CDF3E"/>
@@ -2961,7 +2932,7 @@
 </file>
 
 <file path=word/styles.xml><?xml version="1.0" encoding="utf-8"?>
-<w:styles xmlns:r="http://schemas.openxmlformats.org/officeDocument/2006/relationships" xmlns:w="http://schemas.openxmlformats.org/wordprocessingml/2006/main">
+<w:styles xmlns:mc="http://schemas.openxmlformats.org/markup-compatibility/2006" xmlns:r="http://schemas.openxmlformats.org/officeDocument/2006/relationships" xmlns:w="http://schemas.openxmlformats.org/wordprocessingml/2006/main" xmlns:w14="http://schemas.microsoft.com/office/word/2010/wordml" xmlns:w15="http://schemas.microsoft.com/office/word/2012/wordml" mc:Ignorable="w14 w15">
   <w:docDefaults>
     <w:rPrDefault>
       <w:rPr>
@@ -2974,144 +2945,378 @@
     </w:rPrDefault>
     <w:pPrDefault/>
   </w:docDefaults>
-  <w:latentStyles w:defLockedState="0" w:defUIPriority="99" w:defSemiHidden="1" w:defUnhideWhenUsed="1" w:defQFormat="0" w:count="267">
-    <w:lsdException w:name="Normal" w:semiHidden="0" w:uiPriority="0" w:unhideWhenUsed="0" w:qFormat="1"/>
-    <w:lsdException w:name="heading 1" w:semiHidden="0" w:uiPriority="9" w:unhideWhenUsed="0" w:qFormat="1"/>
-    <w:lsdException w:name="heading 2" w:uiPriority="9" w:qFormat="1"/>
-    <w:lsdException w:name="heading 3" w:uiPriority="9" w:qFormat="1"/>
-    <w:lsdException w:name="heading 4" w:uiPriority="9" w:qFormat="1"/>
-    <w:lsdException w:name="heading 5" w:uiPriority="9" w:qFormat="1"/>
-    <w:lsdException w:name="heading 6" w:uiPriority="9" w:qFormat="1"/>
-    <w:lsdException w:name="heading 7" w:uiPriority="9" w:qFormat="1"/>
-    <w:lsdException w:name="heading 8" w:uiPriority="9" w:qFormat="1"/>
-    <w:lsdException w:name="heading 9" w:uiPriority="9" w:qFormat="1"/>
-    <w:lsdException w:name="toc 1" w:uiPriority="39"/>
-    <w:lsdException w:name="toc 2" w:uiPriority="39"/>
-    <w:lsdException w:name="toc 3" w:uiPriority="39"/>
-    <w:lsdException w:name="toc 4" w:uiPriority="39"/>
-    <w:lsdException w:name="toc 5" w:uiPriority="39"/>
-    <w:lsdException w:name="toc 6" w:uiPriority="39"/>
-    <w:lsdException w:name="toc 7" w:uiPriority="39"/>
-    <w:lsdException w:name="toc 8" w:uiPriority="39"/>
-    <w:lsdException w:name="toc 9" w:uiPriority="39"/>
-    <w:lsdException w:name="caption" w:uiPriority="35" w:qFormat="1"/>
-    <w:lsdException w:name="Title" w:semiHidden="0" w:uiPriority="10" w:unhideWhenUsed="0" w:qFormat="1"/>
-    <w:lsdException w:name="Default Paragraph Font" w:uiPriority="1"/>
-    <w:lsdException w:name="Subtitle" w:semiHidden="0" w:uiPriority="11" w:unhideWhenUsed="0" w:qFormat="1"/>
-    <w:lsdException w:name="Strong" w:semiHidden="0" w:uiPriority="22" w:unhideWhenUsed="0" w:qFormat="1"/>
-    <w:lsdException w:name="Emphasis" w:semiHidden="0" w:uiPriority="20" w:unhideWhenUsed="0" w:qFormat="1"/>
-    <w:lsdException w:name="Table Grid" w:semiHidden="0" w:uiPriority="39" w:unhideWhenUsed="0"/>
-    <w:lsdException w:name="Placeholder Text" w:unhideWhenUsed="0"/>
-    <w:lsdException w:name="No Spacing" w:semiHidden="0" w:uiPriority="1" w:unhideWhenUsed="0" w:qFormat="1"/>
-    <w:lsdException w:name="Light Shading" w:semiHidden="0" w:uiPriority="60" w:unhideWhenUsed="0"/>
-    <w:lsdException w:name="Light List" w:semiHidden="0" w:uiPriority="61" w:unhideWhenUsed="0"/>
-    <w:lsdException w:name="Light Grid" w:semiHidden="0" w:uiPriority="62" w:unhideWhenUsed="0"/>
-    <w:lsdException w:name="Medium Shading 1" w:semiHidden="0" w:uiPriority="63" w:unhideWhenUsed="0"/>
-    <w:lsdException w:name="Medium Shading 2" w:semiHidden="0" w:uiPriority="64" w:unhideWhenUsed="0"/>
-    <w:lsdException w:name="Medium List 1" w:semiHidden="0" w:uiPriority="65" w:unhideWhenUsed="0"/>
-    <w:lsdException w:name="Medium List 2" w:semiHidden="0" w:uiPriority="66" w:unhideWhenUsed="0"/>
-    <w:lsdException w:name="Medium Grid 1" w:semiHidden="0" w:uiPriority="67" w:unhideWhenUsed="0"/>
-    <w:lsdException w:name="Medium Grid 2" w:semiHidden="0" w:uiPriority="68" w:unhideWhenUsed="0"/>
-    <w:lsdException w:name="Medium Grid 3" w:semiHidden="0" w:uiPriority="69" w:unhideWhenUsed="0"/>
-    <w:lsdException w:name="Dark List" w:semiHidden="0" w:uiPriority="70" w:unhideWhenUsed="0"/>
-    <w:lsdException w:name="Colorful Shading" w:semiHidden="0" w:uiPriority="71" w:unhideWhenUsed="0"/>
-    <w:lsdException w:name="Colorful List" w:semiHidden="0" w:uiPriority="72" w:unhideWhenUsed="0"/>
-    <w:lsdException w:name="Colorful Grid" w:semiHidden="0" w:uiPriority="73" w:unhideWhenUsed="0"/>
-    <w:lsdException w:name="Light Shading Accent 1" w:semiHidden="0" w:uiPriority="60" w:unhideWhenUsed="0"/>
-    <w:lsdException w:name="Light List Accent 1" w:semiHidden="0" w:uiPriority="61" w:unhideWhenUsed="0"/>
-    <w:lsdException w:name="Light Grid Accent 1" w:semiHidden="0" w:uiPriority="62" w:unhideWhenUsed="0"/>
-    <w:lsdException w:name="Medium Shading 1 Accent 1" w:semiHidden="0" w:uiPriority="63" w:unhideWhenUsed="0"/>
-    <w:lsdException w:name="Medium Shading 2 Accent 1" w:semiHidden="0" w:uiPriority="64" w:unhideWhenUsed="0"/>
-    <w:lsdException w:name="Medium List 1 Accent 1" w:semiHidden="0" w:uiPriority="65" w:unhideWhenUsed="0"/>
-    <w:lsdException w:name="Revision" w:unhideWhenUsed="0"/>
-    <w:lsdException w:name="List Paragraph" w:semiHidden="0" w:uiPriority="34" w:unhideWhenUsed="0" w:qFormat="1"/>
-    <w:lsdException w:name="Quote" w:semiHidden="0" w:uiPriority="29" w:unhideWhenUsed="0" w:qFormat="1"/>
-    <w:lsdException w:name="Intense Quote" w:semiHidden="0" w:uiPriority="30" w:unhideWhenUsed="0" w:qFormat="1"/>
-    <w:lsdException w:name="Medium List 2 Accent 1" w:semiHidden="0" w:uiPriority="66" w:unhideWhenUsed="0"/>
-    <w:lsdException w:name="Medium Grid 1 Accent 1" w:semiHidden="0" w:uiPriority="67" w:unhideWhenUsed="0"/>
-    <w:lsdException w:name="Medium Grid 2 Accent 1" w:semiHidden="0" w:uiPriority="68" w:unhideWhenUsed="0"/>
-    <w:lsdException w:name="Medium Grid 3 Accent 1" w:semiHidden="0" w:uiPriority="69" w:unhideWhenUsed="0"/>
-    <w:lsdException w:name="Dark List Accent 1" w:semiHidden="0" w:uiPriority="70" w:unhideWhenUsed="0"/>
-    <w:lsdException w:name="Colorful Shading Accent 1" w:semiHidden="0" w:uiPriority="71" w:unhideWhenUsed="0"/>
-    <w:lsdException w:name="Colorful List Accent 1" w:semiHidden="0" w:uiPriority="72" w:unhideWhenUsed="0"/>
-    <w:lsdException w:name="Colorful Grid Accent 1" w:semiHidden="0" w:uiPriority="73" w:unhideWhenUsed="0"/>
-    <w:lsdException w:name="Light Shading Accent 2" w:semiHidden="0" w:uiPriority="60" w:unhideWhenUsed="0"/>
-    <w:lsdException w:name="Light List Accent 2" w:semiHidden="0" w:uiPriority="61" w:unhideWhenUsed="0"/>
-    <w:lsdException w:name="Light Grid Accent 2" w:semiHidden="0" w:uiPriority="62" w:unhideWhenUsed="0"/>
-    <w:lsdException w:name="Medium Shading 1 Accent 2" w:semiHidden="0" w:uiPriority="63" w:unhideWhenUsed="0"/>
-    <w:lsdException w:name="Medium Shading 2 Accent 2" w:semiHidden="0" w:uiPriority="64" w:unhideWhenUsed="0"/>
-    <w:lsdException w:name="Medium List 1 Accent 2" w:semiHidden="0" w:uiPriority="65" w:unhideWhenUsed="0"/>
-    <w:lsdException w:name="Medium List 2 Accent 2" w:semiHidden="0" w:uiPriority="66" w:unhideWhenUsed="0"/>
-    <w:lsdException w:name="Medium Grid 1 Accent 2" w:semiHidden="0" w:uiPriority="67" w:unhideWhenUsed="0"/>
-    <w:lsdException w:name="Medium Grid 2 Accent 2" w:semiHidden="0" w:uiPriority="68" w:unhideWhenUsed="0"/>
-    <w:lsdException w:name="Medium Grid 3 Accent 2" w:semiHidden="0" w:uiPriority="69" w:unhideWhenUsed="0"/>
-    <w:lsdException w:name="Dark List Accent 2" w:semiHidden="0" w:uiPriority="70" w:unhideWhenUsed="0"/>
-    <w:lsdException w:name="Colorful Shading Accent 2" w:semiHidden="0" w:uiPriority="71" w:unhideWhenUsed="0"/>
-    <w:lsdException w:name="Colorful List Accent 2" w:semiHidden="0" w:uiPriority="72" w:unhideWhenUsed="0"/>
-    <w:lsdException w:name="Colorful Grid Accent 2" w:semiHidden="0" w:uiPriority="73" w:unhideWhenUsed="0"/>
-    <w:lsdException w:name="Light Shading Accent 3" w:semiHidden="0" w:uiPriority="60" w:unhideWhenUsed="0"/>
-    <w:lsdException w:name="Light List Accent 3" w:semiHidden="0" w:uiPriority="61" w:unhideWhenUsed="0"/>
-    <w:lsdException w:name="Light Grid Accent 3" w:semiHidden="0" w:uiPriority="62" w:unhideWhenUsed="0"/>
-    <w:lsdException w:name="Medium Shading 1 Accent 3" w:semiHidden="0" w:uiPriority="63" w:unhideWhenUsed="0"/>
-    <w:lsdException w:name="Medium Shading 2 Accent 3" w:semiHidden="0" w:uiPriority="64" w:unhideWhenUsed="0"/>
-    <w:lsdException w:name="Medium List 1 Accent 3" w:semiHidden="0" w:uiPriority="65" w:unhideWhenUsed="0"/>
-    <w:lsdException w:name="Medium List 2 Accent 3" w:semiHidden="0" w:uiPriority="66" w:unhideWhenUsed="0"/>
-    <w:lsdException w:name="Medium Grid 1 Accent 3" w:semiHidden="0" w:uiPriority="67" w:unhideWhenUsed="0"/>
-    <w:lsdException w:name="Medium Grid 2 Accent 3" w:semiHidden="0" w:uiPriority="68" w:unhideWhenUsed="0"/>
-    <w:lsdException w:name="Medium Grid 3 Accent 3" w:semiHidden="0" w:uiPriority="69" w:unhideWhenUsed="0"/>
-    <w:lsdException w:name="Dark List Accent 3" w:semiHidden="0" w:uiPriority="70" w:unhideWhenUsed="0"/>
-    <w:lsdException w:name="Colorful Shading Accent 3" w:semiHidden="0" w:uiPriority="71" w:unhideWhenUsed="0"/>
-    <w:lsdException w:name="Colorful List Accent 3" w:semiHidden="0" w:uiPriority="72" w:unhideWhenUsed="0"/>
-    <w:lsdException w:name="Colorful Grid Accent 3" w:semiHidden="0" w:uiPriority="73" w:unhideWhenUsed="0"/>
-    <w:lsdException w:name="Light Shading Accent 4" w:semiHidden="0" w:uiPriority="60" w:unhideWhenUsed="0"/>
-    <w:lsdException w:name="Light List Accent 4" w:semiHidden="0" w:uiPriority="61" w:unhideWhenUsed="0"/>
-    <w:lsdException w:name="Light Grid Accent 4" w:semiHidden="0" w:uiPriority="62" w:unhideWhenUsed="0"/>
-    <w:lsdException w:name="Medium Shading 1 Accent 4" w:semiHidden="0" w:uiPriority="63" w:unhideWhenUsed="0"/>
-    <w:lsdException w:name="Medium Shading 2 Accent 4" w:semiHidden="0" w:uiPriority="64" w:unhideWhenUsed="0"/>
-    <w:lsdException w:name="Medium List 1 Accent 4" w:semiHidden="0" w:uiPriority="65" w:unhideWhenUsed="0"/>
-    <w:lsdException w:name="Medium List 2 Accent 4" w:semiHidden="0" w:uiPriority="66" w:unhideWhenUsed="0"/>
-    <w:lsdException w:name="Medium Grid 1 Accent 4" w:semiHidden="0" w:uiPriority="67" w:unhideWhenUsed="0"/>
-    <w:lsdException w:name="Medium Grid 2 Accent 4" w:semiHidden="0" w:uiPriority="68" w:unhideWhenUsed="0"/>
-    <w:lsdException w:name="Medium Grid 3 Accent 4" w:semiHidden="0" w:uiPriority="69" w:unhideWhenUsed="0"/>
-    <w:lsdException w:name="Dark List Accent 4" w:semiHidden="0" w:uiPriority="70" w:unhideWhenUsed="0"/>
-    <w:lsdException w:name="Colorful Shading Accent 4" w:semiHidden="0" w:uiPriority="71" w:unhideWhenUsed="0"/>
-    <w:lsdException w:name="Colorful List Accent 4" w:semiHidden="0" w:uiPriority="72" w:unhideWhenUsed="0"/>
-    <w:lsdException w:name="Colorful Grid Accent 4" w:semiHidden="0" w:uiPriority="73" w:unhideWhenUsed="0"/>
-    <w:lsdException w:name="Light Shading Accent 5" w:semiHidden="0" w:uiPriority="60" w:unhideWhenUsed="0"/>
-    <w:lsdException w:name="Light List Accent 5" w:semiHidden="0" w:uiPriority="61" w:unhideWhenUsed="0"/>
-    <w:lsdException w:name="Light Grid Accent 5" w:semiHidden="0" w:uiPriority="62" w:unhideWhenUsed="0"/>
-    <w:lsdException w:name="Medium Shading 1 Accent 5" w:semiHidden="0" w:uiPriority="63" w:unhideWhenUsed="0"/>
-    <w:lsdException w:name="Medium Shading 2 Accent 5" w:semiHidden="0" w:uiPriority="64" w:unhideWhenUsed="0"/>
-    <w:lsdException w:name="Medium List 1 Accent 5" w:semiHidden="0" w:uiPriority="65" w:unhideWhenUsed="0"/>
-    <w:lsdException w:name="Medium List 2 Accent 5" w:semiHidden="0" w:uiPriority="66" w:unhideWhenUsed="0"/>
-    <w:lsdException w:name="Medium Grid 1 Accent 5" w:semiHidden="0" w:uiPriority="67" w:unhideWhenUsed="0"/>
-    <w:lsdException w:name="Medium Grid 2 Accent 5" w:semiHidden="0" w:uiPriority="68" w:unhideWhenUsed="0"/>
-    <w:lsdException w:name="Medium Grid 3 Accent 5" w:semiHidden="0" w:uiPriority="69" w:unhideWhenUsed="0"/>
-    <w:lsdException w:name="Dark List Accent 5" w:semiHidden="0" w:uiPriority="70" w:unhideWhenUsed="0"/>
-    <w:lsdException w:name="Colorful Shading Accent 5" w:semiHidden="0" w:uiPriority="71" w:unhideWhenUsed="0"/>
-    <w:lsdException w:name="Colorful List Accent 5" w:semiHidden="0" w:uiPriority="72" w:unhideWhenUsed="0"/>
-    <w:lsdException w:name="Colorful Grid Accent 5" w:semiHidden="0" w:uiPriority="73" w:unhideWhenUsed="0"/>
-    <w:lsdException w:name="Light Shading Accent 6" w:semiHidden="0" w:uiPriority="60" w:unhideWhenUsed="0"/>
-    <w:lsdException w:name="Light List Accent 6" w:semiHidden="0" w:uiPriority="61" w:unhideWhenUsed="0"/>
-    <w:lsdException w:name="Light Grid Accent 6" w:semiHidden="0" w:uiPriority="62" w:unhideWhenUsed="0"/>
-    <w:lsdException w:name="Medium Shading 1 Accent 6" w:semiHidden="0" w:uiPriority="63" w:unhideWhenUsed="0"/>
-    <w:lsdException w:name="Medium Shading 2 Accent 6" w:semiHidden="0" w:uiPriority="64" w:unhideWhenUsed="0"/>
-    <w:lsdException w:name="Medium List 1 Accent 6" w:semiHidden="0" w:uiPriority="65" w:unhideWhenUsed="0"/>
-    <w:lsdException w:name="Medium List 2 Accent 6" w:semiHidden="0" w:uiPriority="66" w:unhideWhenUsed="0"/>
-    <w:lsdException w:name="Medium Grid 1 Accent 6" w:semiHidden="0" w:uiPriority="67" w:unhideWhenUsed="0"/>
-    <w:lsdException w:name="Medium Grid 2 Accent 6" w:semiHidden="0" w:uiPriority="68" w:unhideWhenUsed="0"/>
-    <w:lsdException w:name="Medium Grid 3 Accent 6" w:semiHidden="0" w:uiPriority="69" w:unhideWhenUsed="0"/>
-    <w:lsdException w:name="Dark List Accent 6" w:semiHidden="0" w:uiPriority="70" w:unhideWhenUsed="0"/>
-    <w:lsdException w:name="Colorful Shading Accent 6" w:semiHidden="0" w:uiPriority="71" w:unhideWhenUsed="0"/>
-    <w:lsdException w:name="Colorful List Accent 6" w:semiHidden="0" w:uiPriority="72" w:unhideWhenUsed="0"/>
-    <w:lsdException w:name="Colorful Grid Accent 6" w:semiHidden="0" w:uiPriority="73" w:unhideWhenUsed="0"/>
-    <w:lsdException w:name="Subtle Emphasis" w:semiHidden="0" w:uiPriority="19" w:unhideWhenUsed="0" w:qFormat="1"/>
-    <w:lsdException w:name="Intense Emphasis" w:semiHidden="0" w:uiPriority="21" w:unhideWhenUsed="0" w:qFormat="1"/>
-    <w:lsdException w:name="Subtle Reference" w:semiHidden="0" w:uiPriority="31" w:unhideWhenUsed="0" w:qFormat="1"/>
-    <w:lsdException w:name="Intense Reference" w:semiHidden="0" w:uiPriority="32" w:unhideWhenUsed="0" w:qFormat="1"/>
-    <w:lsdException w:name="Book Title" w:semiHidden="0" w:uiPriority="33" w:unhideWhenUsed="0" w:qFormat="1"/>
-    <w:lsdException w:name="Bibliography" w:uiPriority="37"/>
-    <w:lsdException w:name="TOC Heading" w:uiPriority="39" w:qFormat="1"/>
+  <w:latentStyles w:defLockedState="0" w:defUIPriority="99" w:defSemiHidden="0" w:defUnhideWhenUsed="0" w:defQFormat="0" w:count="371">
+    <w:lsdException w:name="Normal" w:uiPriority="0" w:qFormat="1"/>
+    <w:lsdException w:name="heading 1" w:uiPriority="9" w:qFormat="1"/>
+    <w:lsdException w:name="heading 2" w:semiHidden="1" w:uiPriority="9" w:unhideWhenUsed="1" w:qFormat="1"/>
+    <w:lsdException w:name="heading 3" w:semiHidden="1" w:uiPriority="9" w:unhideWhenUsed="1" w:qFormat="1"/>
+    <w:lsdException w:name="heading 4" w:semiHidden="1" w:uiPriority="9" w:unhideWhenUsed="1" w:qFormat="1"/>
+    <w:lsdException w:name="heading 5" w:semiHidden="1" w:uiPriority="9" w:unhideWhenUsed="1" w:qFormat="1"/>
+    <w:lsdException w:name="heading 6" w:semiHidden="1" w:uiPriority="9" w:unhideWhenUsed="1" w:qFormat="1"/>
+    <w:lsdException w:name="heading 7" w:semiHidden="1" w:uiPriority="9" w:unhideWhenUsed="1" w:qFormat="1"/>
+    <w:lsdException w:name="heading 8" w:semiHidden="1" w:uiPriority="9" w:unhideWhenUsed="1" w:qFormat="1"/>
+    <w:lsdException w:name="heading 9" w:semiHidden="1" w:uiPriority="9" w:unhideWhenUsed="1" w:qFormat="1"/>
+    <w:lsdException w:name="index 1" w:semiHidden="1" w:unhideWhenUsed="1"/>
+    <w:lsdException w:name="index 2" w:semiHidden="1" w:unhideWhenUsed="1"/>
+    <w:lsdException w:name="index 3" w:semiHidden="1" w:unhideWhenUsed="1"/>
+    <w:lsdException w:name="index 4" w:semiHidden="1" w:unhideWhenUsed="1"/>
+    <w:lsdException w:name="index 5" w:semiHidden="1" w:unhideWhenUsed="1"/>
+    <w:lsdException w:name="index 6" w:semiHidden="1" w:unhideWhenUsed="1"/>
+    <w:lsdException w:name="index 7" w:semiHidden="1" w:unhideWhenUsed="1"/>
+    <w:lsdException w:name="index 8" w:semiHidden="1" w:unhideWhenUsed="1"/>
+    <w:lsdException w:name="index 9" w:semiHidden="1" w:unhideWhenUsed="1"/>
+    <w:lsdException w:name="toc 1" w:semiHidden="1" w:uiPriority="39" w:unhideWhenUsed="1"/>
+    <w:lsdException w:name="toc 2" w:semiHidden="1" w:uiPriority="39" w:unhideWhenUsed="1"/>
+    <w:lsdException w:name="toc 3" w:semiHidden="1" w:uiPriority="39" w:unhideWhenUsed="1"/>
+    <w:lsdException w:name="toc 4" w:semiHidden="1" w:uiPriority="39" w:unhideWhenUsed="1"/>
+    <w:lsdException w:name="toc 5" w:semiHidden="1" w:uiPriority="39" w:unhideWhenUsed="1"/>
+    <w:lsdException w:name="toc 6" w:semiHidden="1" w:uiPriority="39" w:unhideWhenUsed="1"/>
+    <w:lsdException w:name="toc 7" w:semiHidden="1" w:uiPriority="39" w:unhideWhenUsed="1"/>
+    <w:lsdException w:name="toc 8" w:semiHidden="1" w:uiPriority="39" w:unhideWhenUsed="1"/>
+    <w:lsdException w:name="toc 9" w:semiHidden="1" w:uiPriority="39" w:unhideWhenUsed="1"/>
+    <w:lsdException w:name="Normal Indent" w:semiHidden="1" w:unhideWhenUsed="1"/>
+    <w:lsdException w:name="footnote text" w:semiHidden="1" w:unhideWhenUsed="1"/>
+    <w:lsdException w:name="annotation text" w:semiHidden="1" w:unhideWhenUsed="1"/>
+    <w:lsdException w:name="header" w:semiHidden="1" w:unhideWhenUsed="1"/>
+    <w:lsdException w:name="footer" w:semiHidden="1" w:unhideWhenUsed="1"/>
+    <w:lsdException w:name="index heading" w:semiHidden="1" w:unhideWhenUsed="1"/>
+    <w:lsdException w:name="caption" w:semiHidden="1" w:uiPriority="35" w:unhideWhenUsed="1" w:qFormat="1"/>
+    <w:lsdException w:name="table of figures" w:semiHidden="1" w:unhideWhenUsed="1"/>
+    <w:lsdException w:name="envelope address" w:semiHidden="1" w:unhideWhenUsed="1"/>
+    <w:lsdException w:name="envelope return" w:semiHidden="1" w:unhideWhenUsed="1"/>
+    <w:lsdException w:name="footnote reference" w:semiHidden="1" w:unhideWhenUsed="1"/>
+    <w:lsdException w:name="annotation reference" w:semiHidden="1" w:unhideWhenUsed="1"/>
+    <w:lsdException w:name="line number" w:semiHidden="1" w:unhideWhenUsed="1"/>
+    <w:lsdException w:name="page number" w:semiHidden="1" w:unhideWhenUsed="1"/>
+    <w:lsdException w:name="endnote reference" w:semiHidden="1" w:unhideWhenUsed="1"/>
+    <w:lsdException w:name="endnote text" w:semiHidden="1" w:unhideWhenUsed="1"/>
+    <w:lsdException w:name="table of authorities" w:semiHidden="1" w:unhideWhenUsed="1"/>
+    <w:lsdException w:name="macro" w:semiHidden="1" w:unhideWhenUsed="1"/>
+    <w:lsdException w:name="toa heading" w:semiHidden="1" w:unhideWhenUsed="1"/>
+    <w:lsdException w:name="List" w:semiHidden="1" w:unhideWhenUsed="1"/>
+    <w:lsdException w:name="List Bullet" w:semiHidden="1" w:unhideWhenUsed="1"/>
+    <w:lsdException w:name="List Number" w:semiHidden="1" w:unhideWhenUsed="1"/>
+    <w:lsdException w:name="List 2" w:semiHidden="1" w:unhideWhenUsed="1"/>
+    <w:lsdException w:name="List 3" w:semiHidden="1" w:unhideWhenUsed="1"/>
+    <w:lsdException w:name="List 4" w:semiHidden="1" w:unhideWhenUsed="1"/>
+    <w:lsdException w:name="List 5" w:semiHidden="1" w:unhideWhenUsed="1"/>
+    <w:lsdException w:name="List Bullet 2" w:semiHidden="1" w:unhideWhenUsed="1"/>
+    <w:lsdException w:name="List Bullet 3" w:semiHidden="1" w:unhideWhenUsed="1"/>
+    <w:lsdException w:name="List Bullet 4" w:semiHidden="1" w:unhideWhenUsed="1"/>
+    <w:lsdException w:name="List Bullet 5" w:semiHidden="1" w:unhideWhenUsed="1"/>
+    <w:lsdException w:name="List Number 2" w:semiHidden="1" w:unhideWhenUsed="1"/>
+    <w:lsdException w:name="List Number 3" w:semiHidden="1" w:unhideWhenUsed="1"/>
+    <w:lsdException w:name="List Number 4" w:semiHidden="1" w:unhideWhenUsed="1"/>
+    <w:lsdException w:name="List Number 5" w:semiHidden="1" w:unhideWhenUsed="1"/>
+    <w:lsdException w:name="Title" w:uiPriority="10" w:qFormat="1"/>
+    <w:lsdException w:name="Closing" w:semiHidden="1" w:unhideWhenUsed="1"/>
+    <w:lsdException w:name="Signature" w:semiHidden="1" w:unhideWhenUsed="1"/>
+    <w:lsdException w:name="Default Paragraph Font" w:semiHidden="1" w:uiPriority="1" w:unhideWhenUsed="1"/>
+    <w:lsdException w:name="Body Text" w:semiHidden="1" w:unhideWhenUsed="1"/>
+    <w:lsdException w:name="Body Text Indent" w:semiHidden="1" w:unhideWhenUsed="1"/>
+    <w:lsdException w:name="List Continue" w:semiHidden="1" w:unhideWhenUsed="1"/>
+    <w:lsdException w:name="List Continue 2" w:semiHidden="1" w:unhideWhenUsed="1"/>
+    <w:lsdException w:name="List Continue 3" w:semiHidden="1" w:unhideWhenUsed="1"/>
+    <w:lsdException w:name="List Continue 4" w:semiHidden="1" w:unhideWhenUsed="1"/>
+    <w:lsdException w:name="List Continue 5" w:semiHidden="1" w:unhideWhenUsed="1"/>
+    <w:lsdException w:name="Message Header" w:semiHidden="1" w:unhideWhenUsed="1"/>
+    <w:lsdException w:name="Subtitle" w:uiPriority="11" w:qFormat="1"/>
+    <w:lsdException w:name="Salutation" w:semiHidden="1" w:unhideWhenUsed="1"/>
+    <w:lsdException w:name="Date" w:semiHidden="1" w:unhideWhenUsed="1"/>
+    <w:lsdException w:name="Body Text First Indent" w:semiHidden="1" w:unhideWhenUsed="1"/>
+    <w:lsdException w:name="Body Text First Indent 2" w:semiHidden="1" w:unhideWhenUsed="1"/>
+    <w:lsdException w:name="Note Heading" w:semiHidden="1" w:unhideWhenUsed="1"/>
+    <w:lsdException w:name="Body Text 2" w:semiHidden="1" w:unhideWhenUsed="1"/>
+    <w:lsdException w:name="Body Text 3" w:semiHidden="1" w:unhideWhenUsed="1"/>
+    <w:lsdException w:name="Body Text Indent 2" w:semiHidden="1" w:unhideWhenUsed="1"/>
+    <w:lsdException w:name="Body Text Indent 3" w:semiHidden="1" w:unhideWhenUsed="1"/>
+    <w:lsdException w:name="Block Text" w:semiHidden="1" w:unhideWhenUsed="1"/>
+    <w:lsdException w:name="Hyperlink" w:semiHidden="1" w:unhideWhenUsed="1"/>
+    <w:lsdException w:name="FollowedHyperlink" w:semiHidden="1" w:unhideWhenUsed="1"/>
+    <w:lsdException w:name="Strong" w:uiPriority="22" w:qFormat="1"/>
+    <w:lsdException w:name="Emphasis" w:uiPriority="20" w:qFormat="1"/>
+    <w:lsdException w:name="Document Map" w:semiHidden="1" w:unhideWhenUsed="1"/>
+    <w:lsdException w:name="Plain Text" w:semiHidden="1" w:unhideWhenUsed="1"/>
+    <w:lsdException w:name="E-mail Signature" w:semiHidden="1" w:unhideWhenUsed="1"/>
+    <w:lsdException w:name="HTML Top of Form" w:semiHidden="1" w:unhideWhenUsed="1"/>
+    <w:lsdException w:name="HTML Bottom of Form" w:semiHidden="1" w:unhideWhenUsed="1"/>
+    <w:lsdException w:name="Normal (Web)" w:semiHidden="1" w:unhideWhenUsed="1"/>
+    <w:lsdException w:name="HTML Acronym" w:semiHidden="1" w:unhideWhenUsed="1"/>
+    <w:lsdException w:name="HTML Address" w:semiHidden="1" w:unhideWhenUsed="1"/>
+    <w:lsdException w:name="HTML Cite" w:semiHidden="1" w:unhideWhenUsed="1"/>
+    <w:lsdException w:name="HTML Code" w:semiHidden="1" w:unhideWhenUsed="1"/>
+    <w:lsdException w:name="HTML Definition" w:semiHidden="1" w:unhideWhenUsed="1"/>
+    <w:lsdException w:name="HTML Keyboard" w:semiHidden="1" w:unhideWhenUsed="1"/>
+    <w:lsdException w:name="HTML Preformatted" w:semiHidden="1" w:unhideWhenUsed="1"/>
+    <w:lsdException w:name="HTML Sample" w:semiHidden="1" w:unhideWhenUsed="1"/>
+    <w:lsdException w:name="HTML Typewriter" w:semiHidden="1" w:unhideWhenUsed="1"/>
+    <w:lsdException w:name="HTML Variable" w:semiHidden="1" w:unhideWhenUsed="1"/>
+    <w:lsdException w:name="Normal Table" w:semiHidden="1" w:unhideWhenUsed="1"/>
+    <w:lsdException w:name="annotation subject" w:semiHidden="1" w:unhideWhenUsed="1"/>
+    <w:lsdException w:name="No List" w:semiHidden="1" w:unhideWhenUsed="1"/>
+    <w:lsdException w:name="Outline List 1" w:semiHidden="1" w:unhideWhenUsed="1"/>
+    <w:lsdException w:name="Outline List 2" w:semiHidden="1" w:unhideWhenUsed="1"/>
+    <w:lsdException w:name="Outline List 3" w:semiHidden="1" w:unhideWhenUsed="1"/>
+    <w:lsdException w:name="Table Simple 1" w:semiHidden="1" w:unhideWhenUsed="1"/>
+    <w:lsdException w:name="Table Simple 2" w:semiHidden="1" w:unhideWhenUsed="1"/>
+    <w:lsdException w:name="Table Simple 3" w:semiHidden="1" w:unhideWhenUsed="1"/>
+    <w:lsdException w:name="Table Classic 1" w:semiHidden="1" w:unhideWhenUsed="1"/>
+    <w:lsdException w:name="Table Classic 2" w:semiHidden="1" w:unhideWhenUsed="1"/>
+    <w:lsdException w:name="Table Classic 3" w:semiHidden="1" w:unhideWhenUsed="1"/>
+    <w:lsdException w:name="Table Classic 4" w:semiHidden="1" w:unhideWhenUsed="1"/>
+    <w:lsdException w:name="Table Colorful 1" w:semiHidden="1" w:unhideWhenUsed="1"/>
+    <w:lsdException w:name="Table Colorful 2" w:semiHidden="1" w:unhideWhenUsed="1"/>
+    <w:lsdException w:name="Table Colorful 3" w:semiHidden="1" w:unhideWhenUsed="1"/>
+    <w:lsdException w:name="Table Columns 1" w:semiHidden="1" w:unhideWhenUsed="1"/>
+    <w:lsdException w:name="Table Columns 2" w:semiHidden="1" w:unhideWhenUsed="1"/>
+    <w:lsdException w:name="Table Columns 3" w:semiHidden="1" w:unhideWhenUsed="1"/>
+    <w:lsdException w:name="Table Columns 4" w:semiHidden="1" w:unhideWhenUsed="1"/>
+    <w:lsdException w:name="Table Columns 5" w:semiHidden="1" w:unhideWhenUsed="1"/>
+    <w:lsdException w:name="Table Grid 1" w:semiHidden="1" w:unhideWhenUsed="1"/>
+    <w:lsdException w:name="Table Grid 2" w:semiHidden="1" w:unhideWhenUsed="1"/>
+    <w:lsdException w:name="Table Grid 3" w:semiHidden="1" w:unhideWhenUsed="1"/>
+    <w:lsdException w:name="Table Grid 4" w:semiHidden="1" w:unhideWhenUsed="1"/>
+    <w:lsdException w:name="Table Grid 5" w:semiHidden="1" w:unhideWhenUsed="1"/>
+    <w:lsdException w:name="Table Grid 6" w:semiHidden="1" w:unhideWhenUsed="1"/>
+    <w:lsdException w:name="Table Grid 7" w:semiHidden="1" w:unhideWhenUsed="1"/>
+    <w:lsdException w:name="Table Grid 8" w:semiHidden="1" w:unhideWhenUsed="1"/>
+    <w:lsdException w:name="Table List 1" w:semiHidden="1" w:unhideWhenUsed="1"/>
+    <w:lsdException w:name="Table List 2" w:semiHidden="1" w:unhideWhenUsed="1"/>
+    <w:lsdException w:name="Table List 3" w:semiHidden="1" w:unhideWhenUsed="1"/>
+    <w:lsdException w:name="Table List 4" w:semiHidden="1" w:unhideWhenUsed="1"/>
+    <w:lsdException w:name="Table List 5" w:semiHidden="1" w:unhideWhenUsed="1"/>
+    <w:lsdException w:name="Table List 6" w:semiHidden="1" w:unhideWhenUsed="1"/>
+    <w:lsdException w:name="Table List 7" w:semiHidden="1" w:unhideWhenUsed="1"/>
+    <w:lsdException w:name="Table List 8" w:semiHidden="1" w:unhideWhenUsed="1"/>
+    <w:lsdException w:name="Table 3D effects 1" w:semiHidden="1" w:unhideWhenUsed="1"/>
+    <w:lsdException w:name="Table 3D effects 2" w:semiHidden="1" w:unhideWhenUsed="1"/>
+    <w:lsdException w:name="Table 3D effects 3" w:semiHidden="1" w:unhideWhenUsed="1"/>
+    <w:lsdException w:name="Table Contemporary" w:semiHidden="1" w:unhideWhenUsed="1"/>
+    <w:lsdException w:name="Table Elegant" w:semiHidden="1" w:unhideWhenUsed="1"/>
+    <w:lsdException w:name="Table Professional" w:semiHidden="1" w:unhideWhenUsed="1"/>
+    <w:lsdException w:name="Table Subtle 1" w:semiHidden="1" w:unhideWhenUsed="1"/>
+    <w:lsdException w:name="Table Subtle 2" w:semiHidden="1" w:unhideWhenUsed="1"/>
+    <w:lsdException w:name="Table Web 1" w:semiHidden="1" w:unhideWhenUsed="1"/>
+    <w:lsdException w:name="Table Web 2" w:semiHidden="1" w:unhideWhenUsed="1"/>
+    <w:lsdException w:name="Table Web 3" w:semiHidden="1" w:unhideWhenUsed="1"/>
+    <w:lsdException w:name="Balloon Text" w:semiHidden="1" w:unhideWhenUsed="1"/>
+    <w:lsdException w:name="Table Grid" w:uiPriority="39"/>
+    <w:lsdException w:name="Table Theme" w:semiHidden="1" w:unhideWhenUsed="1"/>
+    <w:lsdException w:name="Placeholder Text" w:semiHidden="1"/>
+    <w:lsdException w:name="No Spacing" w:uiPriority="1" w:qFormat="1"/>
+    <w:lsdException w:name="Light Shading" w:uiPriority="60"/>
+    <w:lsdException w:name="Light List" w:uiPriority="61"/>
+    <w:lsdException w:name="Light Grid" w:uiPriority="62"/>
+    <w:lsdException w:name="Medium Shading 1" w:uiPriority="63"/>
+    <w:lsdException w:name="Medium Shading 2" w:uiPriority="64"/>
+    <w:lsdException w:name="Medium List 1" w:uiPriority="65"/>
+    <w:lsdException w:name="Medium List 2" w:uiPriority="66"/>
+    <w:lsdException w:name="Medium Grid 1" w:uiPriority="67"/>
+    <w:lsdException w:name="Medium Grid 2" w:uiPriority="68"/>
+    <w:lsdException w:name="Medium Grid 3" w:uiPriority="69"/>
+    <w:lsdException w:name="Dark List" w:uiPriority="70"/>
+    <w:lsdException w:name="Colorful Shading" w:uiPriority="71"/>
+    <w:lsdException w:name="Colorful List" w:uiPriority="72"/>
+    <w:lsdException w:name="Colorful Grid" w:uiPriority="73"/>
+    <w:lsdException w:name="Light Shading Accent 1" w:uiPriority="60"/>
+    <w:lsdException w:name="Light List Accent 1" w:uiPriority="61"/>
+    <w:lsdException w:name="Light Grid Accent 1" w:uiPriority="62"/>
+    <w:lsdException w:name="Medium Shading 1 Accent 1" w:uiPriority="63"/>
+    <w:lsdException w:name="Medium Shading 2 Accent 1" w:uiPriority="64"/>
+    <w:lsdException w:name="Medium List 1 Accent 1" w:uiPriority="65"/>
+    <w:lsdException w:name="Revision" w:semiHidden="1"/>
+    <w:lsdException w:name="List Paragraph" w:uiPriority="34" w:qFormat="1"/>
+    <w:lsdException w:name="Quote" w:uiPriority="29" w:qFormat="1"/>
+    <w:lsdException w:name="Intense Quote" w:uiPriority="30" w:qFormat="1"/>
+    <w:lsdException w:name="Medium List 2 Accent 1" w:uiPriority="66"/>
+    <w:lsdException w:name="Medium Grid 1 Accent 1" w:uiPriority="67"/>
+    <w:lsdException w:name="Medium Grid 2 Accent 1" w:uiPriority="68"/>
+    <w:lsdException w:name="Medium Grid 3 Accent 1" w:uiPriority="69"/>
+    <w:lsdException w:name="Dark List Accent 1" w:uiPriority="70"/>
+    <w:lsdException w:name="Colorful Shading Accent 1" w:uiPriority="71"/>
+    <w:lsdException w:name="Colorful List Accent 1" w:uiPriority="72"/>
+    <w:lsdException w:name="Colorful Grid Accent 1" w:uiPriority="73"/>
+    <w:lsdException w:name="Light Shading Accent 2" w:uiPriority="60"/>
+    <w:lsdException w:name="Light List Accent 2" w:uiPriority="61"/>
+    <w:lsdException w:name="Light Grid Accent 2" w:uiPriority="62"/>
+    <w:lsdException w:name="Medium Shading 1 Accent 2" w:uiPriority="63"/>
+    <w:lsdException w:name="Medium Shading 2 Accent 2" w:uiPriority="64"/>
+    <w:lsdException w:name="Medium List 1 Accent 2" w:uiPriority="65"/>
+    <w:lsdException w:name="Medium List 2 Accent 2" w:uiPriority="66"/>
+    <w:lsdException w:name="Medium Grid 1 Accent 2" w:uiPriority="67"/>
+    <w:lsdException w:name="Medium Grid 2 Accent 2" w:uiPriority="68"/>
+    <w:lsdException w:name="Medium Grid 3 Accent 2" w:uiPriority="69"/>
+    <w:lsdException w:name="Dark List Accent 2" w:uiPriority="70"/>
+    <w:lsdException w:name="Colorful Shading Accent 2" w:uiPriority="71"/>
+    <w:lsdException w:name="Colorful List Accent 2" w:uiPriority="72"/>
+    <w:lsdException w:name="Colorful Grid Accent 2" w:uiPriority="73"/>
+    <w:lsdException w:name="Light Shading Accent 3" w:uiPriority="60"/>
+    <w:lsdException w:name="Light List Accent 3" w:uiPriority="61"/>
+    <w:lsdException w:name="Light Grid Accent 3" w:uiPriority="62"/>
+    <w:lsdException w:name="Medium Shading 1 Accent 3" w:uiPriority="63"/>
+    <w:lsdException w:name="Medium Shading 2 Accent 3" w:uiPriority="64"/>
+    <w:lsdException w:name="Medium List 1 Accent 3" w:uiPriority="65"/>
+    <w:lsdException w:name="Medium List 2 Accent 3" w:uiPriority="66"/>
+    <w:lsdException w:name="Medium Grid 1 Accent 3" w:uiPriority="67"/>
+    <w:lsdException w:name="Medium Grid 2 Accent 3" w:uiPriority="68"/>
+    <w:lsdException w:name="Medium Grid 3 Accent 3" w:uiPriority="69"/>
+    <w:lsdException w:name="Dark List Accent 3" w:uiPriority="70"/>
+    <w:lsdException w:name="Colorful Shading Accent 3" w:uiPriority="71"/>
+    <w:lsdException w:name="Colorful List Accent 3" w:uiPriority="72"/>
+    <w:lsdException w:name="Colorful Grid Accent 3" w:uiPriority="73"/>
+    <w:lsdException w:name="Light Shading Accent 4" w:uiPriority="60"/>
+    <w:lsdException w:name="Light List Accent 4" w:uiPriority="61"/>
+    <w:lsdException w:name="Light Grid Accent 4" w:uiPriority="62"/>
+    <w:lsdException w:name="Medium Shading 1 Accent 4" w:uiPriority="63"/>
+    <w:lsdException w:name="Medium Shading 2 Accent 4" w:uiPriority="64"/>
+    <w:lsdException w:name="Medium List 1 Accent 4" w:uiPriority="65"/>
+    <w:lsdException w:name="Medium List 2 Accent 4" w:uiPriority="66"/>
+    <w:lsdException w:name="Medium Grid 1 Accent 4" w:uiPriority="67"/>
+    <w:lsdException w:name="Medium Grid 2 Accent 4" w:uiPriority="68"/>
+    <w:lsdException w:name="Medium Grid 3 Accent 4" w:uiPriority="69"/>
+    <w:lsdException w:name="Dark List Accent 4" w:uiPriority="70"/>
+    <w:lsdException w:name="Colorful Shading Accent 4" w:uiPriority="71"/>
+    <w:lsdException w:name="Colorful List Accent 4" w:uiPriority="72"/>
+    <w:lsdException w:name="Colorful Grid Accent 4" w:uiPriority="73"/>
+    <w:lsdException w:name="Light Shading Accent 5" w:uiPriority="60"/>
+    <w:lsdException w:name="Light List Accent 5" w:uiPriority="61"/>
+    <w:lsdException w:name="Light Grid Accent 5" w:uiPriority="62"/>
+    <w:lsdException w:name="Medium Shading 1 Accent 5" w:uiPriority="63"/>
+    <w:lsdException w:name="Medium Shading 2 Accent 5" w:uiPriority="64"/>
+    <w:lsdException w:name="Medium List 1 Accent 5" w:uiPriority="65"/>
+    <w:lsdException w:name="Medium List 2 Accent 5" w:uiPriority="66"/>
+    <w:lsdException w:name="Medium Grid 1 Accent 5" w:uiPriority="67"/>
+    <w:lsdException w:name="Medium Grid 2 Accent 5" w:uiPriority="68"/>
+    <w:lsdException w:name="Medium Grid 3 Accent 5" w:uiPriority="69"/>
+    <w:lsdException w:name="Dark List Accent 5" w:uiPriority="70"/>
+    <w:lsdException w:name="Colorful Shading Accent 5" w:uiPriority="71"/>
+    <w:lsdException w:name="Colorful List Accent 5" w:uiPriority="72"/>
+    <w:lsdException w:name="Colorful Grid Accent 5" w:uiPriority="73"/>
+    <w:lsdException w:name="Light Shading Accent 6" w:uiPriority="60"/>
+    <w:lsdException w:name="Light List Accent 6" w:uiPriority="61"/>
+    <w:lsdException w:name="Light Grid Accent 6" w:uiPriority="62"/>
+    <w:lsdException w:name="Medium Shading 1 Accent 6" w:uiPriority="63"/>
+    <w:lsdException w:name="Medium Shading 2 Accent 6" w:uiPriority="64"/>
+    <w:lsdException w:name="Medium List 1 Accent 6" w:uiPriority="65"/>
+    <w:lsdException w:name="Medium List 2 Accent 6" w:uiPriority="66"/>
+    <w:lsdException w:name="Medium Grid 1 Accent 6" w:uiPriority="67"/>
+    <w:lsdException w:name="Medium Grid 2 Accent 6" w:uiPriority="68"/>
+    <w:lsdException w:name="Medium Grid 3 Accent 6" w:uiPriority="69"/>
+    <w:lsdException w:name="Dark List Accent 6" w:uiPriority="70"/>
+    <w:lsdException w:name="Colorful Shading Accent 6" w:uiPriority="71"/>
+    <w:lsdException w:name="Colorful List Accent 6" w:uiPriority="72"/>
+    <w:lsdException w:name="Colorful Grid Accent 6" w:uiPriority="73"/>
+    <w:lsdException w:name="Subtle Emphasis" w:uiPriority="19" w:qFormat="1"/>
+    <w:lsdException w:name="Intense Emphasis" w:uiPriority="21" w:qFormat="1"/>
+    <w:lsdException w:name="Subtle Reference" w:uiPriority="31" w:qFormat="1"/>
+    <w:lsdException w:name="Intense Reference" w:uiPriority="32" w:qFormat="1"/>
+    <w:lsdException w:name="Book Title" w:uiPriority="33" w:qFormat="1"/>
+    <w:lsdException w:name="Bibliography" w:semiHidden="1" w:uiPriority="37" w:unhideWhenUsed="1"/>
+    <w:lsdException w:name="TOC Heading" w:semiHidden="1" w:uiPriority="39" w:unhideWhenUsed="1" w:qFormat="1"/>
+    <w:lsdException w:name="Plain Table 1" w:uiPriority="41"/>
+    <w:lsdException w:name="Plain Table 2" w:uiPriority="42"/>
+    <w:lsdException w:name="Plain Table 3" w:uiPriority="43"/>
+    <w:lsdException w:name="Plain Table 4" w:uiPriority="44"/>
+    <w:lsdException w:name="Plain Table 5" w:uiPriority="45"/>
+    <w:lsdException w:name="Grid Table Light" w:uiPriority="40"/>
+    <w:lsdException w:name="Grid Table 1 Light" w:uiPriority="46"/>
+    <w:lsdException w:name="Grid Table 2" w:uiPriority="47"/>
+    <w:lsdException w:name="Grid Table 3" w:uiPriority="48"/>
+    <w:lsdException w:name="Grid Table 4" w:uiPriority="49"/>
+    <w:lsdException w:name="Grid Table 5 Dark" w:uiPriority="50"/>
+    <w:lsdException w:name="Grid Table 6 Colorful" w:uiPriority="51"/>
+    <w:lsdException w:name="Grid Table 7 Colorful" w:uiPriority="52"/>
+    <w:lsdException w:name="Grid Table 1 Light Accent 1" w:uiPriority="46"/>
+    <w:lsdException w:name="Grid Table 2 Accent 1" w:uiPriority="47"/>
+    <w:lsdException w:name="Grid Table 3 Accent 1" w:uiPriority="48"/>
+    <w:lsdException w:name="Grid Table 4 Accent 1" w:uiPriority="49"/>
+    <w:lsdException w:name="Grid Table 5 Dark Accent 1" w:uiPriority="50"/>
+    <w:lsdException w:name="Grid Table 6 Colorful Accent 1" w:uiPriority="51"/>
+    <w:lsdException w:name="Grid Table 7 Colorful Accent 1" w:uiPriority="52"/>
+    <w:lsdException w:name="Grid Table 1 Light Accent 2" w:uiPriority="46"/>
+    <w:lsdException w:name="Grid Table 2 Accent 2" w:uiPriority="47"/>
+    <w:lsdException w:name="Grid Table 3 Accent 2" w:uiPriority="48"/>
+    <w:lsdException w:name="Grid Table 4 Accent 2" w:uiPriority="49"/>
+    <w:lsdException w:name="Grid Table 5 Dark Accent 2" w:uiPriority="50"/>
+    <w:lsdException w:name="Grid Table 6 Colorful Accent 2" w:uiPriority="51"/>
+    <w:lsdException w:name="Grid Table 7 Colorful Accent 2" w:uiPriority="52"/>
+    <w:lsdException w:name="Grid Table 1 Light Accent 3" w:uiPriority="46"/>
+    <w:lsdException w:name="Grid Table 2 Accent 3" w:uiPriority="47"/>
+    <w:lsdException w:name="Grid Table 3 Accent 3" w:uiPriority="48"/>
+    <w:lsdException w:name="Grid Table 4 Accent 3" w:uiPriority="49"/>
+    <w:lsdException w:name="Grid Table 5 Dark Accent 3" w:uiPriority="50"/>
+    <w:lsdException w:name="Grid Table 6 Colorful Accent 3" w:uiPriority="51"/>
+    <w:lsdException w:name="Grid Table 7 Colorful Accent 3" w:uiPriority="52"/>
+    <w:lsdException w:name="Grid Table 1 Light Accent 4" w:uiPriority="46"/>
+    <w:lsdException w:name="Grid Table 2 Accent 4" w:uiPriority="47"/>
+    <w:lsdException w:name="Grid Table 3 Accent 4" w:uiPriority="48"/>
+    <w:lsdException w:name="Grid Table 4 Accent 4" w:uiPriority="49"/>
+    <w:lsdException w:name="Grid Table 5 Dark Accent 4" w:uiPriority="50"/>
+    <w:lsdException w:name="Grid Table 6 Colorful Accent 4" w:uiPriority="51"/>
+    <w:lsdException w:name="Grid Table 7 Colorful Accent 4" w:uiPriority="52"/>
+    <w:lsdException w:name="Grid Table 1 Light Accent 5" w:uiPriority="46"/>
+    <w:lsdException w:name="Grid Table 2 Accent 5" w:uiPriority="47"/>
+    <w:lsdException w:name="Grid Table 3 Accent 5" w:uiPriority="48"/>
+    <w:lsdException w:name="Grid Table 4 Accent 5" w:uiPriority="49"/>
+    <w:lsdException w:name="Grid Table 5 Dark Accent 5" w:uiPriority="50"/>
+    <w:lsdException w:name="Grid Table 6 Colorful Accent 5" w:uiPriority="51"/>
+    <w:lsdException w:name="Grid Table 7 Colorful Accent 5" w:uiPriority="52"/>
+    <w:lsdException w:name="Grid Table 1 Light Accent 6" w:uiPriority="46"/>
+    <w:lsdException w:name="Grid Table 2 Accent 6" w:uiPriority="47"/>
+    <w:lsdException w:name="Grid Table 3 Accent 6" w:uiPriority="48"/>
+    <w:lsdException w:name="Grid Table 4 Accent 6" w:uiPriority="49"/>
+    <w:lsdException w:name="Grid Table 5 Dark Accent 6" w:uiPriority="50"/>
+    <w:lsdException w:name="Grid Table 6 Colorful Accent 6" w:uiPriority="51"/>
+    <w:lsdException w:name="Grid Table 7 Colorful Accent 6" w:uiPriority="52"/>
+    <w:lsdException w:name="List Table 1 Light" w:uiPriority="46"/>
+    <w:lsdException w:name="List Table 2" w:uiPriority="47"/>
+    <w:lsdException w:name="List Table 3" w:uiPriority="48"/>
+    <w:lsdException w:name="List Table 4" w:uiPriority="49"/>
+    <w:lsdException w:name="List Table 5 Dark" w:uiPriority="50"/>
+    <w:lsdException w:name="List Table 6 Colorful" w:uiPriority="51"/>
+    <w:lsdException w:name="List Table 7 Colorful" w:uiPriority="52"/>
+    <w:lsdException w:name="List Table 1 Light Accent 1" w:uiPriority="46"/>
+    <w:lsdException w:name="List Table 2 Accent 1" w:uiPriority="47"/>
+    <w:lsdException w:name="List Table 3 Accent 1" w:uiPriority="48"/>
+    <w:lsdException w:name="List Table 4 Accent 1" w:uiPriority="49"/>
+    <w:lsdException w:name="List Table 5 Dark Accent 1" w:uiPriority="50"/>
+    <w:lsdException w:name="List Table 6 Colorful Accent 1" w:uiPriority="51"/>
+    <w:lsdException w:name="List Table 7 Colorful Accent 1" w:uiPriority="52"/>
+    <w:lsdException w:name="List Table 1 Light Accent 2" w:uiPriority="46"/>
+    <w:lsdException w:name="List Table 2 Accent 2" w:uiPriority="47"/>
+    <w:lsdException w:name="List Table 3 Accent 2" w:uiPriority="48"/>
+    <w:lsdException w:name="List Table 4 Accent 2" w:uiPriority="49"/>
+    <w:lsdException w:name="List Table 5 Dark Accent 2" w:uiPriority="50"/>
+    <w:lsdException w:name="List Table 6 Colorful Accent 2" w:uiPriority="51"/>
+    <w:lsdException w:name="List Table 7 Colorful Accent 2" w:uiPriority="52"/>
+    <w:lsdException w:name="List Table 1 Light Accent 3" w:uiPriority="46"/>
+    <w:lsdException w:name="List Table 2 Accent 3" w:uiPriority="47"/>
+    <w:lsdException w:name="List Table 3 Accent 3" w:uiPriority="48"/>
+    <w:lsdException w:name="List Table 4 Accent 3" w:uiPriority="49"/>
+    <w:lsdException w:name="List Table 5 Dark Accent 3" w:uiPriority="50"/>
+    <w:lsdException w:name="List Table 6 Colorful Accent 3" w:uiPriority="51"/>
+    <w:lsdException w:name="List Table 7 Colorful Accent 3" w:uiPriority="52"/>
+    <w:lsdException w:name="List Table 1 Light Accent 4" w:uiPriority="46"/>
+    <w:lsdException w:name="List Table 2 Accent 4" w:uiPriority="47"/>
+    <w:lsdException w:name="List Table 3 Accent 4" w:uiPriority="48"/>
+    <w:lsdException w:name="List Table 4 Accent 4" w:uiPriority="49"/>
+    <w:lsdException w:name="List Table 5 Dark Accent 4" w:uiPriority="50"/>
+    <w:lsdException w:name="List Table 6 Colorful Accent 4" w:uiPriority="51"/>
+    <w:lsdException w:name="List Table 7 Colorful Accent 4" w:uiPriority="52"/>
+    <w:lsdException w:name="List Table 1 Light Accent 5" w:uiPriority="46"/>
+    <w:lsdException w:name="List Table 2 Accent 5" w:uiPriority="47"/>
+    <w:lsdException w:name="List Table 3 Accent 5" w:uiPriority="48"/>
+    <w:lsdException w:name="List Table 4 Accent 5" w:uiPriority="49"/>
+    <w:lsdException w:name="List Table 5 Dark Accent 5" w:uiPriority="50"/>
+    <w:lsdException w:name="List Table 6 Colorful Accent 5" w:uiPriority="51"/>
+    <w:lsdException w:name="List Table 7 Colorful Accent 5" w:uiPriority="52"/>
+    <w:lsdException w:name="List Table 1 Light Accent 6" w:uiPriority="46"/>
+    <w:lsdException w:name="List Table 2 Accent 6" w:uiPriority="47"/>
+    <w:lsdException w:name="List Table 3 Accent 6" w:uiPriority="48"/>
+    <w:lsdException w:name="List Table 4 Accent 6" w:uiPriority="49"/>
+    <w:lsdException w:name="List Table 5 Dark Accent 6" w:uiPriority="50"/>
+    <w:lsdException w:name="List Table 6 Colorful Accent 6" w:uiPriority="51"/>
+    <w:lsdException w:name="List Table 7 Colorful Accent 6" w:uiPriority="52"/>
   </w:latentStyles>
   <w:style w:type="paragraph" w:default="1" w:styleId="a">
     <w:name w:val="Normal"/>
@@ -3155,7 +3360,6 @@
     <w:uiPriority w:val="99"/>
     <w:semiHidden/>
     <w:unhideWhenUsed/>
-    <w:qFormat/>
     <w:tblPr>
       <w:tblInd w:w="0" w:type="dxa"/>
       <w:tblCellMar>
@@ -3564,7 +3768,7 @@
   <a:extraClrSchemeLst/>
   <a:extLst>
     <a:ext uri="{05A4C25C-085E-4340-85A3-A5531E510DB2}">
-      <thm15:themeFamily xmlns:thm15="http://schemas.microsoft.com/office/thememl/2012/main" xmlns="" name="Office Theme" id="{62F939B6-93AF-4DB8-9C6B-D6C7DFDC589F}" vid="{4A3C46E8-61CC-4603-A589-7422A47A8E4A}"/>
+      <thm15:themeFamily xmlns:thm15="http://schemas.microsoft.com/office/thememl/2012/main" name="Office Theme" id="{62F939B6-93AF-4DB8-9C6B-D6C7DFDC589F}" vid="{4A3C46E8-61CC-4603-A589-7422A47A8E4A}"/>
     </a:ext>
   </a:extLst>
 </a:theme>

</xml_diff>